<commit_message>
edit : Chapter 4 (23 June 2016) -add picture
</commit_message>
<xml_diff>
--- a/Chapter4.docx
+++ b/Chapter4.docx
@@ -84,7 +84,7 @@
         <w:spacing w:before="0" w:beforeAutospacing="0" w:after="0" w:afterAutospacing="0"/>
         <w:ind w:firstLine="720"/>
         <w:rPr>
-          <w:rFonts w:ascii="TH SarabunPSK" w:hAnsi="TH SarabunPSK" w:cs="TH SarabunPSK" w:hint="cs"/>
+          <w:rFonts w:ascii="TH SarabunPSK" w:hAnsi="TH SarabunPSK" w:cs="TH SarabunPSK"/>
           <w:sz w:val="32"/>
           <w:szCs w:val="32"/>
           <w:lang w:bidi="th-TH"/>
@@ -200,23 +200,13 @@
         </w:rPr>
         <w:t xml:space="preserve"> </w:t>
       </w:r>
-      <w:proofErr w:type="gramStart"/>
-      <w:r>
-        <w:rPr>
-          <w:rFonts w:ascii="TH SarabunPSK" w:hAnsi="TH SarabunPSK" w:cs="TH SarabunPSK"/>
-          <w:sz w:val="32"/>
-          <w:szCs w:val="32"/>
-        </w:rPr>
-        <w:t>shell</w:t>
-      </w:r>
-      <w:proofErr w:type="gramEnd"/>
-      <w:r>
-        <w:rPr>
-          <w:rFonts w:ascii="TH SarabunPSK" w:hAnsi="TH SarabunPSK" w:cs="TH SarabunPSK"/>
-          <w:sz w:val="32"/>
-          <w:szCs w:val="32"/>
-        </w:rPr>
-        <w:t xml:space="preserve"> script </w:t>
+      <w:r>
+        <w:rPr>
+          <w:rFonts w:ascii="TH SarabunPSK" w:hAnsi="TH SarabunPSK" w:cs="TH SarabunPSK"/>
+          <w:sz w:val="32"/>
+          <w:szCs w:val="32"/>
+        </w:rPr>
+        <w:t xml:space="preserve">shell script </w:t>
       </w:r>
       <w:r>
         <w:rPr>
@@ -242,41 +232,67 @@
     <w:p>
       <w:pPr>
         <w:spacing w:before="0" w:beforeAutospacing="0" w:after="0" w:afterAutospacing="0"/>
-        <w:ind w:firstLine="720"/>
-        <w:rPr>
-          <w:rFonts w:ascii="TH SarabunPSK" w:hAnsi="TH SarabunPSK" w:cs="TH SarabunPSK"/>
-          <w:sz w:val="32"/>
-          <w:szCs w:val="32"/>
-          <w:lang w:bidi="th-TH"/>
-        </w:rPr>
-      </w:pPr>
+        <w:rPr>
+          <w:rFonts w:ascii="TH SarabunPSK" w:hAnsi="TH SarabunPSK" w:cs="TH SarabunPSK" w:hint="cs"/>
+          <w:sz w:val="32"/>
+          <w:szCs w:val="32"/>
+          <w:lang w:bidi="th-TH"/>
+        </w:rPr>
+      </w:pPr>
+    </w:p>
+    <w:p>
+      <w:pPr>
+        <w:spacing w:before="0" w:beforeAutospacing="0" w:after="0" w:afterAutospacing="0"/>
+        <w:rPr>
+          <w:rFonts w:ascii="TH SarabunPSK" w:hAnsi="TH SarabunPSK" w:cs="TH SarabunPSK"/>
+          <w:b/>
+          <w:bCs/>
+          <w:sz w:val="40"/>
+          <w:szCs w:val="40"/>
+          <w:lang w:bidi="th-TH"/>
+        </w:rPr>
+      </w:pPr>
+      <w:r>
+        <w:rPr>
+          <w:rFonts w:ascii="TH SarabunPSK" w:hAnsi="TH SarabunPSK" w:cs="TH SarabunPSK" w:hint="cs"/>
+          <w:b/>
+          <w:bCs/>
+          <w:sz w:val="40"/>
+          <w:szCs w:val="40"/>
+          <w:cs/>
+          <w:lang w:bidi="th-TH"/>
+        </w:rPr>
+        <w:t>4.1 ผลการดำเนินงาน</w:t>
+      </w:r>
     </w:p>
     <w:p>
       <w:pPr>
         <w:pStyle w:val="Heading1"/>
         <w:spacing w:before="0"/>
+        <w:ind w:left="720"/>
+        <w:rPr>
+          <w:lang w:bidi="th-TH"/>
+        </w:rPr>
+      </w:pPr>
+      <w:r>
         <w:rPr>
           <w:rFonts w:hint="cs"/>
-          <w:sz w:val="36"/>
-          <w:szCs w:val="36"/>
-          <w:lang w:bidi="th-TH"/>
-        </w:rPr>
-      </w:pPr>
+          <w:cs/>
+          <w:lang w:bidi="th-TH"/>
+        </w:rPr>
+        <w:t>4.1</w:t>
+      </w:r>
       <w:r>
         <w:rPr>
           <w:rFonts w:hint="cs"/>
-          <w:sz w:val="36"/>
-          <w:szCs w:val="36"/>
-          <w:cs/>
-          <w:lang w:bidi="th-TH"/>
-        </w:rPr>
-        <w:t>4.1</w:t>
+          <w:cs/>
+          <w:lang w:bidi="th-TH"/>
+        </w:rPr>
+        <w:t>.1</w:t>
       </w:r>
       <w:r>
         <w:rPr>
           <w:rFonts w:hint="cs"/>
-          <w:sz w:val="36"/>
-          <w:szCs w:val="36"/>
           <w:cs/>
           <w:lang w:bidi="th-TH"/>
         </w:rPr>
@@ -285,8 +301,6 @@
       <w:r>
         <w:rPr>
           <w:rFonts w:hint="cs"/>
-          <w:sz w:val="36"/>
-          <w:szCs w:val="36"/>
           <w:cs/>
           <w:lang w:bidi="th-TH"/>
         </w:rPr>
@@ -296,24 +310,83 @@
     <w:p>
       <w:pPr>
         <w:spacing w:before="0" w:beforeAutospacing="0" w:after="0" w:afterAutospacing="0" w:line="276" w:lineRule="auto"/>
-        <w:ind w:firstLine="720"/>
+        <w:ind w:left="720" w:firstLine="720"/>
         <w:jc w:val="thaiDistribute"/>
         <w:rPr>
-          <w:rFonts w:ascii="TH SarabunPSK" w:hAnsi="TH SarabunPSK" w:cs="TH SarabunPSK" w:hint="cs"/>
-          <w:sz w:val="32"/>
-          <w:szCs w:val="32"/>
-          <w:lang w:bidi="th-TH"/>
-        </w:rPr>
-      </w:pPr>
-      <w:r>
-        <w:rPr>
-          <w:rFonts w:ascii="TH SarabunPSK" w:hAnsi="TH SarabunPSK" w:cs="TH SarabunPSK" w:hint="cs"/>
-          <w:sz w:val="32"/>
-          <w:szCs w:val="32"/>
-          <w:cs/>
-          <w:lang w:bidi="th-TH"/>
-        </w:rPr>
-        <w:t>จากการการทำงานทั้งหมดขอการคอมไพล์ระบบจำลองการแลกเปลี่ยนเงินตราระหว่างประเทศนั้นสามารถอธิบายหลักการทำงานของระบบได้ดังนี้</w:t>
+          <w:rFonts w:ascii="TH SarabunPSK" w:hAnsi="TH SarabunPSK" w:cs="TH SarabunPSK"/>
+          <w:sz w:val="32"/>
+          <w:szCs w:val="32"/>
+          <w:lang w:bidi="th-TH"/>
+        </w:rPr>
+      </w:pPr>
+      <w:r>
+        <w:rPr>
+          <w:rFonts w:ascii="TH SarabunPSK" w:hAnsi="TH SarabunPSK" w:cs="TH SarabunPSK" w:hint="cs"/>
+          <w:sz w:val="32"/>
+          <w:szCs w:val="32"/>
+          <w:cs/>
+          <w:lang w:bidi="th-TH"/>
+        </w:rPr>
+        <w:t>จากการการทำงานทั้งหมดขอ</w:t>
+      </w:r>
+      <w:r>
+        <w:rPr>
+          <w:rFonts w:ascii="TH SarabunPSK" w:hAnsi="TH SarabunPSK" w:cs="TH SarabunPSK" w:hint="cs"/>
+          <w:sz w:val="32"/>
+          <w:szCs w:val="32"/>
+          <w:cs/>
+          <w:lang w:bidi="th-TH"/>
+        </w:rPr>
+        <w:t>ง</w:t>
+      </w:r>
+      <w:r>
+        <w:rPr>
+          <w:rFonts w:ascii="TH SarabunPSK" w:hAnsi="TH SarabunPSK" w:cs="TH SarabunPSK" w:hint="cs"/>
+          <w:sz w:val="32"/>
+          <w:szCs w:val="32"/>
+          <w:cs/>
+          <w:lang w:bidi="th-TH"/>
+        </w:rPr>
+        <w:t>การคอมไพล์ระบบจำลองการแลกเปลี่ยนเงินตราระหว่างประเทศนั้นสามารถอธิบายหลักการทำงานของระบบ</w:t>
+      </w:r>
+      <w:r>
+        <w:rPr>
+          <w:rFonts w:ascii="TH SarabunPSK" w:hAnsi="TH SarabunPSK" w:cs="TH SarabunPSK" w:hint="cs"/>
+          <w:sz w:val="32"/>
+          <w:szCs w:val="32"/>
+          <w:cs/>
+          <w:lang w:bidi="th-TH"/>
+        </w:rPr>
+        <w:t xml:space="preserve">โดยใช้ </w:t>
+      </w:r>
+      <w:r>
+        <w:rPr>
+          <w:rFonts w:ascii="TH SarabunPSK" w:hAnsi="TH SarabunPSK" w:cs="TH SarabunPSK"/>
+          <w:sz w:val="32"/>
+          <w:szCs w:val="32"/>
+          <w:lang w:bidi="th-TH"/>
+        </w:rPr>
+        <w:t xml:space="preserve">Jenkins </w:t>
+      </w:r>
+      <w:r>
+        <w:rPr>
+          <w:rFonts w:ascii="TH SarabunPSK" w:hAnsi="TH SarabunPSK" w:cs="TH SarabunPSK" w:hint="cs"/>
+          <w:sz w:val="32"/>
+          <w:szCs w:val="32"/>
+          <w:cs/>
+          <w:lang w:bidi="th-TH"/>
+        </w:rPr>
+        <w:t>เป็นเครื่องมือในการทำงานระรบบอัตโนมัติ</w:t>
+      </w:r>
+      <w:r>
+        <w:rPr>
+          <w:rFonts w:ascii="TH SarabunPSK" w:hAnsi="TH SarabunPSK" w:cs="TH SarabunPSK" w:hint="cs"/>
+          <w:sz w:val="32"/>
+          <w:szCs w:val="32"/>
+          <w:cs/>
+          <w:lang w:bidi="th-TH"/>
+        </w:rPr>
+        <w:t>ได้ดังนี้</w:t>
       </w:r>
     </w:p>
     <w:p>
@@ -324,9 +397,10 @@
           <w:numId w:val="1"/>
         </w:numPr>
         <w:spacing w:before="0" w:beforeAutospacing="0" w:after="0" w:afterAutospacing="0" w:line="276" w:lineRule="auto"/>
+        <w:ind w:left="1800"/>
         <w:jc w:val="thaiDistribute"/>
         <w:rPr>
-          <w:rFonts w:ascii="TH SarabunPSK" w:hAnsi="TH SarabunPSK" w:cs="TH SarabunPSK" w:hint="cs"/>
+          <w:rFonts w:ascii="TH SarabunPSK" w:hAnsi="TH SarabunPSK" w:cs="TH SarabunPSK"/>
           <w:b/>
           <w:bCs/>
           <w:sz w:val="32"/>
@@ -351,10 +425,10 @@
       <w:pPr>
         <w:pStyle w:val="ListParagraph"/>
         <w:spacing w:before="0" w:beforeAutospacing="0" w:after="0" w:afterAutospacing="0" w:line="276" w:lineRule="auto"/>
-        <w:ind w:left="0" w:firstLine="1080"/>
+        <w:ind w:firstLine="1080"/>
         <w:jc w:val="thaiDistribute"/>
         <w:rPr>
-          <w:rFonts w:ascii="TH SarabunPSK" w:hAnsi="TH SarabunPSK" w:cs="TH SarabunPSK" w:hint="cs"/>
+          <w:rFonts w:ascii="TH SarabunPSK" w:hAnsi="TH SarabunPSK" w:cs="TH SarabunPSK"/>
           <w:sz w:val="32"/>
           <w:szCs w:val="32"/>
           <w:lang w:bidi="th-TH"/>
@@ -375,10 +449,10 @@
       <w:pPr>
         <w:pStyle w:val="ListParagraph"/>
         <w:spacing w:before="0" w:beforeAutospacing="0" w:after="0" w:afterAutospacing="0" w:line="276" w:lineRule="auto"/>
-        <w:ind w:left="1080"/>
+        <w:ind w:left="1800"/>
         <w:jc w:val="thaiDistribute"/>
         <w:rPr>
-          <w:rFonts w:ascii="TH SarabunPSK" w:hAnsi="TH SarabunPSK" w:cs="TH SarabunPSK" w:hint="cs"/>
+          <w:rFonts w:ascii="TH SarabunPSK" w:hAnsi="TH SarabunPSK" w:cs="TH SarabunPSK"/>
           <w:sz w:val="32"/>
           <w:szCs w:val="32"/>
           <w:lang w:bidi="th-TH"/>
@@ -389,7 +463,7 @@
       <w:pPr>
         <w:pStyle w:val="ListParagraph"/>
         <w:spacing w:before="0" w:beforeAutospacing="0" w:after="0" w:afterAutospacing="0" w:line="276" w:lineRule="auto"/>
-        <w:ind w:left="1080"/>
+        <w:ind w:left="0"/>
         <w:jc w:val="center"/>
         <w:rPr>
           <w:rFonts w:ascii="TH SarabunPSK" w:hAnsi="TH SarabunPSK" w:cs="TH SarabunPSK"/>
@@ -446,21 +520,23 @@
     <w:p>
       <w:pPr>
         <w:spacing w:before="0" w:beforeAutospacing="0" w:after="0" w:afterAutospacing="0"/>
+        <w:ind w:left="720"/>
         <w:jc w:val="center"/>
         <w:rPr>
-          <w:rFonts w:ascii="TH SarabunPSK" w:hAnsi="TH SarabunPSK" w:cs="TH SarabunPSK" w:hint="cs"/>
-          <w:sz w:val="32"/>
-          <w:szCs w:val="32"/>
-          <w:lang w:bidi="th-TH"/>
-        </w:rPr>
-      </w:pPr>
-    </w:p>
-    <w:p>
-      <w:pPr>
-        <w:spacing w:before="0" w:beforeAutospacing="0" w:after="0" w:afterAutospacing="0"/>
+          <w:rFonts w:ascii="TH SarabunPSK" w:hAnsi="TH SarabunPSK" w:cs="TH SarabunPSK"/>
+          <w:sz w:val="32"/>
+          <w:szCs w:val="32"/>
+          <w:lang w:bidi="th-TH"/>
+        </w:rPr>
+      </w:pPr>
+    </w:p>
+    <w:p>
+      <w:pPr>
+        <w:spacing w:before="0" w:beforeAutospacing="0" w:after="0" w:afterAutospacing="0"/>
+        <w:ind w:left="720"/>
         <w:jc w:val="center"/>
         <w:rPr>
-          <w:rFonts w:ascii="TH SarabunPSK" w:hAnsi="TH SarabunPSK" w:cs="TH SarabunPSK" w:hint="cs"/>
+          <w:rFonts w:ascii="TH SarabunPSK" w:hAnsi="TH SarabunPSK" w:cs="TH SarabunPSK"/>
           <w:sz w:val="32"/>
           <w:szCs w:val="32"/>
           <w:lang w:bidi="th-TH"/>
@@ -492,9 +568,10 @@
     <w:p>
       <w:pPr>
         <w:spacing w:before="0" w:beforeAutospacing="0" w:after="0" w:afterAutospacing="0"/>
+        <w:ind w:left="720"/>
         <w:jc w:val="center"/>
         <w:rPr>
-          <w:rFonts w:ascii="TH SarabunPSK" w:hAnsi="TH SarabunPSK" w:cs="TH SarabunPSK" w:hint="cs"/>
+          <w:rFonts w:ascii="TH SarabunPSK" w:hAnsi="TH SarabunPSK" w:cs="TH SarabunPSK"/>
           <w:sz w:val="32"/>
           <w:szCs w:val="32"/>
           <w:lang w:bidi="th-TH"/>
@@ -509,6 +586,7 @@
           <w:numId w:val="1"/>
         </w:numPr>
         <w:spacing w:before="0" w:beforeAutospacing="0" w:after="0" w:afterAutospacing="0"/>
+        <w:ind w:left="1800"/>
         <w:rPr>
           <w:rFonts w:ascii="TH SarabunPSK" w:hAnsi="TH SarabunPSK" w:cs="TH SarabunPSK"/>
           <w:b/>
@@ -528,6 +606,117 @@
           <w:lang w:bidi="th-TH"/>
         </w:rPr>
         <w:t>หน้าจอเมนูหลัก</w:t>
+      </w:r>
+    </w:p>
+    <w:p>
+      <w:pPr>
+        <w:pStyle w:val="ListParagraph"/>
+        <w:spacing w:before="0" w:beforeAutospacing="0" w:after="0" w:afterAutospacing="0"/>
+        <w:ind w:left="0" w:firstLine="1440"/>
+        <w:jc w:val="thaiDistribute"/>
+        <w:rPr>
+          <w:rFonts w:ascii="TH SarabunPSK" w:hAnsi="TH SarabunPSK" w:cs="TH SarabunPSK"/>
+          <w:sz w:val="32"/>
+          <w:szCs w:val="32"/>
+          <w:lang w:bidi="th-TH"/>
+        </w:rPr>
+      </w:pPr>
+      <w:r>
+        <w:rPr>
+          <w:rFonts w:ascii="TH SarabunPSK" w:hAnsi="TH SarabunPSK" w:cs="TH SarabunPSK" w:hint="cs"/>
+          <w:sz w:val="32"/>
+          <w:szCs w:val="32"/>
+          <w:cs/>
+          <w:lang w:bidi="th-TH"/>
+        </w:rPr>
+        <w:t>เมื่อเข้าสุ่ระบบเรียบร้อยแล้ว ก็จะแสดงหน้าจอเมนูหลัก ซึ่งจะแสดงงาน</w:t>
+      </w:r>
+      <w:r>
+        <w:rPr>
+          <w:rFonts w:ascii="TH SarabunPSK" w:hAnsi="TH SarabunPSK" w:cs="TH SarabunPSK"/>
+          <w:sz w:val="32"/>
+          <w:szCs w:val="32"/>
+          <w:lang w:bidi="th-TH"/>
+        </w:rPr>
+        <w:t xml:space="preserve"> </w:t>
+      </w:r>
+      <w:r>
+        <w:rPr>
+          <w:rFonts w:ascii="TH SarabunPSK" w:hAnsi="TH SarabunPSK" w:cs="TH SarabunPSK" w:hint="cs"/>
+          <w:sz w:val="32"/>
+          <w:szCs w:val="32"/>
+          <w:cs/>
+          <w:lang w:bidi="th-TH"/>
+        </w:rPr>
+        <w:t>(</w:t>
+      </w:r>
+      <w:r>
+        <w:rPr>
+          <w:rFonts w:ascii="TH SarabunPSK" w:hAnsi="TH SarabunPSK" w:cs="TH SarabunPSK"/>
+          <w:sz w:val="32"/>
+          <w:szCs w:val="32"/>
+          <w:lang w:bidi="th-TH"/>
+        </w:rPr>
+        <w:t xml:space="preserve">Jobs) </w:t>
+      </w:r>
+      <w:r>
+        <w:rPr>
+          <w:rFonts w:ascii="TH SarabunPSK" w:hAnsi="TH SarabunPSK" w:cs="TH SarabunPSK" w:hint="cs"/>
+          <w:sz w:val="32"/>
+          <w:szCs w:val="32"/>
+          <w:cs/>
+          <w:lang w:bidi="th-TH"/>
+        </w:rPr>
+        <w:t xml:space="preserve">ต่างๆ ที่เกี่ยวข้องกับการ </w:t>
+      </w:r>
+      <w:r>
+        <w:rPr>
+          <w:rFonts w:ascii="TH SarabunPSK" w:hAnsi="TH SarabunPSK" w:cs="TH SarabunPSK"/>
+          <w:sz w:val="32"/>
+          <w:szCs w:val="32"/>
+          <w:lang w:bidi="th-TH"/>
+        </w:rPr>
+        <w:t xml:space="preserve">Build Package </w:t>
+      </w:r>
+      <w:r>
+        <w:rPr>
+          <w:rFonts w:ascii="TH SarabunPSK" w:hAnsi="TH SarabunPSK" w:cs="TH SarabunPSK"/>
+          <w:sz w:val="32"/>
+          <w:szCs w:val="32"/>
+          <w:cs/>
+          <w:lang w:bidi="th-TH"/>
+        </w:rPr>
+        <w:t>ในแต่ละเวอร</w:t>
+      </w:r>
+      <w:r>
+        <w:rPr>
+          <w:rFonts w:ascii="TH SarabunPSK" w:hAnsi="TH SarabunPSK" w:cs="TH SarabunPSK" w:hint="cs"/>
+          <w:sz w:val="32"/>
+          <w:szCs w:val="32"/>
+          <w:cs/>
+          <w:lang w:bidi="th-TH"/>
+        </w:rPr>
+        <w:t>์</w:t>
+      </w:r>
+      <w:r>
+        <w:rPr>
+          <w:rFonts w:ascii="TH SarabunPSK" w:hAnsi="TH SarabunPSK" w:cs="TH SarabunPSK"/>
+          <w:sz w:val="32"/>
+          <w:szCs w:val="32"/>
+          <w:cs/>
+          <w:lang w:bidi="th-TH"/>
+        </w:rPr>
+        <w:t>ชั่น</w:t>
+      </w:r>
+      <w:r>
+        <w:rPr>
+          <w:rFonts w:ascii="TH SarabunPSK" w:hAnsi="TH SarabunPSK" w:cs="TH SarabunPSK" w:hint="cs"/>
+          <w:sz w:val="32"/>
+          <w:szCs w:val="32"/>
+          <w:cs/>
+          <w:lang w:bidi="th-TH"/>
+        </w:rPr>
+        <w:t xml:space="preserve"> ดังรูปที่ 4.2</w:t>
       </w:r>
     </w:p>
     <w:p>
@@ -537,111 +726,12 @@
         <w:ind w:left="0" w:firstLine="1080"/>
         <w:jc w:val="thaiDistribute"/>
         <w:rPr>
-          <w:rFonts w:ascii="TH SarabunPSK" w:hAnsi="TH SarabunPSK" w:cs="TH SarabunPSK" w:hint="cs"/>
-          <w:sz w:val="32"/>
-          <w:szCs w:val="32"/>
-          <w:lang w:bidi="th-TH"/>
-        </w:rPr>
-      </w:pPr>
-      <w:r>
-        <w:rPr>
-          <w:rFonts w:ascii="TH SarabunPSK" w:hAnsi="TH SarabunPSK" w:cs="TH SarabunPSK" w:hint="cs"/>
-          <w:sz w:val="32"/>
-          <w:szCs w:val="32"/>
-          <w:cs/>
-          <w:lang w:bidi="th-TH"/>
-        </w:rPr>
-        <w:t>เมื่อเข้าสุ่ระบบเรียบร้อยแล้ว ก็จะแสดงหน้าจอเมนูหลัก ซึ่งจะแสดงงาน</w:t>
-      </w:r>
-      <w:r>
-        <w:rPr>
-          <w:rFonts w:ascii="TH SarabunPSK" w:hAnsi="TH SarabunPSK" w:cs="TH SarabunPSK"/>
-          <w:sz w:val="32"/>
-          <w:szCs w:val="32"/>
-          <w:lang w:bidi="th-TH"/>
-        </w:rPr>
-        <w:t xml:space="preserve"> </w:t>
-      </w:r>
-      <w:r>
-        <w:rPr>
-          <w:rFonts w:ascii="TH SarabunPSK" w:hAnsi="TH SarabunPSK" w:cs="TH SarabunPSK" w:hint="cs"/>
-          <w:sz w:val="32"/>
-          <w:szCs w:val="32"/>
-          <w:cs/>
-          <w:lang w:bidi="th-TH"/>
-        </w:rPr>
-        <w:t>(</w:t>
-      </w:r>
-      <w:r>
-        <w:rPr>
-          <w:rFonts w:ascii="TH SarabunPSK" w:hAnsi="TH SarabunPSK" w:cs="TH SarabunPSK"/>
-          <w:sz w:val="32"/>
-          <w:szCs w:val="32"/>
-          <w:lang w:bidi="th-TH"/>
-        </w:rPr>
-        <w:t xml:space="preserve">Jobs) </w:t>
-      </w:r>
-      <w:r>
-        <w:rPr>
-          <w:rFonts w:ascii="TH SarabunPSK" w:hAnsi="TH SarabunPSK" w:cs="TH SarabunPSK" w:hint="cs"/>
-          <w:sz w:val="32"/>
-          <w:szCs w:val="32"/>
-          <w:cs/>
-          <w:lang w:bidi="th-TH"/>
-        </w:rPr>
-        <w:t xml:space="preserve">ต่างๆ ที่เกี่ยวข้องกับการ </w:t>
-      </w:r>
-      <w:r>
-        <w:rPr>
-          <w:rFonts w:ascii="TH SarabunPSK" w:hAnsi="TH SarabunPSK" w:cs="TH SarabunPSK"/>
-          <w:sz w:val="32"/>
-          <w:szCs w:val="32"/>
-          <w:lang w:bidi="th-TH"/>
-        </w:rPr>
-        <w:t xml:space="preserve">Build Package </w:t>
-      </w:r>
-      <w:proofErr w:type="spellStart"/>
-      <w:r>
-        <w:rPr>
-          <w:rFonts w:ascii="TH SarabunPSK" w:hAnsi="TH SarabunPSK" w:cs="TH SarabunPSK"/>
-          <w:sz w:val="32"/>
-          <w:szCs w:val="32"/>
-          <w:lang w:bidi="th-TH"/>
-        </w:rPr>
-        <w:t>ในแต่ละเวอร</w:t>
-      </w:r>
-      <w:proofErr w:type="spellEnd"/>
-      <w:r>
-        <w:rPr>
-          <w:rFonts w:ascii="TH SarabunPSK" w:hAnsi="TH SarabunPSK" w:cs="TH SarabunPSK" w:hint="cs"/>
-          <w:sz w:val="32"/>
-          <w:szCs w:val="32"/>
-          <w:cs/>
-          <w:lang w:bidi="th-TH"/>
-        </w:rPr>
-        <w:t>์</w:t>
-      </w:r>
-      <w:proofErr w:type="spellStart"/>
-      <w:r>
-        <w:rPr>
-          <w:rFonts w:ascii="TH SarabunPSK" w:hAnsi="TH SarabunPSK" w:cs="TH SarabunPSK"/>
-          <w:sz w:val="32"/>
-          <w:szCs w:val="32"/>
-          <w:lang w:bidi="th-TH"/>
-        </w:rPr>
-        <w:t>ชั่น</w:t>
-      </w:r>
-      <w:proofErr w:type="spellEnd"/>
-      <w:r>
-        <w:rPr>
-          <w:rFonts w:ascii="TH SarabunPSK" w:hAnsi="TH SarabunPSK" w:cs="TH SarabunPSK" w:hint="cs"/>
-          <w:sz w:val="32"/>
-          <w:szCs w:val="32"/>
-          <w:cs/>
-          <w:lang w:bidi="th-TH"/>
-        </w:rPr>
-        <w:t xml:space="preserve"> ดังรูปที่ 4.2</w:t>
-      </w:r>
+          <w:rFonts w:ascii="TH SarabunPSK" w:hAnsi="TH SarabunPSK" w:cs="TH SarabunPSK"/>
+          <w:sz w:val="32"/>
+          <w:szCs w:val="32"/>
+          <w:lang w:bidi="th-TH"/>
+        </w:rPr>
+      </w:pPr>
     </w:p>
     <w:p>
       <w:pPr>
@@ -650,63 +740,49 @@
         <w:ind w:left="0" w:firstLine="1080"/>
         <w:jc w:val="thaiDistribute"/>
         <w:rPr>
-          <w:rFonts w:ascii="TH SarabunPSK" w:hAnsi="TH SarabunPSK" w:cs="TH SarabunPSK" w:hint="cs"/>
-          <w:sz w:val="32"/>
-          <w:szCs w:val="32"/>
-          <w:lang w:bidi="th-TH"/>
-        </w:rPr>
-      </w:pPr>
-    </w:p>
-    <w:p>
-      <w:pPr>
-        <w:pStyle w:val="ListParagraph"/>
-        <w:spacing w:before="0" w:beforeAutospacing="0" w:after="0" w:afterAutospacing="0"/>
-        <w:ind w:left="0" w:firstLine="1080"/>
+          <w:rFonts w:ascii="TH SarabunPSK" w:hAnsi="TH SarabunPSK" w:cs="TH SarabunPSK"/>
+          <w:sz w:val="32"/>
+          <w:szCs w:val="32"/>
+          <w:lang w:bidi="th-TH"/>
+        </w:rPr>
+      </w:pPr>
+    </w:p>
+    <w:p>
+      <w:pPr>
+        <w:pStyle w:val="ListParagraph"/>
+        <w:spacing w:before="0" w:beforeAutospacing="0" w:after="0" w:afterAutospacing="0"/>
+        <w:ind w:firstLine="1080"/>
         <w:jc w:val="thaiDistribute"/>
         <w:rPr>
-          <w:rFonts w:ascii="TH SarabunPSK" w:hAnsi="TH SarabunPSK" w:cs="TH SarabunPSK" w:hint="cs"/>
-          <w:sz w:val="32"/>
-          <w:szCs w:val="32"/>
-          <w:lang w:bidi="th-TH"/>
-        </w:rPr>
-      </w:pPr>
-    </w:p>
-    <w:p>
-      <w:pPr>
-        <w:pStyle w:val="ListParagraph"/>
-        <w:spacing w:before="0" w:beforeAutospacing="0" w:after="0" w:afterAutospacing="0"/>
-        <w:ind w:left="0" w:firstLine="1080"/>
-        <w:jc w:val="thaiDistribute"/>
-        <w:rPr>
-          <w:rFonts w:ascii="TH SarabunPSK" w:hAnsi="TH SarabunPSK" w:cs="TH SarabunPSK" w:hint="cs"/>
-          <w:sz w:val="32"/>
-          <w:szCs w:val="32"/>
-          <w:lang w:bidi="th-TH"/>
-        </w:rPr>
-      </w:pPr>
-    </w:p>
-    <w:p>
-      <w:pPr>
-        <w:pStyle w:val="ListParagraph"/>
-        <w:spacing w:before="0" w:beforeAutospacing="0" w:after="0" w:afterAutospacing="0"/>
-        <w:ind w:left="0" w:firstLine="1080"/>
+          <w:rFonts w:ascii="TH SarabunPSK" w:hAnsi="TH SarabunPSK" w:cs="TH SarabunPSK"/>
+          <w:sz w:val="32"/>
+          <w:szCs w:val="32"/>
+          <w:lang w:bidi="th-TH"/>
+        </w:rPr>
+      </w:pPr>
+    </w:p>
+    <w:p>
+      <w:pPr>
+        <w:pStyle w:val="ListParagraph"/>
+        <w:spacing w:before="0" w:beforeAutospacing="0" w:after="0" w:afterAutospacing="0"/>
+        <w:ind w:firstLine="1080"/>
         <w:jc w:val="center"/>
         <w:rPr>
-          <w:rFonts w:ascii="TH SarabunPSK" w:hAnsi="TH SarabunPSK" w:cs="TH SarabunPSK" w:hint="cs"/>
-          <w:sz w:val="32"/>
-          <w:szCs w:val="32"/>
-          <w:lang w:bidi="th-TH"/>
-        </w:rPr>
-      </w:pPr>
-    </w:p>
-    <w:p>
-      <w:pPr>
-        <w:pStyle w:val="ListParagraph"/>
-        <w:spacing w:before="0" w:beforeAutospacing="0" w:after="0" w:afterAutospacing="0"/>
-        <w:ind w:left="0" w:firstLine="1080"/>
+          <w:rFonts w:ascii="TH SarabunPSK" w:hAnsi="TH SarabunPSK" w:cs="TH SarabunPSK"/>
+          <w:sz w:val="32"/>
+          <w:szCs w:val="32"/>
+          <w:lang w:bidi="th-TH"/>
+        </w:rPr>
+      </w:pPr>
+    </w:p>
+    <w:p>
+      <w:pPr>
+        <w:pStyle w:val="ListParagraph"/>
+        <w:spacing w:before="0" w:beforeAutospacing="0" w:after="0" w:afterAutospacing="0"/>
+        <w:ind w:left="0"/>
         <w:jc w:val="center"/>
         <w:rPr>
-          <w:rFonts w:ascii="TH SarabunPSK" w:hAnsi="TH SarabunPSK" w:cs="TH SarabunPSK" w:hint="cs"/>
+          <w:rFonts w:ascii="TH SarabunPSK" w:hAnsi="TH SarabunPSK" w:cs="TH SarabunPSK"/>
           <w:sz w:val="32"/>
           <w:szCs w:val="32"/>
           <w:lang w:bidi="th-TH"/>
@@ -721,7 +797,19 @@
           <w:rtl/>
           <w:lang w:bidi="th-TH"/>
         </w:rPr>
-        <w:lastRenderedPageBreak/>
+        <w:pict>
+          <v:rect id="_x0000_s1027" style="position:absolute;left:0;text-align:left;margin-left:359.5pt;margin-top:3.1pt;width:50.35pt;height:7.15pt;z-index:251659264" fillcolor="white [3212]"/>
+        </w:pict>
+      </w:r>
+      <w:r>
+        <w:rPr>
+          <w:rFonts w:ascii="TH SarabunPSK" w:hAnsi="TH SarabunPSK" w:cs="TH SarabunPSK" w:hint="cs"/>
+          <w:noProof/>
+          <w:sz w:val="32"/>
+          <w:szCs w:val="32"/>
+          <w:rtl/>
+          <w:lang w:bidi="th-TH"/>
+        </w:rPr>
         <w:drawing>
           <wp:inline distT="0" distB="0" distL="0" distR="0">
             <wp:extent cx="5428501" cy="3416060"/>
@@ -763,21 +851,21 @@
       <w:pPr>
         <w:pStyle w:val="ListParagraph"/>
         <w:spacing w:before="0" w:beforeAutospacing="0" w:after="0" w:afterAutospacing="0"/>
-        <w:ind w:left="0" w:firstLine="1080"/>
+        <w:ind w:firstLine="1080"/>
         <w:jc w:val="center"/>
         <w:rPr>
-          <w:rFonts w:ascii="TH SarabunPSK" w:hAnsi="TH SarabunPSK" w:cs="TH SarabunPSK" w:hint="cs"/>
-          <w:sz w:val="32"/>
-          <w:szCs w:val="32"/>
-          <w:lang w:bidi="th-TH"/>
-        </w:rPr>
-      </w:pPr>
-    </w:p>
-    <w:p>
-      <w:pPr>
-        <w:pStyle w:val="ListParagraph"/>
-        <w:spacing w:before="0" w:beforeAutospacing="0" w:after="0" w:afterAutospacing="0"/>
-        <w:ind w:left="0" w:firstLine="1080"/>
+          <w:rFonts w:ascii="TH SarabunPSK" w:hAnsi="TH SarabunPSK" w:cs="TH SarabunPSK"/>
+          <w:sz w:val="32"/>
+          <w:szCs w:val="32"/>
+          <w:lang w:bidi="th-TH"/>
+        </w:rPr>
+      </w:pPr>
+    </w:p>
+    <w:p>
+      <w:pPr>
+        <w:pStyle w:val="ListParagraph"/>
+        <w:spacing w:before="0" w:beforeAutospacing="0" w:after="0" w:afterAutospacing="0"/>
+        <w:ind w:left="0"/>
         <w:jc w:val="center"/>
         <w:rPr>
           <w:rFonts w:ascii="TH SarabunPSK" w:hAnsi="TH SarabunPSK" w:cs="TH SarabunPSK"/>
@@ -817,26 +905,25 @@
         </w:rPr>
         <w:t xml:space="preserve">Build Package </w:t>
       </w:r>
-      <w:proofErr w:type="spellStart"/>
-      <w:r>
-        <w:rPr>
-          <w:rFonts w:ascii="TH SarabunPSK" w:hAnsi="TH SarabunPSK" w:cs="TH SarabunPSK"/>
-          <w:sz w:val="32"/>
-          <w:szCs w:val="32"/>
+      <w:r>
+        <w:rPr>
+          <w:rFonts w:ascii="TH SarabunPSK" w:hAnsi="TH SarabunPSK" w:cs="TH SarabunPSK"/>
+          <w:sz w:val="32"/>
+          <w:szCs w:val="32"/>
+          <w:cs/>
           <w:lang w:bidi="th-TH"/>
         </w:rPr>
         <w:t>ในเวอร์ชั่นต่างๆ</w:t>
       </w:r>
-      <w:proofErr w:type="spellEnd"/>
-    </w:p>
-    <w:p>
-      <w:pPr>
-        <w:pStyle w:val="ListParagraph"/>
-        <w:spacing w:before="0" w:beforeAutospacing="0" w:after="0" w:afterAutospacing="0"/>
-        <w:ind w:left="0" w:firstLine="1080"/>
+    </w:p>
+    <w:p>
+      <w:pPr>
+        <w:pStyle w:val="ListParagraph"/>
+        <w:spacing w:before="0" w:beforeAutospacing="0" w:after="0" w:afterAutospacing="0"/>
+        <w:ind w:firstLine="1080"/>
         <w:jc w:val="center"/>
         <w:rPr>
-          <w:rFonts w:ascii="TH SarabunPSK" w:hAnsi="TH SarabunPSK" w:cs="TH SarabunPSK" w:hint="cs"/>
+          <w:rFonts w:ascii="TH SarabunPSK" w:hAnsi="TH SarabunPSK" w:cs="TH SarabunPSK"/>
           <w:sz w:val="32"/>
           <w:szCs w:val="32"/>
           <w:lang w:bidi="th-TH"/>
@@ -851,26 +938,39 @@
           <w:numId w:val="1"/>
         </w:numPr>
         <w:spacing w:before="0" w:beforeAutospacing="0" w:after="0" w:afterAutospacing="0"/>
-        <w:rPr>
-          <w:rFonts w:ascii="TH SarabunPSK" w:hAnsi="TH SarabunPSK" w:cs="TH SarabunPSK"/>
-          <w:b/>
-          <w:bCs/>
-          <w:sz w:val="32"/>
-          <w:szCs w:val="32"/>
-          <w:lang w:bidi="th-TH"/>
-        </w:rPr>
-      </w:pPr>
-      <w:r>
-        <w:rPr>
-          <w:rFonts w:ascii="TH SarabunPSK" w:hAnsi="TH SarabunPSK" w:cs="TH SarabunPSK" w:hint="cs"/>
-          <w:b/>
-          <w:bCs/>
-          <w:sz w:val="32"/>
-          <w:szCs w:val="32"/>
-          <w:cs/>
-          <w:lang w:bidi="th-TH"/>
-        </w:rPr>
-        <w:t>หน้าจอแสดงรายละเอียดของงาน</w:t>
+        <w:ind w:left="1800"/>
+        <w:rPr>
+          <w:rFonts w:ascii="TH SarabunPSK" w:hAnsi="TH SarabunPSK" w:cs="TH SarabunPSK"/>
+          <w:b/>
+          <w:bCs/>
+          <w:sz w:val="32"/>
+          <w:szCs w:val="32"/>
+          <w:lang w:bidi="th-TH"/>
+        </w:rPr>
+      </w:pPr>
+      <w:r>
+        <w:rPr>
+          <w:rFonts w:ascii="TH SarabunPSK" w:hAnsi="TH SarabunPSK" w:cs="TH SarabunPSK" w:hint="cs"/>
+          <w:b/>
+          <w:bCs/>
+          <w:sz w:val="32"/>
+          <w:szCs w:val="32"/>
+          <w:cs/>
+          <w:lang w:bidi="th-TH"/>
+        </w:rPr>
+        <w:t>หน้าจอแสดงรายละเอียด</w:t>
+      </w:r>
+      <w:r>
+        <w:rPr>
+          <w:rFonts w:ascii="TH SarabunPSK" w:hAnsi="TH SarabunPSK" w:cs="TH SarabunPSK" w:hint="cs"/>
+          <w:b/>
+          <w:bCs/>
+          <w:sz w:val="32"/>
+          <w:szCs w:val="32"/>
+          <w:cs/>
+          <w:lang w:bidi="th-TH"/>
+        </w:rPr>
+        <w:t>งาน</w:t>
       </w:r>
       <w:r>
         <w:rPr>
@@ -906,14 +1006,37 @@
         </w:rPr>
         <w:t>job)</w:t>
       </w:r>
-    </w:p>
-    <w:p>
-      <w:pPr>
-        <w:pStyle w:val="ListParagraph"/>
-        <w:spacing w:before="0" w:beforeAutospacing="0" w:after="0" w:afterAutospacing="0"/>
-        <w:ind w:left="0" w:firstLine="1080"/>
-        <w:rPr>
-          <w:rFonts w:ascii="TH SarabunPSK" w:hAnsi="TH SarabunPSK" w:cs="TH SarabunPSK" w:hint="cs"/>
+      <w:r>
+        <w:rPr>
+          <w:rFonts w:ascii="TH SarabunPSK" w:hAnsi="TH SarabunPSK" w:cs="TH SarabunPSK" w:hint="cs"/>
+          <w:b/>
+          <w:bCs/>
+          <w:sz w:val="32"/>
+          <w:szCs w:val="32"/>
+          <w:cs/>
+          <w:lang w:bidi="th-TH"/>
+        </w:rPr>
+        <w:t xml:space="preserve"> ของการ </w:t>
+      </w:r>
+      <w:r>
+        <w:rPr>
+          <w:rFonts w:ascii="TH SarabunPSK" w:hAnsi="TH SarabunPSK" w:cs="TH SarabunPSK"/>
+          <w:b/>
+          <w:bCs/>
+          <w:sz w:val="32"/>
+          <w:szCs w:val="32"/>
+          <w:lang w:bidi="th-TH"/>
+        </w:rPr>
+        <w:t>Build Package</w:t>
+      </w:r>
+    </w:p>
+    <w:p>
+      <w:pPr>
+        <w:pStyle w:val="ListParagraph"/>
+        <w:spacing w:before="0" w:beforeAutospacing="0" w:after="0" w:afterAutospacing="0"/>
+        <w:ind w:left="0" w:firstLine="1800"/>
+        <w:rPr>
+          <w:rFonts w:ascii="TH SarabunPSK" w:hAnsi="TH SarabunPSK" w:cs="TH SarabunPSK"/>
           <w:sz w:val="32"/>
           <w:szCs w:val="32"/>
           <w:lang w:bidi="th-TH"/>
@@ -938,17 +1061,16 @@
         </w:rPr>
         <w:t xml:space="preserve">Build Package </w:t>
       </w:r>
-      <w:proofErr w:type="spellStart"/>
-      <w:r>
-        <w:rPr>
-          <w:rFonts w:ascii="TH SarabunPSK" w:hAnsi="TH SarabunPSK" w:cs="TH SarabunPSK"/>
-          <w:sz w:val="32"/>
-          <w:szCs w:val="32"/>
+      <w:r>
+        <w:rPr>
+          <w:rFonts w:ascii="TH SarabunPSK" w:hAnsi="TH SarabunPSK" w:cs="TH SarabunPSK"/>
+          <w:sz w:val="32"/>
+          <w:szCs w:val="32"/>
+          <w:cs/>
           <w:lang w:bidi="th-TH"/>
         </w:rPr>
         <w:t>ได้</w:t>
       </w:r>
-      <w:proofErr w:type="spellEnd"/>
       <w:r>
         <w:rPr>
           <w:rFonts w:ascii="TH SarabunPSK" w:hAnsi="TH SarabunPSK" w:cs="TH SarabunPSK"/>
@@ -975,39 +1097,18 @@
           <w:szCs w:val="32"/>
           <w:lang w:bidi="th-TH"/>
         </w:rPr>
-        <w:t xml:space="preserve">“Build </w:t>
-      </w:r>
-      <w:proofErr w:type="gramStart"/>
-      <w:r>
-        <w:rPr>
-          <w:rFonts w:ascii="TH SarabunPSK" w:hAnsi="TH SarabunPSK" w:cs="TH SarabunPSK"/>
-          <w:sz w:val="32"/>
-          <w:szCs w:val="32"/>
-          <w:lang w:bidi="th-TH"/>
-        </w:rPr>
-        <w:t>Now</w:t>
-      </w:r>
-      <w:proofErr w:type="gramEnd"/>
-      <w:r>
-        <w:rPr>
-          <w:rFonts w:ascii="TH SarabunPSK" w:hAnsi="TH SarabunPSK" w:cs="TH SarabunPSK"/>
-          <w:sz w:val="32"/>
-          <w:szCs w:val="32"/>
-          <w:lang w:bidi="th-TH"/>
-        </w:rPr>
-        <w:t xml:space="preserve">” </w:t>
-      </w:r>
-      <w:proofErr w:type="spellStart"/>
-      <w:r>
-        <w:rPr>
-          <w:rFonts w:ascii="TH SarabunPSK" w:hAnsi="TH SarabunPSK" w:cs="TH SarabunPSK"/>
-          <w:sz w:val="32"/>
-          <w:szCs w:val="32"/>
+        <w:t xml:space="preserve">“Build Now” </w:t>
+      </w:r>
+      <w:r>
+        <w:rPr>
+          <w:rFonts w:ascii="TH SarabunPSK" w:hAnsi="TH SarabunPSK" w:cs="TH SarabunPSK"/>
+          <w:sz w:val="32"/>
+          <w:szCs w:val="32"/>
+          <w:cs/>
           <w:lang w:bidi="th-TH"/>
         </w:rPr>
         <w:t>ดังรูปที่</w:t>
       </w:r>
-      <w:proofErr w:type="spellEnd"/>
       <w:r>
         <w:rPr>
           <w:rFonts w:ascii="TH SarabunPSK" w:hAnsi="TH SarabunPSK" w:cs="TH SarabunPSK"/>
@@ -1022,39 +1123,50 @@
       <w:pPr>
         <w:pStyle w:val="ListParagraph"/>
         <w:spacing w:before="0" w:beforeAutospacing="0" w:after="0" w:afterAutospacing="0"/>
-        <w:ind w:left="0" w:firstLine="1080"/>
-        <w:rPr>
-          <w:rFonts w:ascii="TH SarabunPSK" w:hAnsi="TH SarabunPSK" w:cs="TH SarabunPSK" w:hint="cs"/>
-          <w:sz w:val="32"/>
-          <w:szCs w:val="32"/>
-          <w:lang w:bidi="th-TH"/>
-        </w:rPr>
-      </w:pPr>
-    </w:p>
-    <w:p>
-      <w:pPr>
-        <w:pStyle w:val="ListParagraph"/>
-        <w:spacing w:before="0" w:beforeAutospacing="0" w:after="0" w:afterAutospacing="0"/>
-        <w:ind w:left="0" w:firstLine="1080"/>
+        <w:ind w:firstLine="1080"/>
+        <w:rPr>
+          <w:rFonts w:ascii="TH SarabunPSK" w:hAnsi="TH SarabunPSK" w:cs="TH SarabunPSK"/>
+          <w:sz w:val="32"/>
+          <w:szCs w:val="32"/>
+          <w:lang w:bidi="th-TH"/>
+        </w:rPr>
+      </w:pPr>
+    </w:p>
+    <w:p>
+      <w:pPr>
+        <w:pStyle w:val="ListParagraph"/>
+        <w:spacing w:before="0" w:beforeAutospacing="0" w:after="0" w:afterAutospacing="0"/>
+        <w:ind w:left="0"/>
         <w:jc w:val="center"/>
         <w:rPr>
-          <w:rFonts w:ascii="TH SarabunPSK" w:hAnsi="TH SarabunPSK" w:cs="TH SarabunPSK" w:hint="cs"/>
-          <w:sz w:val="32"/>
-          <w:szCs w:val="32"/>
-          <w:lang w:bidi="th-TH"/>
-        </w:rPr>
-      </w:pPr>
-      <w:r>
-        <w:rPr>
-          <w:rFonts w:ascii="TH SarabunPSK" w:hAnsi="TH SarabunPSK" w:cs="TH SarabunPSK" w:hint="cs"/>
+          <w:rFonts w:ascii="TH SarabunPSK" w:hAnsi="TH SarabunPSK" w:cs="TH SarabunPSK"/>
+          <w:sz w:val="32"/>
+          <w:szCs w:val="32"/>
+          <w:lang w:bidi="th-TH"/>
+        </w:rPr>
+      </w:pPr>
+      <w:r>
+        <w:rPr>
+          <w:rFonts w:ascii="TH SarabunPSK" w:hAnsi="TH SarabunPSK" w:cs="TH SarabunPSK"/>
           <w:noProof/>
           <w:sz w:val="32"/>
           <w:szCs w:val="32"/>
-          <w:rtl/>
           <w:lang w:bidi="th-TH"/>
         </w:rPr>
         <w:pict>
-          <v:rect id="_x0000_s1026" style="position:absolute;left:0;text-align:left;margin-left:59.45pt;margin-top:70.4pt;width:36.65pt;height:10.2pt;z-index:251658240" filled="f" strokecolor="red"/>
+          <v:rect id="_x0000_s1028" style="position:absolute;left:0;text-align:left;margin-left:356.65pt;margin-top:3.75pt;width:50.35pt;height:7.1pt;z-index:251660288"/>
+        </w:pict>
+      </w:r>
+      <w:r>
+        <w:rPr>
+          <w:rFonts w:ascii="TH SarabunPSK" w:hAnsi="TH SarabunPSK" w:cs="TH SarabunPSK"/>
+          <w:noProof/>
+          <w:sz w:val="32"/>
+          <w:szCs w:val="32"/>
+          <w:lang w:bidi="th-TH"/>
+        </w:rPr>
+        <w:pict>
+          <v:rect id="_x0000_s1026" style="position:absolute;left:0;text-align:left;margin-left:9.1pt;margin-top:70.4pt;width:36.65pt;height:10.2pt;z-index:251658240" filled="f" strokecolor="red"/>
         </w:pict>
       </w:r>
       <w:r>
@@ -1107,24 +1219,24 @@
       <w:pPr>
         <w:pStyle w:val="ListParagraph"/>
         <w:spacing w:before="0" w:beforeAutospacing="0" w:after="0" w:afterAutospacing="0"/>
-        <w:ind w:left="0" w:firstLine="1080"/>
+        <w:ind w:firstLine="1080"/>
         <w:jc w:val="center"/>
         <w:rPr>
-          <w:rFonts w:ascii="TH SarabunPSK" w:hAnsi="TH SarabunPSK" w:cs="TH SarabunPSK" w:hint="cs"/>
-          <w:sz w:val="32"/>
-          <w:szCs w:val="32"/>
-          <w:lang w:bidi="th-TH"/>
-        </w:rPr>
-      </w:pPr>
-    </w:p>
-    <w:p>
-      <w:pPr>
-        <w:pStyle w:val="ListParagraph"/>
-        <w:spacing w:before="0" w:beforeAutospacing="0" w:after="0" w:afterAutospacing="0"/>
-        <w:ind w:left="0" w:firstLine="1080"/>
+          <w:rFonts w:ascii="TH SarabunPSK" w:hAnsi="TH SarabunPSK" w:cs="TH SarabunPSK"/>
+          <w:sz w:val="32"/>
+          <w:szCs w:val="32"/>
+          <w:lang w:bidi="th-TH"/>
+        </w:rPr>
+      </w:pPr>
+    </w:p>
+    <w:p>
+      <w:pPr>
+        <w:pStyle w:val="ListParagraph"/>
+        <w:spacing w:before="0" w:beforeAutospacing="0" w:after="0" w:afterAutospacing="0"/>
+        <w:ind w:left="0"/>
         <w:jc w:val="center"/>
         <w:rPr>
-          <w:rFonts w:ascii="TH SarabunPSK" w:hAnsi="TH SarabunPSK" w:cs="TH SarabunPSK" w:hint="cs"/>
+          <w:rFonts w:ascii="TH SarabunPSK" w:hAnsi="TH SarabunPSK" w:cs="TH SarabunPSK"/>
           <w:sz w:val="32"/>
           <w:szCs w:val="32"/>
           <w:lang w:bidi="th-TH"/>
@@ -1167,36 +1279,10 @@
       <w:pPr>
         <w:pStyle w:val="ListParagraph"/>
         <w:spacing w:before="0" w:beforeAutospacing="0" w:after="0" w:afterAutospacing="0"/>
-        <w:ind w:left="0" w:firstLine="1080"/>
+        <w:ind w:firstLine="1080"/>
         <w:jc w:val="center"/>
         <w:rPr>
           <w:rFonts w:ascii="TH SarabunPSK" w:hAnsi="TH SarabunPSK" w:cs="TH SarabunPSK"/>
-          <w:sz w:val="32"/>
-          <w:szCs w:val="32"/>
-          <w:lang w:bidi="th-TH"/>
-        </w:rPr>
-      </w:pPr>
-    </w:p>
-    <w:p>
-      <w:pPr>
-        <w:spacing w:before="0" w:beforeAutospacing="0" w:after="0" w:afterAutospacing="0"/>
-        <w:rPr>
-          <w:rFonts w:ascii="TH SarabunPSK" w:hAnsi="TH SarabunPSK" w:cs="TH SarabunPSK" w:hint="cs"/>
-          <w:sz w:val="32"/>
-          <w:szCs w:val="32"/>
-          <w:cs/>
-          <w:lang w:bidi="th-TH"/>
-        </w:rPr>
-      </w:pPr>
-    </w:p>
-    <w:p>
-      <w:pPr>
-        <w:pStyle w:val="ListParagraph"/>
-        <w:spacing w:before="0" w:beforeAutospacing="0" w:after="0" w:afterAutospacing="0"/>
-        <w:ind w:left="0" w:firstLine="1080"/>
-        <w:jc w:val="center"/>
-        <w:rPr>
-          <w:rFonts w:ascii="TH SarabunPSK" w:hAnsi="TH SarabunPSK" w:cs="TH SarabunPSK" w:hint="cs"/>
           <w:sz w:val="32"/>
           <w:szCs w:val="32"/>
           <w:lang w:bidi="th-TH"/>
@@ -1211,8 +1297,266 @@
           <w:numId w:val="1"/>
         </w:numPr>
         <w:spacing w:before="0" w:beforeAutospacing="0" w:after="0" w:afterAutospacing="0"/>
-        <w:rPr>
-          <w:rFonts w:ascii="TH SarabunPSK" w:hAnsi="TH SarabunPSK" w:cs="TH SarabunPSK" w:hint="cs"/>
+        <w:ind w:left="1800"/>
+        <w:rPr>
+          <w:rFonts w:ascii="TH SarabunPSK" w:hAnsi="TH SarabunPSK" w:cs="TH SarabunPSK" w:hint="cs"/>
+          <w:b/>
+          <w:bCs/>
+          <w:sz w:val="32"/>
+          <w:szCs w:val="32"/>
+          <w:lang w:bidi="th-TH"/>
+        </w:rPr>
+      </w:pPr>
+      <w:r>
+        <w:rPr>
+          <w:rFonts w:ascii="TH SarabunPSK" w:hAnsi="TH SarabunPSK" w:cs="TH SarabunPSK" w:hint="cs"/>
+          <w:b/>
+          <w:bCs/>
+          <w:sz w:val="32"/>
+          <w:szCs w:val="32"/>
+          <w:cs/>
+          <w:lang w:bidi="th-TH"/>
+        </w:rPr>
+        <w:t>หน้าจอแสดงการตั้งค่า</w:t>
+      </w:r>
+    </w:p>
+    <w:p>
+      <w:pPr>
+        <w:pStyle w:val="ListParagraph"/>
+        <w:tabs>
+          <w:tab w:val="left" w:pos="630"/>
+        </w:tabs>
+        <w:ind w:left="0" w:firstLine="1800"/>
+        <w:jc w:val="thaiDistribute"/>
+        <w:rPr>
+          <w:rFonts w:ascii="TH SarabunPSK" w:hAnsi="TH SarabunPSK" w:cs="TH SarabunPSK" w:hint="cs"/>
+          <w:sz w:val="32"/>
+          <w:szCs w:val="32"/>
+          <w:lang w:bidi="th-TH"/>
+        </w:rPr>
+      </w:pPr>
+      <w:r>
+        <w:rPr>
+          <w:rFonts w:ascii="TH SarabunPSK" w:hAnsi="TH SarabunPSK" w:cs="TH SarabunPSK" w:hint="cs"/>
+          <w:sz w:val="32"/>
+          <w:szCs w:val="32"/>
+          <w:cs/>
+          <w:lang w:bidi="th-TH"/>
+        </w:rPr>
+        <w:t>เป็นหน้าจอที่ไว้สำหรับการตั้งค่าของงานในแต่ละเวอร์ชั่น โดยจะทำการตั้งค่าเพื่อเรียกใช้งานสคริปต์</w:t>
+      </w:r>
+      <w:r>
+        <w:rPr>
+          <w:rFonts w:ascii="TH SarabunPSK" w:hAnsi="TH SarabunPSK" w:cs="TH SarabunPSK" w:hint="cs"/>
+          <w:sz w:val="32"/>
+          <w:szCs w:val="32"/>
+          <w:cs/>
+          <w:lang w:bidi="th-TH"/>
+        </w:rPr>
+        <w:t xml:space="preserve">ในการ </w:t>
+      </w:r>
+      <w:r>
+        <w:rPr>
+          <w:rFonts w:ascii="TH SarabunPSK" w:hAnsi="TH SarabunPSK" w:cs="TH SarabunPSK"/>
+          <w:sz w:val="32"/>
+          <w:szCs w:val="32"/>
+          <w:lang w:bidi="th-TH"/>
+        </w:rPr>
+        <w:t xml:space="preserve">Build Package </w:t>
+      </w:r>
+      <w:r>
+        <w:rPr>
+          <w:rFonts w:ascii="TH SarabunPSK" w:hAnsi="TH SarabunPSK" w:cs="TH SarabunPSK" w:hint="cs"/>
+          <w:sz w:val="32"/>
+          <w:szCs w:val="32"/>
+          <w:cs/>
+          <w:lang w:bidi="th-TH"/>
+        </w:rPr>
+        <w:t xml:space="preserve">ของระบบ และตั้งค่าต่างๆ เกี่ยวกับการ </w:t>
+      </w:r>
+      <w:r>
+        <w:rPr>
+          <w:rFonts w:ascii="TH SarabunPSK" w:hAnsi="TH SarabunPSK" w:cs="TH SarabunPSK"/>
+          <w:sz w:val="32"/>
+          <w:szCs w:val="32"/>
+          <w:lang w:bidi="th-TH"/>
+        </w:rPr>
+        <w:t xml:space="preserve">Build Package </w:t>
+      </w:r>
+      <w:r>
+        <w:rPr>
+          <w:rFonts w:ascii="TH SarabunPSK" w:hAnsi="TH SarabunPSK" w:cs="TH SarabunPSK" w:hint="cs"/>
+          <w:sz w:val="32"/>
+          <w:szCs w:val="32"/>
+          <w:cs/>
+          <w:lang w:bidi="th-TH"/>
+        </w:rPr>
+        <w:t>ของระบบ อีกทั้งการส่งอีเมล์แจ้งผลการทำงานด้วย ดังรูปที่ 4.4</w:t>
+      </w:r>
+    </w:p>
+    <w:p>
+      <w:pPr>
+        <w:pStyle w:val="ListParagraph"/>
+        <w:tabs>
+          <w:tab w:val="left" w:pos="630"/>
+        </w:tabs>
+        <w:ind w:firstLine="1080"/>
+        <w:jc w:val="thaiDistribute"/>
+        <w:rPr>
+          <w:rFonts w:ascii="TH SarabunPSK" w:hAnsi="TH SarabunPSK" w:cs="TH SarabunPSK" w:hint="cs"/>
+          <w:sz w:val="32"/>
+          <w:szCs w:val="32"/>
+          <w:lang w:bidi="th-TH"/>
+        </w:rPr>
+      </w:pPr>
+    </w:p>
+    <w:p>
+      <w:pPr>
+        <w:pStyle w:val="ListParagraph"/>
+        <w:tabs>
+          <w:tab w:val="left" w:pos="630"/>
+        </w:tabs>
+        <w:ind w:left="0"/>
+        <w:jc w:val="center"/>
+        <w:rPr>
+          <w:rFonts w:ascii="TH SarabunPSK" w:hAnsi="TH SarabunPSK" w:cs="TH SarabunPSK" w:hint="cs"/>
+          <w:sz w:val="32"/>
+          <w:szCs w:val="32"/>
+          <w:lang w:bidi="th-TH"/>
+        </w:rPr>
+      </w:pPr>
+      <w:r>
+        <w:rPr>
+          <w:rFonts w:ascii="TH SarabunPSK" w:hAnsi="TH SarabunPSK" w:cs="TH SarabunPSK" w:hint="cs"/>
+          <w:noProof/>
+          <w:sz w:val="32"/>
+          <w:szCs w:val="32"/>
+          <w:lang w:bidi="th-TH"/>
+        </w:rPr>
+        <w:pict>
+          <v:rect id="_x0000_s1032" style="position:absolute;left:0;text-align:left;margin-left:362.4pt;margin-top:2.85pt;width:48.25pt;height:7.9pt;z-index:251664384"/>
+        </w:pict>
+      </w:r>
+      <w:r>
+        <w:rPr>
+          <w:rFonts w:ascii="TH SarabunPSK" w:hAnsi="TH SarabunPSK" w:cs="TH SarabunPSK" w:hint="cs"/>
+          <w:noProof/>
+          <w:sz w:val="32"/>
+          <w:szCs w:val="32"/>
+          <w:lang w:bidi="th-TH"/>
+        </w:rPr>
+        <w:drawing>
+          <wp:inline distT="0" distB="0" distL="0" distR="0">
+            <wp:extent cx="5600700" cy="4157345"/>
+            <wp:effectExtent l="19050" t="0" r="0" b="0"/>
+            <wp:docPr id="12" name="Picture 11" descr="4.3.1_Build_config.PNG"/>
+            <wp:cNvGraphicFramePr>
+              <a:graphicFrameLocks xmlns:a="http://schemas.openxmlformats.org/drawingml/2006/main" noChangeAspect="1"/>
+            </wp:cNvGraphicFramePr>
+            <a:graphic xmlns:a="http://schemas.openxmlformats.org/drawingml/2006/main">
+              <a:graphicData uri="http://schemas.openxmlformats.org/drawingml/2006/picture">
+                <pic:pic xmlns:pic="http://schemas.openxmlformats.org/drawingml/2006/picture">
+                  <pic:nvPicPr>
+                    <pic:cNvPr id="0" name="4.3.1_Build_config.PNG"/>
+                    <pic:cNvPicPr/>
+                  </pic:nvPicPr>
+                  <pic:blipFill>
+                    <a:blip r:embed="rId8" cstate="print"/>
+                    <a:stretch>
+                      <a:fillRect/>
+                    </a:stretch>
+                  </pic:blipFill>
+                  <pic:spPr>
+                    <a:xfrm>
+                      <a:off x="0" y="0"/>
+                      <a:ext cx="5600700" cy="4157345"/>
+                    </a:xfrm>
+                    <a:prstGeom prst="rect">
+                      <a:avLst/>
+                    </a:prstGeom>
+                  </pic:spPr>
+                </pic:pic>
+              </a:graphicData>
+            </a:graphic>
+          </wp:inline>
+        </w:drawing>
+      </w:r>
+    </w:p>
+    <w:p>
+      <w:pPr>
+        <w:pStyle w:val="ListParagraph"/>
+        <w:spacing w:before="0" w:beforeAutospacing="0" w:after="0" w:afterAutospacing="0"/>
+        <w:ind w:left="1800"/>
+        <w:rPr>
+          <w:rFonts w:ascii="TH SarabunPSK" w:hAnsi="TH SarabunPSK" w:cs="TH SarabunPSK" w:hint="cs"/>
+          <w:sz w:val="32"/>
+          <w:szCs w:val="32"/>
+          <w:lang w:bidi="th-TH"/>
+        </w:rPr>
+      </w:pPr>
+    </w:p>
+    <w:p>
+      <w:pPr>
+        <w:pStyle w:val="ListParagraph"/>
+        <w:spacing w:before="0" w:beforeAutospacing="0" w:after="0" w:afterAutospacing="0"/>
+        <w:ind w:left="0"/>
+        <w:jc w:val="center"/>
+        <w:rPr>
+          <w:rFonts w:ascii="TH SarabunPSK" w:hAnsi="TH SarabunPSK" w:cs="TH SarabunPSK"/>
+          <w:sz w:val="32"/>
+          <w:szCs w:val="32"/>
+          <w:cs/>
+          <w:lang w:bidi="th-TH"/>
+        </w:rPr>
+      </w:pPr>
+      <w:r>
+        <w:rPr>
+          <w:rFonts w:ascii="TH SarabunPSK" w:hAnsi="TH SarabunPSK" w:cs="TH SarabunPSK" w:hint="cs"/>
+          <w:b/>
+          <w:bCs/>
+          <w:sz w:val="32"/>
+          <w:szCs w:val="32"/>
+          <w:cs/>
+          <w:lang w:bidi="th-TH"/>
+        </w:rPr>
+        <w:t xml:space="preserve">รูปที่ 4.4 </w:t>
+      </w:r>
+      <w:r>
+        <w:rPr>
+          <w:rFonts w:ascii="TH SarabunPSK" w:hAnsi="TH SarabunPSK" w:cs="TH SarabunPSK" w:hint="cs"/>
+          <w:sz w:val="32"/>
+          <w:szCs w:val="32"/>
+          <w:cs/>
+          <w:lang w:bidi="th-TH"/>
+        </w:rPr>
+        <w:t>หน้าจอแสดงการตั้งค่า</w:t>
+      </w:r>
+    </w:p>
+    <w:p>
+      <w:pPr>
+        <w:pStyle w:val="ListParagraph"/>
+        <w:spacing w:before="0" w:beforeAutospacing="0" w:after="0" w:afterAutospacing="0"/>
+        <w:ind w:firstLine="1080"/>
+        <w:jc w:val="center"/>
+        <w:rPr>
+          <w:rFonts w:ascii="TH SarabunPSK" w:hAnsi="TH SarabunPSK" w:cs="TH SarabunPSK"/>
+          <w:sz w:val="32"/>
+          <w:szCs w:val="32"/>
+          <w:lang w:bidi="th-TH"/>
+        </w:rPr>
+      </w:pPr>
+    </w:p>
+    <w:p>
+      <w:pPr>
+        <w:pStyle w:val="ListParagraph"/>
+        <w:numPr>
+          <w:ilvl w:val="0"/>
+          <w:numId w:val="1"/>
+        </w:numPr>
+        <w:spacing w:before="0" w:beforeAutospacing="0" w:after="0" w:afterAutospacing="0"/>
+        <w:ind w:left="1800"/>
+        <w:rPr>
+          <w:rFonts w:ascii="TH SarabunPSK" w:hAnsi="TH SarabunPSK" w:cs="TH SarabunPSK"/>
           <w:b/>
           <w:bCs/>
           <w:sz w:val="32"/>
@@ -1237,10 +1581,10 @@
       <w:pPr>
         <w:pStyle w:val="ListParagraph"/>
         <w:spacing w:before="0" w:beforeAutospacing="0" w:after="0" w:afterAutospacing="0"/>
-        <w:ind w:left="0" w:firstLine="1080"/>
+        <w:ind w:left="0" w:firstLine="1800"/>
         <w:jc w:val="thaiDistribute"/>
         <w:rPr>
-          <w:rFonts w:ascii="TH SarabunPSK" w:hAnsi="TH SarabunPSK" w:cs="TH SarabunPSK" w:hint="cs"/>
+          <w:rFonts w:ascii="TH SarabunPSK" w:hAnsi="TH SarabunPSK" w:cs="TH SarabunPSK"/>
           <w:sz w:val="32"/>
           <w:szCs w:val="32"/>
           <w:lang w:bidi="th-TH"/>
@@ -1263,27 +1607,7 @@
           <w:szCs w:val="32"/>
           <w:lang w:bidi="th-TH"/>
         </w:rPr>
-        <w:t xml:space="preserve"> </w:t>
-      </w:r>
-      <w:proofErr w:type="gramStart"/>
-      <w:r>
-        <w:rPr>
-          <w:rFonts w:ascii="TH SarabunPSK" w:hAnsi="TH SarabunPSK" w:cs="TH SarabunPSK"/>
-          <w:sz w:val="32"/>
-          <w:szCs w:val="32"/>
-          <w:lang w:bidi="th-TH"/>
-        </w:rPr>
-        <w:t>console</w:t>
-      </w:r>
-      <w:proofErr w:type="gramEnd"/>
-      <w:r>
-        <w:rPr>
-          <w:rFonts w:ascii="TH SarabunPSK" w:hAnsi="TH SarabunPSK" w:cs="TH SarabunPSK"/>
-          <w:sz w:val="32"/>
-          <w:szCs w:val="32"/>
-          <w:lang w:bidi="th-TH"/>
-        </w:rPr>
-        <w:t xml:space="preserve"> </w:t>
+        <w:t xml:space="preserve"> console </w:t>
       </w:r>
       <w:r>
         <w:rPr>
@@ -1319,21 +1643,11 @@
           <w:rFonts w:ascii="TH SarabunPSK" w:hAnsi="TH SarabunPSK" w:cs="TH SarabunPSK"/>
           <w:sz w:val="32"/>
           <w:szCs w:val="32"/>
-          <w:lang w:bidi="th-TH"/>
-        </w:rPr>
-        <w:t xml:space="preserve"> </w:t>
-      </w:r>
-      <w:proofErr w:type="spellStart"/>
-      <w:r>
-        <w:rPr>
-          <w:rFonts w:ascii="TH SarabunPSK" w:hAnsi="TH SarabunPSK" w:cs="TH SarabunPSK"/>
-          <w:sz w:val="32"/>
-          <w:szCs w:val="32"/>
-          <w:lang w:bidi="th-TH"/>
-        </w:rPr>
-        <w:t>โดยจะแสดงรายละเอียดการคอมไพล์</w:t>
-      </w:r>
-      <w:proofErr w:type="spellEnd"/>
+          <w:cs/>
+          <w:lang w:bidi="th-TH"/>
+        </w:rPr>
+        <w:t xml:space="preserve"> โดยจะแสดงรายละเอียดการคอมไพล์</w:t>
+      </w:r>
       <w:r>
         <w:rPr>
           <w:rFonts w:ascii="TH SarabunPSK" w:hAnsi="TH SarabunPSK" w:cs="TH SarabunPSK" w:hint="cs"/>
@@ -1352,36 +1666,49 @@
           <w:cs/>
           <w:lang w:bidi="th-TH"/>
         </w:rPr>
-        <w:t xml:space="preserve"> ดังรูปที่ 4.4</w:t>
-      </w:r>
-    </w:p>
-    <w:p>
-      <w:pPr>
-        <w:pStyle w:val="ListParagraph"/>
-        <w:spacing w:before="0" w:beforeAutospacing="0" w:after="0" w:afterAutospacing="0"/>
-        <w:ind w:left="0" w:firstLine="1080"/>
+        <w:t xml:space="preserve"> ดังรูปที่ 4.5</w:t>
+      </w:r>
+    </w:p>
+    <w:p>
+      <w:pPr>
+        <w:pStyle w:val="ListParagraph"/>
+        <w:spacing w:before="0" w:beforeAutospacing="0" w:after="0" w:afterAutospacing="0"/>
+        <w:ind w:firstLine="1080"/>
         <w:jc w:val="thaiDistribute"/>
         <w:rPr>
-          <w:rFonts w:ascii="TH SarabunPSK" w:hAnsi="TH SarabunPSK" w:cs="TH SarabunPSK" w:hint="cs"/>
-          <w:sz w:val="32"/>
-          <w:szCs w:val="32"/>
-          <w:lang w:bidi="th-TH"/>
-        </w:rPr>
-      </w:pPr>
-    </w:p>
-    <w:p>
-      <w:pPr>
-        <w:pStyle w:val="ListParagraph"/>
-        <w:spacing w:before="0" w:beforeAutospacing="0" w:after="0" w:afterAutospacing="0"/>
-        <w:ind w:left="0" w:firstLine="1080"/>
-        <w:jc w:val="thaiDistribute"/>
-        <w:rPr>
-          <w:rFonts w:ascii="TH SarabunPSK" w:hAnsi="TH SarabunPSK" w:cs="TH SarabunPSK" w:hint="cs"/>
-          <w:sz w:val="32"/>
-          <w:szCs w:val="32"/>
-          <w:lang w:bidi="th-TH"/>
-        </w:rPr>
-      </w:pPr>
+          <w:rFonts w:ascii="TH SarabunPSK" w:hAnsi="TH SarabunPSK" w:cs="TH SarabunPSK"/>
+          <w:sz w:val="32"/>
+          <w:szCs w:val="32"/>
+          <w:lang w:bidi="th-TH"/>
+        </w:rPr>
+      </w:pPr>
+    </w:p>
+    <w:p>
+      <w:pPr>
+        <w:pStyle w:val="ListParagraph"/>
+        <w:spacing w:before="0" w:beforeAutospacing="0" w:after="0" w:afterAutospacing="0"/>
+        <w:ind w:left="0"/>
+        <w:jc w:val="center"/>
+        <w:rPr>
+          <w:rFonts w:ascii="TH SarabunPSK" w:hAnsi="TH SarabunPSK" w:cs="TH SarabunPSK"/>
+          <w:sz w:val="32"/>
+          <w:szCs w:val="32"/>
+          <w:lang w:bidi="th-TH"/>
+        </w:rPr>
+      </w:pPr>
+      <w:r>
+        <w:rPr>
+          <w:rFonts w:ascii="TH SarabunPSK" w:hAnsi="TH SarabunPSK" w:cs="TH SarabunPSK" w:hint="cs"/>
+          <w:noProof/>
+          <w:sz w:val="32"/>
+          <w:szCs w:val="32"/>
+          <w:lang w:bidi="th-TH"/>
+        </w:rPr>
+        <w:lastRenderedPageBreak/>
+        <w:pict>
+          <v:rect id="_x0000_s1029" style="position:absolute;left:0;text-align:left;margin-left:362.4pt;margin-top:2.2pt;width:45.95pt;height:7.15pt;z-index:251661312"/>
+        </w:pict>
+      </w:r>
       <w:r>
         <w:rPr>
           <w:rFonts w:ascii="TH SarabunPSK" w:hAnsi="TH SarabunPSK" w:cs="TH SarabunPSK" w:hint="cs"/>
@@ -1406,7 +1733,7 @@
                     <pic:cNvPicPr/>
                   </pic:nvPicPr>
                   <pic:blipFill>
-                    <a:blip r:embed="rId8" cstate="print"/>
+                    <a:blip r:embed="rId9" cstate="print"/>
                     <a:stretch>
                       <a:fillRect/>
                     </a:stretch>
@@ -1431,21 +1758,21 @@
       <w:pPr>
         <w:pStyle w:val="ListParagraph"/>
         <w:spacing w:before="0" w:beforeAutospacing="0" w:after="0" w:afterAutospacing="0"/>
-        <w:ind w:left="0" w:firstLine="1080"/>
+        <w:ind w:firstLine="1080"/>
         <w:jc w:val="thaiDistribute"/>
         <w:rPr>
-          <w:rFonts w:ascii="TH SarabunPSK" w:hAnsi="TH SarabunPSK" w:cs="TH SarabunPSK" w:hint="cs"/>
-          <w:sz w:val="32"/>
-          <w:szCs w:val="32"/>
-          <w:lang w:bidi="th-TH"/>
-        </w:rPr>
-      </w:pPr>
-    </w:p>
-    <w:p>
-      <w:pPr>
-        <w:pStyle w:val="ListParagraph"/>
-        <w:spacing w:before="0" w:beforeAutospacing="0" w:after="0" w:afterAutospacing="0"/>
-        <w:ind w:left="0" w:firstLine="1080"/>
+          <w:rFonts w:ascii="TH SarabunPSK" w:hAnsi="TH SarabunPSK" w:cs="TH SarabunPSK"/>
+          <w:sz w:val="32"/>
+          <w:szCs w:val="32"/>
+          <w:lang w:bidi="th-TH"/>
+        </w:rPr>
+      </w:pPr>
+    </w:p>
+    <w:p>
+      <w:pPr>
+        <w:pStyle w:val="ListParagraph"/>
+        <w:spacing w:before="0" w:beforeAutospacing="0" w:after="0" w:afterAutospacing="0"/>
+        <w:ind w:left="0"/>
         <w:jc w:val="center"/>
         <w:rPr>
           <w:rFonts w:ascii="TH SarabunPSK" w:hAnsi="TH SarabunPSK" w:cs="TH SarabunPSK"/>
@@ -1464,7 +1791,7 @@
           <w:cs/>
           <w:lang w:bidi="th-TH"/>
         </w:rPr>
-        <w:t>รูปที่ 4.4</w:t>
+        <w:t>รูปที่ 4.5</w:t>
       </w:r>
       <w:r>
         <w:rPr>
@@ -1502,7 +1829,7 @@
       <w:pPr>
         <w:pStyle w:val="ListParagraph"/>
         <w:spacing w:before="0" w:beforeAutospacing="0" w:after="0" w:afterAutospacing="0"/>
-        <w:ind w:left="0" w:firstLine="1080"/>
+        <w:ind w:firstLine="1080"/>
         <w:jc w:val="center"/>
         <w:rPr>
           <w:rFonts w:ascii="TH SarabunPSK" w:hAnsi="TH SarabunPSK" w:cs="TH SarabunPSK"/>
@@ -1520,8 +1847,9 @@
           <w:numId w:val="1"/>
         </w:numPr>
         <w:spacing w:before="0" w:beforeAutospacing="0" w:after="0" w:afterAutospacing="0"/>
-        <w:rPr>
-          <w:rFonts w:ascii="TH SarabunPSK" w:hAnsi="TH SarabunPSK" w:cs="TH SarabunPSK" w:hint="cs"/>
+        <w:ind w:left="1800"/>
+        <w:rPr>
+          <w:rFonts w:ascii="TH SarabunPSK" w:hAnsi="TH SarabunPSK" w:cs="TH SarabunPSK"/>
           <w:b/>
           <w:bCs/>
           <w:sz w:val="32"/>
@@ -1546,8 +1874,9 @@
       <w:pPr>
         <w:pStyle w:val="HTMLPreformatted"/>
         <w:spacing w:line="391" w:lineRule="atLeast"/>
-        <w:rPr>
-          <w:rFonts w:ascii="TH SarabunPSK" w:hAnsi="TH SarabunPSK" w:cs="TH SarabunPSK" w:hint="cs"/>
+        <w:ind w:firstLine="720"/>
+        <w:rPr>
+          <w:rFonts w:ascii="TH SarabunPSK" w:hAnsi="TH SarabunPSK" w:cs="TH SarabunPSK"/>
           <w:sz w:val="32"/>
           <w:szCs w:val="32"/>
         </w:rPr>
@@ -1601,7 +1930,16 @@
           <w:szCs w:val="32"/>
           <w:cs/>
         </w:rPr>
-        <w:t>ผ่านทางอีเมล โดยจะแสดงออกมาในดังรู้ที่ 4.5</w:t>
+        <w:t>ผ่านทางอีเ</w:t>
+      </w:r>
+      <w:r>
+        <w:rPr>
+          <w:rFonts w:ascii="TH SarabunPSK" w:hAnsi="TH SarabunPSK" w:cs="TH SarabunPSK" w:hint="cs"/>
+          <w:sz w:val="32"/>
+          <w:szCs w:val="32"/>
+          <w:cs/>
+        </w:rPr>
+        <w:t>มล โดยจะแสดงออกมาในดังรู้ที่ 4.6</w:t>
       </w:r>
     </w:p>
     <w:p>
@@ -1614,9 +1952,10 @@
           <w:tab w:val="left" w:pos="2880"/>
         </w:tabs>
         <w:spacing w:line="391" w:lineRule="atLeast"/>
+        <w:ind w:left="720"/>
         <w:jc w:val="center"/>
         <w:rPr>
-          <w:rFonts w:ascii="TH SarabunPSK" w:hAnsi="TH SarabunPSK" w:cs="TH SarabunPSK" w:hint="cs"/>
+          <w:rFonts w:ascii="TH SarabunPSK" w:hAnsi="TH SarabunPSK" w:cs="TH SarabunPSK"/>
           <w:sz w:val="32"/>
           <w:szCs w:val="32"/>
         </w:rPr>
@@ -1628,11 +1967,22 @@
         <w:spacing w:line="391" w:lineRule="atLeast"/>
         <w:jc w:val="right"/>
         <w:rPr>
-          <w:rFonts w:ascii="TH SarabunPSK" w:hAnsi="TH SarabunPSK" w:cs="TH SarabunPSK" w:hint="cs"/>
-          <w:sz w:val="32"/>
-          <w:szCs w:val="32"/>
-        </w:rPr>
-      </w:pPr>
+          <w:rFonts w:ascii="TH SarabunPSK" w:hAnsi="TH SarabunPSK" w:cs="TH SarabunPSK"/>
+          <w:sz w:val="32"/>
+          <w:szCs w:val="32"/>
+        </w:rPr>
+      </w:pPr>
+      <w:r>
+        <w:rPr>
+          <w:rFonts w:ascii="TH SarabunPSK" w:hAnsi="TH SarabunPSK" w:cs="TH SarabunPSK" w:hint="cs"/>
+          <w:noProof/>
+          <w:sz w:val="32"/>
+          <w:szCs w:val="32"/>
+        </w:rPr>
+        <w:pict>
+          <v:rect id="_x0000_s1030" style="position:absolute;left:0;text-align:left;margin-left:96.2pt;margin-top:169.15pt;width:100.05pt;height:11.25pt;z-index:251662336" stroked="f"/>
+        </w:pict>
+      </w:r>
       <w:r>
         <w:rPr>
           <w:rFonts w:ascii="TH SarabunPSK" w:hAnsi="TH SarabunPSK" w:cs="TH SarabunPSK" w:hint="cs"/>
@@ -1656,7 +2006,7 @@
                     <pic:cNvPicPr/>
                   </pic:nvPicPr>
                   <pic:blipFill>
-                    <a:blip r:embed="rId9" cstate="print"/>
+                    <a:blip r:embed="rId10" cstate="print"/>
                     <a:stretch>
                       <a:fillRect/>
                     </a:stretch>
@@ -1681,9 +2031,10 @@
       <w:pPr>
         <w:pStyle w:val="HTMLPreformatted"/>
         <w:spacing w:line="391" w:lineRule="atLeast"/>
+        <w:ind w:left="720"/>
         <w:jc w:val="right"/>
         <w:rPr>
-          <w:rFonts w:ascii="TH SarabunPSK" w:hAnsi="TH SarabunPSK" w:cs="TH SarabunPSK" w:hint="cs"/>
+          <w:rFonts w:ascii="TH SarabunPSK" w:hAnsi="TH SarabunPSK" w:cs="TH SarabunPSK"/>
           <w:sz w:val="32"/>
           <w:szCs w:val="32"/>
         </w:rPr>
@@ -1695,21 +2046,32 @@
         <w:spacing w:line="391" w:lineRule="atLeast"/>
         <w:jc w:val="center"/>
         <w:rPr>
-          <w:rFonts w:ascii="TH SarabunPSK" w:hAnsi="TH SarabunPSK" w:cs="TH SarabunPSK" w:hint="cs"/>
-          <w:sz w:val="32"/>
-          <w:szCs w:val="32"/>
-        </w:rPr>
-      </w:pPr>
-      <w:r>
-        <w:rPr>
-          <w:rFonts w:ascii="TH SarabunPSK" w:hAnsi="TH SarabunPSK" w:cs="TH SarabunPSK" w:hint="cs"/>
-          <w:b/>
-          <w:bCs/>
-          <w:sz w:val="32"/>
-          <w:szCs w:val="32"/>
-          <w:cs/>
-        </w:rPr>
-        <w:t>รูปที่ 4.5</w:t>
+          <w:rFonts w:ascii="TH SarabunPSK" w:hAnsi="TH SarabunPSK" w:cs="TH SarabunPSK"/>
+          <w:sz w:val="32"/>
+          <w:szCs w:val="32"/>
+        </w:rPr>
+      </w:pPr>
+      <w:r>
+        <w:rPr>
+          <w:rFonts w:ascii="TH SarabunPSK" w:hAnsi="TH SarabunPSK" w:cs="TH SarabunPSK" w:hint="cs"/>
+          <w:b/>
+          <w:bCs/>
+          <w:sz w:val="32"/>
+          <w:szCs w:val="32"/>
+          <w:cs/>
+        </w:rPr>
+        <w:t>รูปที่ 4.</w:t>
+      </w:r>
+      <w:r>
+        <w:rPr>
+          <w:rFonts w:ascii="TH SarabunPSK" w:hAnsi="TH SarabunPSK" w:cs="TH SarabunPSK" w:hint="cs"/>
+          <w:b/>
+          <w:bCs/>
+          <w:sz w:val="32"/>
+          <w:szCs w:val="32"/>
+          <w:cs/>
+        </w:rPr>
+        <w:t>6</w:t>
       </w:r>
       <w:r>
         <w:rPr>
@@ -1725,9 +2087,9 @@
       <w:pPr>
         <w:pStyle w:val="HTMLPreformatted"/>
         <w:spacing w:line="391" w:lineRule="atLeast"/>
+        <w:ind w:left="720"/>
         <w:jc w:val="center"/>
         <w:rPr>
-          <w:rFonts w:hint="cs"/>
           <w:color w:val="333333"/>
           <w:sz w:val="28"/>
           <w:szCs w:val="28"/>
@@ -1737,21 +2099,2515 @@
     </w:p>
     <w:p>
       <w:pPr>
-        <w:pStyle w:val="ListParagraph"/>
-        <w:spacing w:before="0" w:beforeAutospacing="0" w:after="0" w:afterAutospacing="0"/>
-        <w:ind w:left="1080"/>
-        <w:rPr>
-          <w:rFonts w:ascii="TH SarabunPSK" w:hAnsi="TH SarabunPSK" w:cs="TH SarabunPSK"/>
+        <w:pStyle w:val="Heading1"/>
+        <w:spacing w:before="0"/>
+        <w:ind w:left="720"/>
+        <w:rPr>
+          <w:rFonts w:hint="cs"/>
+          <w:lang w:bidi="th-TH"/>
+        </w:rPr>
+      </w:pPr>
+      <w:r>
+        <w:rPr>
+          <w:lang w:bidi="th-TH"/>
+        </w:rPr>
+        <w:t>4.</w:t>
+      </w:r>
+      <w:r>
+        <w:rPr>
+          <w:rFonts w:hint="cs"/>
+          <w:cs/>
+          <w:lang w:bidi="th-TH"/>
+        </w:rPr>
+        <w:t>1.</w:t>
+      </w:r>
+      <w:r>
+        <w:rPr>
+          <w:lang w:bidi="th-TH"/>
+        </w:rPr>
+        <w:t xml:space="preserve">2 </w:t>
+      </w:r>
+      <w:r>
+        <w:rPr>
+          <w:rFonts w:hint="cs"/>
+          <w:cs/>
+          <w:lang w:bidi="th-TH"/>
+        </w:rPr>
+        <w:t>ผลการดำเนินงานการพัฒนาการอัพเกรดระบบจำลองการแลกเปลี่ยนเงินตราระหว่างประเทศ</w:t>
+      </w:r>
+    </w:p>
+    <w:p>
+      <w:pPr>
+        <w:tabs>
+          <w:tab w:val="left" w:pos="180"/>
+        </w:tabs>
+        <w:spacing w:before="0" w:beforeAutospacing="0" w:after="0" w:afterAutospacing="0"/>
+        <w:ind w:firstLine="720"/>
+        <w:jc w:val="thaiDistribute"/>
+        <w:rPr>
+          <w:rFonts w:ascii="TH SarabunPSK" w:hAnsi="TH SarabunPSK" w:cs="TH SarabunPSK" w:hint="cs"/>
+          <w:sz w:val="32"/>
+          <w:szCs w:val="32"/>
+          <w:lang w:bidi="th-TH"/>
+        </w:rPr>
+      </w:pPr>
+      <w:r>
+        <w:rPr>
+          <w:rFonts w:ascii="TH SarabunPSK" w:hAnsi="TH SarabunPSK" w:cs="TH SarabunPSK" w:hint="cs"/>
+          <w:sz w:val="32"/>
+          <w:szCs w:val="32"/>
+          <w:cs/>
+          <w:lang w:bidi="th-TH"/>
+        </w:rPr>
+        <w:tab/>
+        <w:t>จากการทำงานทั้งหมด</w:t>
+      </w:r>
+      <w:r>
+        <w:rPr>
+          <w:rFonts w:ascii="TH SarabunPSK" w:hAnsi="TH SarabunPSK" w:cs="TH SarabunPSK" w:hint="cs"/>
+          <w:sz w:val="32"/>
+          <w:szCs w:val="32"/>
+          <w:cs/>
+          <w:lang w:bidi="th-TH"/>
+        </w:rPr>
+        <w:t xml:space="preserve">ของการอัพเกรดระบบจำลองการแลกเปลี่ยนเงินตราระหว่างประเทศนั้นสามารถอธิบายหลักการทำงานของระบบได้ดังนี้ </w:t>
+      </w:r>
+    </w:p>
+    <w:p>
+      <w:pPr>
+        <w:spacing w:before="0" w:beforeAutospacing="0" w:after="0" w:afterAutospacing="0"/>
+        <w:ind w:left="720"/>
+        <w:jc w:val="thaiDistribute"/>
+        <w:rPr>
+          <w:rFonts w:ascii="TH SarabunPSK" w:hAnsi="TH SarabunPSK" w:cs="TH SarabunPSK" w:hint="cs"/>
+          <w:sz w:val="32"/>
+          <w:szCs w:val="32"/>
+          <w:lang w:bidi="th-TH"/>
+        </w:rPr>
+      </w:pPr>
+    </w:p>
+    <w:p>
+      <w:pPr>
+        <w:pStyle w:val="ListParagraph"/>
+        <w:numPr>
+          <w:ilvl w:val="0"/>
+          <w:numId w:val="2"/>
+        </w:numPr>
+        <w:spacing w:before="0" w:beforeAutospacing="0" w:after="0" w:afterAutospacing="0"/>
+        <w:ind w:left="1800"/>
+        <w:jc w:val="thaiDistribute"/>
+        <w:rPr>
+          <w:rFonts w:ascii="TH SarabunPSK" w:hAnsi="TH SarabunPSK" w:cs="TH SarabunPSK" w:hint="cs"/>
+          <w:b/>
+          <w:bCs/>
+          <w:sz w:val="32"/>
+          <w:szCs w:val="32"/>
+          <w:lang w:bidi="th-TH"/>
+        </w:rPr>
+      </w:pPr>
+      <w:r>
+        <w:rPr>
+          <w:rFonts w:ascii="TH SarabunPSK" w:hAnsi="TH SarabunPSK" w:cs="TH SarabunPSK" w:hint="cs"/>
+          <w:b/>
+          <w:bCs/>
+          <w:sz w:val="32"/>
+          <w:szCs w:val="32"/>
+          <w:cs/>
+          <w:lang w:bidi="th-TH"/>
+        </w:rPr>
+        <w:lastRenderedPageBreak/>
+        <w:t>หน้าจอเมนูหลัก</w:t>
+      </w:r>
+    </w:p>
+    <w:p>
+      <w:pPr>
+        <w:pStyle w:val="ListParagraph"/>
+        <w:spacing w:before="0" w:beforeAutospacing="0" w:after="0" w:afterAutospacing="0"/>
+        <w:ind w:left="0" w:firstLine="1800"/>
+        <w:jc w:val="thaiDistribute"/>
+        <w:rPr>
+          <w:rFonts w:ascii="TH SarabunPSK" w:hAnsi="TH SarabunPSK" w:cs="TH SarabunPSK" w:hint="cs"/>
+          <w:sz w:val="32"/>
+          <w:szCs w:val="32"/>
+          <w:lang w:bidi="th-TH"/>
+        </w:rPr>
+      </w:pPr>
+      <w:r>
+        <w:rPr>
+          <w:rFonts w:ascii="TH SarabunPSK" w:hAnsi="TH SarabunPSK" w:cs="TH SarabunPSK" w:hint="cs"/>
+          <w:sz w:val="32"/>
+          <w:szCs w:val="32"/>
+          <w:cs/>
+          <w:lang w:bidi="th-TH"/>
+        </w:rPr>
+        <w:t>เมื่อเข้าสุ่ระบบเรียบร้อยแล้ว ก็จะแสดงหน้าจอเมนูหลัก ซึ่งจะแสดงงาน</w:t>
+      </w:r>
+      <w:r>
+        <w:rPr>
+          <w:rFonts w:ascii="TH SarabunPSK" w:hAnsi="TH SarabunPSK" w:cs="TH SarabunPSK"/>
+          <w:sz w:val="32"/>
+          <w:szCs w:val="32"/>
+          <w:lang w:bidi="th-TH"/>
+        </w:rPr>
+        <w:t xml:space="preserve"> </w:t>
+      </w:r>
+      <w:r>
+        <w:rPr>
+          <w:rFonts w:ascii="TH SarabunPSK" w:hAnsi="TH SarabunPSK" w:cs="TH SarabunPSK" w:hint="cs"/>
+          <w:sz w:val="32"/>
+          <w:szCs w:val="32"/>
+          <w:cs/>
+          <w:lang w:bidi="th-TH"/>
+        </w:rPr>
+        <w:t>(</w:t>
+      </w:r>
+      <w:r>
+        <w:rPr>
+          <w:rFonts w:ascii="TH SarabunPSK" w:hAnsi="TH SarabunPSK" w:cs="TH SarabunPSK"/>
+          <w:sz w:val="32"/>
+          <w:szCs w:val="32"/>
+          <w:lang w:bidi="th-TH"/>
+        </w:rPr>
+        <w:t xml:space="preserve">Jobs) </w:t>
+      </w:r>
+      <w:r>
+        <w:rPr>
+          <w:rFonts w:ascii="TH SarabunPSK" w:hAnsi="TH SarabunPSK" w:cs="TH SarabunPSK" w:hint="cs"/>
+          <w:sz w:val="32"/>
+          <w:szCs w:val="32"/>
+          <w:cs/>
+          <w:lang w:bidi="th-TH"/>
+        </w:rPr>
+        <w:t>ต่างๆ ที่เกี่ยวข้องกับการอัพเกรดระบบ</w:t>
+      </w:r>
+      <w:r>
+        <w:rPr>
+          <w:rFonts w:ascii="TH SarabunPSK" w:hAnsi="TH SarabunPSK" w:cs="TH SarabunPSK"/>
+          <w:sz w:val="32"/>
+          <w:szCs w:val="32"/>
+          <w:cs/>
+          <w:lang w:bidi="th-TH"/>
+        </w:rPr>
+        <w:t>ในแต่ละเวอร</w:t>
+      </w:r>
+      <w:r>
+        <w:rPr>
+          <w:rFonts w:ascii="TH SarabunPSK" w:hAnsi="TH SarabunPSK" w:cs="TH SarabunPSK" w:hint="cs"/>
+          <w:sz w:val="32"/>
+          <w:szCs w:val="32"/>
+          <w:cs/>
+          <w:lang w:bidi="th-TH"/>
+        </w:rPr>
+        <w:t>์</w:t>
+      </w:r>
+      <w:r>
+        <w:rPr>
+          <w:rFonts w:ascii="TH SarabunPSK" w:hAnsi="TH SarabunPSK" w:cs="TH SarabunPSK"/>
+          <w:sz w:val="32"/>
+          <w:szCs w:val="32"/>
+          <w:cs/>
+          <w:lang w:bidi="th-TH"/>
+        </w:rPr>
+        <w:t>ชั่น</w:t>
+      </w:r>
+      <w:r>
+        <w:rPr>
+          <w:rFonts w:ascii="TH SarabunPSK" w:hAnsi="TH SarabunPSK" w:cs="TH SarabunPSK" w:hint="cs"/>
+          <w:sz w:val="32"/>
+          <w:szCs w:val="32"/>
+          <w:cs/>
+          <w:lang w:bidi="th-TH"/>
+        </w:rPr>
+        <w:t xml:space="preserve"> ดังรูปที่ 4.</w:t>
+      </w:r>
+      <w:r>
+        <w:rPr>
+          <w:rFonts w:ascii="TH SarabunPSK" w:hAnsi="TH SarabunPSK" w:cs="TH SarabunPSK" w:hint="cs"/>
+          <w:sz w:val="32"/>
+          <w:szCs w:val="32"/>
+          <w:cs/>
+          <w:lang w:bidi="th-TH"/>
+        </w:rPr>
+        <w:t>7</w:t>
+      </w:r>
+    </w:p>
+    <w:p>
+      <w:pPr>
+        <w:pStyle w:val="ListParagraph"/>
+        <w:spacing w:before="0" w:beforeAutospacing="0"/>
+        <w:ind w:firstLine="1080"/>
+        <w:jc w:val="thaiDistribute"/>
+        <w:rPr>
+          <w:rFonts w:ascii="TH SarabunPSK" w:hAnsi="TH SarabunPSK" w:cs="TH SarabunPSK" w:hint="cs"/>
+          <w:sz w:val="32"/>
+          <w:szCs w:val="32"/>
+          <w:lang w:bidi="th-TH"/>
+        </w:rPr>
+      </w:pPr>
+    </w:p>
+    <w:p>
+      <w:pPr>
+        <w:pStyle w:val="ListParagraph"/>
+        <w:ind w:left="0"/>
+        <w:jc w:val="thaiDistribute"/>
+        <w:rPr>
+          <w:rFonts w:ascii="TH SarabunPSK" w:hAnsi="TH SarabunPSK" w:cs="TH SarabunPSK" w:hint="cs"/>
+          <w:sz w:val="32"/>
+          <w:szCs w:val="32"/>
+          <w:lang w:bidi="th-TH"/>
+        </w:rPr>
+      </w:pPr>
+      <w:r>
+        <w:rPr>
+          <w:rFonts w:ascii="TH SarabunPSK" w:hAnsi="TH SarabunPSK" w:cs="TH SarabunPSK"/>
+          <w:noProof/>
           <w:sz w:val="32"/>
           <w:szCs w:val="32"/>
           <w:rtl/>
+          <w:lang w:bidi="th-TH"/>
+        </w:rPr>
+        <w:drawing>
+          <wp:inline distT="0" distB="0" distL="0" distR="0">
+            <wp:extent cx="5600700" cy="2026285"/>
+            <wp:effectExtent l="19050" t="0" r="0" b="0"/>
+            <wp:docPr id="1" name="Picture 0" descr="4.6_Installer_page.PNG"/>
+            <wp:cNvGraphicFramePr>
+              <a:graphicFrameLocks xmlns:a="http://schemas.openxmlformats.org/drawingml/2006/main" noChangeAspect="1"/>
+            </wp:cNvGraphicFramePr>
+            <a:graphic xmlns:a="http://schemas.openxmlformats.org/drawingml/2006/main">
+              <a:graphicData uri="http://schemas.openxmlformats.org/drawingml/2006/picture">
+                <pic:pic xmlns:pic="http://schemas.openxmlformats.org/drawingml/2006/picture">
+                  <pic:nvPicPr>
+                    <pic:cNvPr id="0" name="4.6_Installer_page.PNG"/>
+                    <pic:cNvPicPr/>
+                  </pic:nvPicPr>
+                  <pic:blipFill>
+                    <a:blip r:embed="rId11" cstate="print"/>
+                    <a:stretch>
+                      <a:fillRect/>
+                    </a:stretch>
+                  </pic:blipFill>
+                  <pic:spPr>
+                    <a:xfrm>
+                      <a:off x="0" y="0"/>
+                      <a:ext cx="5600700" cy="2026285"/>
+                    </a:xfrm>
+                    <a:prstGeom prst="rect">
+                      <a:avLst/>
+                    </a:prstGeom>
+                  </pic:spPr>
+                </pic:pic>
+              </a:graphicData>
+            </a:graphic>
+          </wp:inline>
+        </w:drawing>
+      </w:r>
+    </w:p>
+    <w:p>
+      <w:pPr>
+        <w:pStyle w:val="ListParagraph"/>
+        <w:ind w:left="0"/>
+        <w:jc w:val="center"/>
+        <w:rPr>
+          <w:rFonts w:ascii="TH SarabunPSK" w:hAnsi="TH SarabunPSK" w:cs="TH SarabunPSK" w:hint="cs"/>
+          <w:sz w:val="32"/>
+          <w:szCs w:val="32"/>
+          <w:lang w:bidi="th-TH"/>
+        </w:rPr>
+      </w:pPr>
+      <w:r>
+        <w:rPr>
+          <w:rFonts w:ascii="TH SarabunPSK" w:hAnsi="TH SarabunPSK" w:cs="TH SarabunPSK" w:hint="cs"/>
+          <w:b/>
+          <w:bCs/>
+          <w:sz w:val="32"/>
+          <w:szCs w:val="32"/>
+          <w:cs/>
+          <w:lang w:bidi="th-TH"/>
+        </w:rPr>
+        <w:t>รูปที่ 4.</w:t>
+      </w:r>
+      <w:r>
+        <w:rPr>
+          <w:rFonts w:ascii="TH SarabunPSK" w:hAnsi="TH SarabunPSK" w:cs="TH SarabunPSK" w:hint="cs"/>
+          <w:b/>
+          <w:bCs/>
+          <w:sz w:val="32"/>
+          <w:szCs w:val="32"/>
+          <w:cs/>
+          <w:lang w:bidi="th-TH"/>
+        </w:rPr>
+        <w:t>7</w:t>
+      </w:r>
+      <w:r>
+        <w:rPr>
+          <w:rFonts w:ascii="TH SarabunPSK" w:hAnsi="TH SarabunPSK" w:cs="TH SarabunPSK" w:hint="cs"/>
+          <w:sz w:val="32"/>
+          <w:szCs w:val="32"/>
+          <w:cs/>
+          <w:lang w:bidi="th-TH"/>
+        </w:rPr>
+        <w:t xml:space="preserve"> </w:t>
+      </w:r>
+      <w:r>
+        <w:rPr>
+          <w:rFonts w:ascii="TH SarabunPSK" w:hAnsi="TH SarabunPSK" w:cs="TH SarabunPSK" w:hint="cs"/>
+          <w:sz w:val="32"/>
+          <w:szCs w:val="32"/>
+          <w:cs/>
+          <w:lang w:bidi="th-TH"/>
+        </w:rPr>
+        <w:t>หน้าจอเมนูหลักในการแสดงการอัพเกรดระบบ</w:t>
+      </w:r>
+      <w:r>
+        <w:rPr>
+          <w:rFonts w:ascii="TH SarabunPSK" w:hAnsi="TH SarabunPSK" w:cs="TH SarabunPSK"/>
+          <w:sz w:val="32"/>
+          <w:szCs w:val="32"/>
+          <w:cs/>
+          <w:lang w:bidi="th-TH"/>
+        </w:rPr>
+        <w:t>ในเวอร์ชั่นต่างๆ</w:t>
+      </w:r>
+    </w:p>
+    <w:p>
+      <w:pPr>
+        <w:pStyle w:val="ListParagraph"/>
+        <w:jc w:val="center"/>
+        <w:rPr>
+          <w:rFonts w:ascii="TH SarabunPSK" w:hAnsi="TH SarabunPSK" w:cs="TH SarabunPSK" w:hint="cs"/>
+          <w:sz w:val="32"/>
+          <w:szCs w:val="32"/>
+          <w:lang w:bidi="th-TH"/>
+        </w:rPr>
+      </w:pPr>
+    </w:p>
+    <w:p>
+      <w:pPr>
+        <w:pStyle w:val="ListParagraph"/>
+        <w:numPr>
+          <w:ilvl w:val="0"/>
+          <w:numId w:val="2"/>
+        </w:numPr>
+        <w:ind w:left="1800"/>
+        <w:jc w:val="thaiDistribute"/>
+        <w:rPr>
+          <w:rFonts w:ascii="TH SarabunPSK" w:hAnsi="TH SarabunPSK" w:cs="TH SarabunPSK"/>
+          <w:b/>
+          <w:bCs/>
+          <w:sz w:val="32"/>
+          <w:szCs w:val="32"/>
+          <w:lang w:bidi="th-TH"/>
+        </w:rPr>
+      </w:pPr>
+      <w:r>
+        <w:rPr>
+          <w:rFonts w:ascii="TH SarabunPSK" w:hAnsi="TH SarabunPSK" w:cs="TH SarabunPSK" w:hint="cs"/>
+          <w:b/>
+          <w:bCs/>
+          <w:sz w:val="32"/>
+          <w:szCs w:val="32"/>
+          <w:cs/>
+          <w:lang w:bidi="th-TH"/>
+        </w:rPr>
+        <w:t>หน้าจอแสดงรายละเอียดแต่จะงาน</w:t>
+      </w:r>
+      <w:r>
+        <w:rPr>
+          <w:rFonts w:ascii="TH SarabunPSK" w:hAnsi="TH SarabunPSK" w:cs="TH SarabunPSK"/>
+          <w:b/>
+          <w:bCs/>
+          <w:sz w:val="32"/>
+          <w:szCs w:val="32"/>
+          <w:lang w:bidi="th-TH"/>
+        </w:rPr>
+        <w:t xml:space="preserve"> (Jobs) </w:t>
+      </w:r>
+      <w:r>
+        <w:rPr>
+          <w:rFonts w:ascii="TH SarabunPSK" w:hAnsi="TH SarabunPSK" w:cs="TH SarabunPSK" w:hint="cs"/>
+          <w:b/>
+          <w:bCs/>
+          <w:sz w:val="32"/>
+          <w:szCs w:val="32"/>
+          <w:cs/>
+          <w:lang w:bidi="th-TH"/>
+        </w:rPr>
+        <w:t xml:space="preserve">ของการอัพเกรดระบบ </w:t>
+      </w:r>
+    </w:p>
+    <w:p>
+      <w:pPr>
+        <w:pStyle w:val="ListParagraph"/>
+        <w:spacing w:before="0" w:beforeAutospacing="0" w:after="0" w:afterAutospacing="0"/>
+        <w:ind w:left="0" w:firstLine="1800"/>
+        <w:jc w:val="thaiDistribute"/>
+        <w:rPr>
+          <w:rFonts w:ascii="TH SarabunPSK" w:hAnsi="TH SarabunPSK" w:cs="TH SarabunPSK" w:hint="cs"/>
+          <w:sz w:val="32"/>
+          <w:szCs w:val="32"/>
+          <w:lang w:bidi="th-TH"/>
+        </w:rPr>
+      </w:pPr>
+      <w:r>
+        <w:rPr>
+          <w:rFonts w:ascii="TH SarabunPSK" w:hAnsi="TH SarabunPSK" w:cs="TH SarabunPSK" w:hint="cs"/>
+          <w:sz w:val="32"/>
+          <w:szCs w:val="32"/>
+          <w:cs/>
+          <w:lang w:bidi="th-TH"/>
+        </w:rPr>
+        <w:t xml:space="preserve">เป็นหน้าจอที่แสดงรายละเอียดต่างๆ และเป็นหน้าที่สามารถสั่งเริ่มการทำงานของการ </w:t>
+      </w:r>
+      <w:r>
+        <w:rPr>
+          <w:rFonts w:ascii="TH SarabunPSK" w:hAnsi="TH SarabunPSK" w:cs="TH SarabunPSK"/>
+          <w:sz w:val="32"/>
+          <w:szCs w:val="32"/>
+          <w:lang w:bidi="th-TH"/>
+        </w:rPr>
+        <w:t xml:space="preserve">Build Package </w:t>
+      </w:r>
+      <w:r>
+        <w:rPr>
+          <w:rFonts w:ascii="TH SarabunPSK" w:hAnsi="TH SarabunPSK" w:cs="TH SarabunPSK"/>
+          <w:sz w:val="32"/>
+          <w:szCs w:val="32"/>
+          <w:cs/>
+          <w:lang w:bidi="th-TH"/>
+        </w:rPr>
+        <w:t>ได้</w:t>
+      </w:r>
+      <w:r>
+        <w:rPr>
+          <w:rFonts w:ascii="TH SarabunPSK" w:hAnsi="TH SarabunPSK" w:cs="TH SarabunPSK"/>
+          <w:sz w:val="32"/>
+          <w:szCs w:val="32"/>
+          <w:lang w:bidi="th-TH"/>
+        </w:rPr>
+        <w:t xml:space="preserve"> </w:t>
+      </w:r>
+      <w:r>
+        <w:rPr>
+          <w:rFonts w:ascii="TH SarabunPSK" w:hAnsi="TH SarabunPSK" w:cs="TH SarabunPSK" w:hint="cs"/>
+          <w:sz w:val="32"/>
+          <w:szCs w:val="32"/>
+          <w:cs/>
+          <w:lang w:bidi="th-TH"/>
+        </w:rPr>
+        <w:t xml:space="preserve">โดยคลิกที่ปุ่ม </w:t>
+      </w:r>
+      <w:r>
+        <w:rPr>
+          <w:rFonts w:ascii="TH SarabunPSK" w:hAnsi="TH SarabunPSK" w:cs="TH SarabunPSK"/>
+          <w:sz w:val="32"/>
+          <w:szCs w:val="32"/>
+          <w:lang w:bidi="th-TH"/>
+        </w:rPr>
+        <w:t xml:space="preserve">“Build Now” </w:t>
+      </w:r>
+      <w:r>
+        <w:rPr>
+          <w:rFonts w:ascii="TH SarabunPSK" w:hAnsi="TH SarabunPSK" w:cs="TH SarabunPSK"/>
+          <w:sz w:val="32"/>
+          <w:szCs w:val="32"/>
+          <w:cs/>
+          <w:lang w:bidi="th-TH"/>
+        </w:rPr>
+        <w:t>ดังรูปที่</w:t>
+      </w:r>
+      <w:r>
+        <w:rPr>
+          <w:rFonts w:ascii="TH SarabunPSK" w:hAnsi="TH SarabunPSK" w:cs="TH SarabunPSK"/>
+          <w:sz w:val="32"/>
+          <w:szCs w:val="32"/>
+          <w:lang w:bidi="th-TH"/>
+        </w:rPr>
+        <w:t xml:space="preserve"> 4.</w:t>
+      </w:r>
+      <w:r>
+        <w:rPr>
+          <w:rFonts w:ascii="TH SarabunPSK" w:hAnsi="TH SarabunPSK" w:cs="TH SarabunPSK" w:hint="cs"/>
+          <w:sz w:val="32"/>
+          <w:szCs w:val="32"/>
+          <w:cs/>
+          <w:lang w:bidi="th-TH"/>
+        </w:rPr>
+        <w:t>8</w:t>
+      </w:r>
+    </w:p>
+    <w:p>
+      <w:pPr>
+        <w:pStyle w:val="ListParagraph"/>
+        <w:spacing w:before="0" w:beforeAutospacing="0" w:after="0" w:afterAutospacing="0"/>
+        <w:ind w:firstLine="1080"/>
+        <w:rPr>
+          <w:rFonts w:ascii="TH SarabunPSK" w:hAnsi="TH SarabunPSK" w:cs="TH SarabunPSK"/>
+          <w:sz w:val="32"/>
+          <w:szCs w:val="32"/>
+          <w:lang w:bidi="th-TH"/>
+        </w:rPr>
+      </w:pPr>
+    </w:p>
+    <w:p>
+      <w:pPr>
+        <w:pStyle w:val="ListParagraph"/>
+        <w:ind w:left="0"/>
+        <w:rPr>
+          <w:rFonts w:ascii="TH SarabunPSK" w:hAnsi="TH SarabunPSK" w:cs="TH SarabunPSK" w:hint="cs"/>
+          <w:b/>
+          <w:bCs/>
+          <w:sz w:val="32"/>
+          <w:szCs w:val="32"/>
+          <w:lang w:bidi="th-TH"/>
+        </w:rPr>
+      </w:pPr>
+      <w:r>
+        <w:rPr>
+          <w:rFonts w:ascii="TH SarabunPSK" w:hAnsi="TH SarabunPSK" w:cs="TH SarabunPSK"/>
+          <w:b/>
+          <w:bCs/>
+          <w:noProof/>
+          <w:sz w:val="32"/>
+          <w:szCs w:val="32"/>
+          <w:rtl/>
+          <w:lang w:bidi="th-TH"/>
+        </w:rPr>
+        <w:pict>
+          <v:rect id="_x0000_s1031" style="position:absolute;margin-left:4.55pt;margin-top:69.95pt;width:45.7pt;height:12.9pt;z-index:251663360" filled="f" strokecolor="red"/>
+        </w:pict>
+      </w:r>
+      <w:r>
+        <w:rPr>
+          <w:rFonts w:ascii="TH SarabunPSK" w:hAnsi="TH SarabunPSK" w:cs="TH SarabunPSK"/>
+          <w:b/>
+          <w:bCs/>
+          <w:noProof/>
+          <w:sz w:val="32"/>
+          <w:szCs w:val="32"/>
+          <w:rtl/>
+          <w:lang w:bidi="th-TH"/>
+        </w:rPr>
+        <w:drawing>
+          <wp:inline distT="0" distB="0" distL="0" distR="0">
+            <wp:extent cx="5600700" cy="2134870"/>
+            <wp:effectExtent l="19050" t="0" r="0" b="0"/>
+            <wp:docPr id="4" name="Picture 3" descr="4.7_desription.PNG"/>
+            <wp:cNvGraphicFramePr>
+              <a:graphicFrameLocks xmlns:a="http://schemas.openxmlformats.org/drawingml/2006/main" noChangeAspect="1"/>
+            </wp:cNvGraphicFramePr>
+            <a:graphic xmlns:a="http://schemas.openxmlformats.org/drawingml/2006/main">
+              <a:graphicData uri="http://schemas.openxmlformats.org/drawingml/2006/picture">
+                <pic:pic xmlns:pic="http://schemas.openxmlformats.org/drawingml/2006/picture">
+                  <pic:nvPicPr>
+                    <pic:cNvPr id="0" name="4.7_desription.PNG"/>
+                    <pic:cNvPicPr/>
+                  </pic:nvPicPr>
+                  <pic:blipFill>
+                    <a:blip r:embed="rId12" cstate="print"/>
+                    <a:stretch>
+                      <a:fillRect/>
+                    </a:stretch>
+                  </pic:blipFill>
+                  <pic:spPr>
+                    <a:xfrm>
+                      <a:off x="0" y="0"/>
+                      <a:ext cx="5600700" cy="2134870"/>
+                    </a:xfrm>
+                    <a:prstGeom prst="rect">
+                      <a:avLst/>
+                    </a:prstGeom>
+                  </pic:spPr>
+                </pic:pic>
+              </a:graphicData>
+            </a:graphic>
+          </wp:inline>
+        </w:drawing>
+      </w:r>
+    </w:p>
+    <w:p>
+      <w:pPr>
+        <w:pStyle w:val="ListParagraph"/>
+        <w:rPr>
+          <w:rFonts w:ascii="TH SarabunPSK" w:hAnsi="TH SarabunPSK" w:cs="TH SarabunPSK"/>
+          <w:b/>
+          <w:bCs/>
+          <w:sz w:val="32"/>
+          <w:szCs w:val="32"/>
+          <w:lang w:bidi="th-TH"/>
+        </w:rPr>
+      </w:pPr>
+    </w:p>
+    <w:p>
+      <w:pPr>
+        <w:pStyle w:val="ListParagraph"/>
+        <w:jc w:val="center"/>
+        <w:rPr>
+          <w:rFonts w:ascii="TH SarabunPSK" w:hAnsi="TH SarabunPSK" w:cs="TH SarabunPSK" w:hint="cs"/>
+          <w:sz w:val="32"/>
+          <w:szCs w:val="32"/>
+          <w:lang w:bidi="th-TH"/>
+        </w:rPr>
+      </w:pPr>
+      <w:r>
+        <w:rPr>
+          <w:rFonts w:ascii="TH SarabunPSK" w:hAnsi="TH SarabunPSK" w:cs="TH SarabunPSK" w:hint="cs"/>
+          <w:b/>
+          <w:bCs/>
+          <w:sz w:val="32"/>
+          <w:szCs w:val="32"/>
+          <w:cs/>
+          <w:lang w:bidi="th-TH"/>
+        </w:rPr>
+        <w:t>รูปที่ 4.8</w:t>
+      </w:r>
+      <w:r>
+        <w:rPr>
+          <w:rFonts w:ascii="TH SarabunPSK" w:hAnsi="TH SarabunPSK" w:cs="TH SarabunPSK" w:hint="cs"/>
+          <w:b/>
+          <w:bCs/>
+          <w:sz w:val="32"/>
+          <w:szCs w:val="32"/>
+          <w:cs/>
+          <w:lang w:bidi="th-TH"/>
+        </w:rPr>
+        <w:t xml:space="preserve"> </w:t>
+      </w:r>
+      <w:r>
+        <w:rPr>
+          <w:rFonts w:ascii="TH SarabunPSK" w:hAnsi="TH SarabunPSK" w:cs="TH SarabunPSK" w:hint="cs"/>
+          <w:sz w:val="32"/>
+          <w:szCs w:val="32"/>
+          <w:cs/>
+          <w:lang w:bidi="th-TH"/>
+        </w:rPr>
+        <w:t>หน้าจอแสดงลายละเอียดแต่ละงานของการอัพเกรดระบบ</w:t>
+      </w:r>
+    </w:p>
+    <w:p>
+      <w:pPr>
+        <w:pStyle w:val="ListParagraph"/>
+        <w:jc w:val="center"/>
+        <w:rPr>
+          <w:rFonts w:ascii="TH SarabunPSK" w:hAnsi="TH SarabunPSK" w:cs="TH SarabunPSK"/>
+          <w:sz w:val="32"/>
+          <w:szCs w:val="32"/>
+          <w:lang w:bidi="th-TH"/>
+        </w:rPr>
+      </w:pPr>
+    </w:p>
+    <w:p>
+      <w:pPr>
+        <w:pStyle w:val="ListParagraph"/>
+        <w:numPr>
+          <w:ilvl w:val="0"/>
+          <w:numId w:val="2"/>
+        </w:numPr>
+        <w:ind w:left="1800"/>
+        <w:rPr>
+          <w:rFonts w:ascii="TH SarabunPSK" w:hAnsi="TH SarabunPSK" w:cs="TH SarabunPSK" w:hint="cs"/>
+          <w:b/>
+          <w:bCs/>
+          <w:sz w:val="32"/>
+          <w:szCs w:val="32"/>
+          <w:lang w:bidi="th-TH"/>
+        </w:rPr>
+      </w:pPr>
+      <w:r>
+        <w:rPr>
+          <w:rFonts w:ascii="TH SarabunPSK" w:hAnsi="TH SarabunPSK" w:cs="TH SarabunPSK" w:hint="cs"/>
+          <w:b/>
+          <w:bCs/>
+          <w:sz w:val="32"/>
+          <w:szCs w:val="32"/>
+          <w:cs/>
+          <w:lang w:bidi="th-TH"/>
+        </w:rPr>
+        <w:t xml:space="preserve">หน้าจอแสดงการตั้งค่า </w:t>
+      </w:r>
+    </w:p>
+    <w:p>
+      <w:pPr>
+        <w:pStyle w:val="ListParagraph"/>
+        <w:ind w:left="0" w:firstLine="1800"/>
+        <w:jc w:val="thaiDistribute"/>
+        <w:rPr>
+          <w:rFonts w:ascii="TH SarabunPSK" w:hAnsi="TH SarabunPSK" w:cs="TH SarabunPSK" w:hint="cs"/>
+          <w:sz w:val="32"/>
+          <w:szCs w:val="32"/>
+          <w:lang w:bidi="th-TH"/>
+        </w:rPr>
+      </w:pPr>
+      <w:r>
+        <w:rPr>
+          <w:rFonts w:ascii="TH SarabunPSK" w:hAnsi="TH SarabunPSK" w:cs="TH SarabunPSK" w:hint="cs"/>
+          <w:sz w:val="32"/>
+          <w:szCs w:val="32"/>
+          <w:cs/>
+          <w:lang w:bidi="th-TH"/>
+        </w:rPr>
+        <w:t>เป็นหน้าจอที่ไว้สำหรับการตั้งค่าของงานในแต่ละเวอร์ชั่น โดยจะทำการตั้งค่าเพื่อเรียกใช้งานสคริปต์</w:t>
+      </w:r>
+      <w:r>
+        <w:rPr>
+          <w:rFonts w:ascii="TH SarabunPSK" w:hAnsi="TH SarabunPSK" w:cs="TH SarabunPSK" w:hint="cs"/>
+          <w:sz w:val="32"/>
+          <w:szCs w:val="32"/>
+          <w:cs/>
+          <w:lang w:bidi="th-TH"/>
+        </w:rPr>
+        <w:t>ในการอัพเกรดระบบ และตั้งค่าต่างๆ เกี่ยวกับการอัพเกรดระบบ อีกทั้งการส่งอีเมล์แจ้งผลการทำงานด้วย ดังรูป</w:t>
+      </w:r>
+      <w:r>
+        <w:rPr>
+          <w:rFonts w:ascii="TH SarabunPSK" w:hAnsi="TH SarabunPSK" w:cs="TH SarabunPSK" w:hint="cs"/>
+          <w:sz w:val="32"/>
+          <w:szCs w:val="32"/>
+          <w:cs/>
+          <w:lang w:bidi="th-TH"/>
+        </w:rPr>
+        <w:t>ที่ 4.9</w:t>
+      </w:r>
+    </w:p>
+    <w:p>
+      <w:pPr>
+        <w:pStyle w:val="ListParagraph"/>
+        <w:ind w:firstLine="1080"/>
+        <w:jc w:val="thaiDistribute"/>
+        <w:rPr>
+          <w:rFonts w:ascii="TH SarabunPSK" w:hAnsi="TH SarabunPSK" w:cs="TH SarabunPSK" w:hint="cs"/>
+          <w:sz w:val="32"/>
+          <w:szCs w:val="32"/>
+          <w:lang w:bidi="th-TH"/>
+        </w:rPr>
+      </w:pPr>
+    </w:p>
+    <w:p>
+      <w:pPr>
+        <w:pStyle w:val="ListParagraph"/>
+        <w:ind w:left="0"/>
+        <w:jc w:val="center"/>
+        <w:rPr>
+          <w:rFonts w:ascii="TH SarabunPSK" w:hAnsi="TH SarabunPSK" w:cs="TH SarabunPSK" w:hint="cs"/>
+          <w:sz w:val="32"/>
+          <w:szCs w:val="32"/>
+          <w:lang w:bidi="th-TH"/>
+        </w:rPr>
+      </w:pPr>
+      <w:r>
+        <w:rPr>
+          <w:rFonts w:ascii="TH SarabunPSK" w:hAnsi="TH SarabunPSK" w:cs="TH SarabunPSK" w:hint="cs"/>
+          <w:noProof/>
+          <w:sz w:val="32"/>
+          <w:szCs w:val="32"/>
+          <w:lang w:bidi="th-TH"/>
+        </w:rPr>
+        <w:drawing>
+          <wp:inline distT="0" distB="0" distL="0" distR="0">
+            <wp:extent cx="5600700" cy="4156075"/>
+            <wp:effectExtent l="19050" t="0" r="0" b="0"/>
+            <wp:docPr id="9" name="Picture 8" descr="4.7.1_install_config.PNG"/>
+            <wp:cNvGraphicFramePr>
+              <a:graphicFrameLocks xmlns:a="http://schemas.openxmlformats.org/drawingml/2006/main" noChangeAspect="1"/>
+            </wp:cNvGraphicFramePr>
+            <a:graphic xmlns:a="http://schemas.openxmlformats.org/drawingml/2006/main">
+              <a:graphicData uri="http://schemas.openxmlformats.org/drawingml/2006/picture">
+                <pic:pic xmlns:pic="http://schemas.openxmlformats.org/drawingml/2006/picture">
+                  <pic:nvPicPr>
+                    <pic:cNvPr id="0" name="4.7.1_install_config.PNG"/>
+                    <pic:cNvPicPr/>
+                  </pic:nvPicPr>
+                  <pic:blipFill>
+                    <a:blip r:embed="rId13" cstate="print"/>
+                    <a:stretch>
+                      <a:fillRect/>
+                    </a:stretch>
+                  </pic:blipFill>
+                  <pic:spPr>
+                    <a:xfrm>
+                      <a:off x="0" y="0"/>
+                      <a:ext cx="5600700" cy="4156075"/>
+                    </a:xfrm>
+                    <a:prstGeom prst="rect">
+                      <a:avLst/>
+                    </a:prstGeom>
+                  </pic:spPr>
+                </pic:pic>
+              </a:graphicData>
+            </a:graphic>
+          </wp:inline>
+        </w:drawing>
+      </w:r>
+    </w:p>
+    <w:p>
+      <w:pPr>
+        <w:pStyle w:val="ListParagraph"/>
+        <w:jc w:val="center"/>
+        <w:rPr>
+          <w:rFonts w:ascii="TH SarabunPSK" w:hAnsi="TH SarabunPSK" w:cs="TH SarabunPSK" w:hint="cs"/>
+          <w:sz w:val="32"/>
+          <w:szCs w:val="32"/>
+          <w:lang w:bidi="th-TH"/>
+        </w:rPr>
+      </w:pPr>
+    </w:p>
+    <w:p>
+      <w:pPr>
+        <w:pStyle w:val="ListParagraph"/>
+        <w:ind w:left="0"/>
+        <w:jc w:val="center"/>
+        <w:rPr>
+          <w:rFonts w:ascii="TH SarabunPSK" w:hAnsi="TH SarabunPSK" w:cs="TH SarabunPSK" w:hint="cs"/>
+          <w:sz w:val="32"/>
+          <w:szCs w:val="32"/>
+          <w:lang w:bidi="th-TH"/>
+        </w:rPr>
+      </w:pPr>
+      <w:r>
+        <w:rPr>
+          <w:rFonts w:ascii="TH SarabunPSK" w:hAnsi="TH SarabunPSK" w:cs="TH SarabunPSK" w:hint="cs"/>
+          <w:b/>
+          <w:bCs/>
+          <w:sz w:val="32"/>
+          <w:szCs w:val="32"/>
+          <w:cs/>
+          <w:lang w:bidi="th-TH"/>
+        </w:rPr>
+        <w:t>รูปที่ 4</w:t>
+      </w:r>
+      <w:r>
+        <w:rPr>
+          <w:rFonts w:ascii="TH SarabunPSK" w:hAnsi="TH SarabunPSK" w:cs="TH SarabunPSK" w:hint="cs"/>
+          <w:b/>
+          <w:bCs/>
+          <w:sz w:val="32"/>
+          <w:szCs w:val="32"/>
+          <w:cs/>
+          <w:lang w:bidi="th-TH"/>
+        </w:rPr>
+        <w:t>.9</w:t>
+      </w:r>
+      <w:r>
+        <w:rPr>
+          <w:rFonts w:ascii="TH SarabunPSK" w:hAnsi="TH SarabunPSK" w:cs="TH SarabunPSK" w:hint="cs"/>
+          <w:sz w:val="32"/>
+          <w:szCs w:val="32"/>
+          <w:cs/>
+          <w:lang w:bidi="th-TH"/>
+        </w:rPr>
+        <w:t xml:space="preserve"> หน้าจอแสดงการตั้งค่า</w:t>
+      </w:r>
+    </w:p>
+    <w:p>
+      <w:pPr>
+        <w:pStyle w:val="ListParagraph"/>
+        <w:jc w:val="center"/>
+        <w:rPr>
+          <w:rFonts w:ascii="TH SarabunPSK" w:hAnsi="TH SarabunPSK" w:cs="TH SarabunPSK" w:hint="cs"/>
+          <w:sz w:val="32"/>
+          <w:szCs w:val="32"/>
+          <w:lang w:bidi="th-TH"/>
+        </w:rPr>
+      </w:pPr>
+    </w:p>
+    <w:p>
+      <w:pPr>
+        <w:pStyle w:val="ListParagraph"/>
+        <w:numPr>
+          <w:ilvl w:val="0"/>
+          <w:numId w:val="2"/>
+        </w:numPr>
+        <w:ind w:left="1800"/>
+        <w:rPr>
+          <w:rFonts w:ascii="TH SarabunPSK" w:hAnsi="TH SarabunPSK" w:cs="TH SarabunPSK"/>
+          <w:b/>
+          <w:bCs/>
+          <w:sz w:val="32"/>
+          <w:szCs w:val="32"/>
+          <w:lang w:bidi="th-TH"/>
+        </w:rPr>
+      </w:pPr>
+      <w:r>
+        <w:rPr>
+          <w:rFonts w:ascii="TH SarabunPSK" w:hAnsi="TH SarabunPSK" w:cs="TH SarabunPSK" w:hint="cs"/>
+          <w:b/>
+          <w:bCs/>
+          <w:sz w:val="32"/>
+          <w:szCs w:val="32"/>
+          <w:cs/>
+          <w:lang w:bidi="th-TH"/>
+        </w:rPr>
+        <w:t xml:space="preserve">หน้าจอแสดง </w:t>
+      </w:r>
+      <w:r>
+        <w:rPr>
+          <w:rFonts w:ascii="TH SarabunPSK" w:hAnsi="TH SarabunPSK" w:cs="TH SarabunPSK"/>
+          <w:b/>
+          <w:bCs/>
+          <w:sz w:val="32"/>
+          <w:szCs w:val="32"/>
+          <w:lang w:bidi="th-TH"/>
+        </w:rPr>
+        <w:t>Console</w:t>
+      </w:r>
+    </w:p>
+    <w:p>
+      <w:pPr>
+        <w:pStyle w:val="ListParagraph"/>
+        <w:ind w:left="0" w:firstLine="1800"/>
+        <w:jc w:val="thaiDistribute"/>
+        <w:rPr>
+          <w:rFonts w:ascii="TH SarabunPSK" w:hAnsi="TH SarabunPSK" w:cs="TH SarabunPSK"/>
+          <w:sz w:val="32"/>
+          <w:szCs w:val="32"/>
+          <w:lang w:bidi="th-TH"/>
+        </w:rPr>
+      </w:pPr>
+      <w:r>
+        <w:rPr>
+          <w:rFonts w:ascii="TH SarabunPSK" w:hAnsi="TH SarabunPSK" w:cs="TH SarabunPSK" w:hint="cs"/>
+          <w:sz w:val="32"/>
+          <w:szCs w:val="32"/>
+          <w:cs/>
+          <w:lang w:bidi="th-TH"/>
+        </w:rPr>
+        <w:t>หน้าจอ</w:t>
+      </w:r>
+      <w:r>
+        <w:rPr>
+          <w:rFonts w:ascii="TH SarabunPSK" w:hAnsi="TH SarabunPSK" w:cs="TH SarabunPSK"/>
+          <w:sz w:val="32"/>
+          <w:szCs w:val="32"/>
+          <w:lang w:bidi="th-TH"/>
+        </w:rPr>
+        <w:t xml:space="preserve"> C</w:t>
+      </w:r>
+      <w:r>
+        <w:rPr>
+          <w:rFonts w:ascii="TH SarabunPSK" w:hAnsi="TH SarabunPSK" w:cs="TH SarabunPSK"/>
+          <w:sz w:val="32"/>
+          <w:szCs w:val="32"/>
+          <w:lang w:bidi="th-TH"/>
+        </w:rPr>
+        <w:t xml:space="preserve">onsole </w:t>
+      </w:r>
+      <w:r>
+        <w:rPr>
+          <w:rFonts w:ascii="TH SarabunPSK" w:hAnsi="TH SarabunPSK" w:cs="TH SarabunPSK" w:hint="cs"/>
+          <w:sz w:val="32"/>
+          <w:szCs w:val="32"/>
+          <w:cs/>
+          <w:lang w:bidi="th-TH"/>
+        </w:rPr>
+        <w:t>เป็</w:t>
+      </w:r>
+      <w:r>
+        <w:rPr>
+          <w:rFonts w:ascii="TH SarabunPSK" w:hAnsi="TH SarabunPSK" w:cs="TH SarabunPSK" w:hint="cs"/>
+          <w:sz w:val="32"/>
+          <w:szCs w:val="32"/>
+          <w:cs/>
+          <w:lang w:bidi="th-TH"/>
+        </w:rPr>
+        <w:t xml:space="preserve">นหน้าจอที่ไว้แสดงการทำงานของการอัพเกรดระบบ </w:t>
+      </w:r>
+      <w:r>
+        <w:rPr>
+          <w:rFonts w:ascii="TH SarabunPSK" w:hAnsi="TH SarabunPSK" w:cs="TH SarabunPSK" w:hint="cs"/>
+          <w:sz w:val="32"/>
+          <w:szCs w:val="32"/>
+          <w:cs/>
+          <w:lang w:bidi="th-TH"/>
+        </w:rPr>
+        <w:t>ตั้งเริ่มการทำงานจบจบการทำงาน</w:t>
+      </w:r>
+      <w:r>
+        <w:rPr>
+          <w:rFonts w:ascii="TH SarabunPSK" w:hAnsi="TH SarabunPSK" w:cs="TH SarabunPSK"/>
+          <w:sz w:val="32"/>
+          <w:szCs w:val="32"/>
+          <w:cs/>
+          <w:lang w:bidi="th-TH"/>
+        </w:rPr>
+        <w:t xml:space="preserve"> โดยจะแสดงรายละเอียดการ</w:t>
+      </w:r>
+      <w:r>
+        <w:rPr>
+          <w:rFonts w:ascii="TH SarabunPSK" w:hAnsi="TH SarabunPSK" w:cs="TH SarabunPSK" w:hint="cs"/>
+          <w:sz w:val="32"/>
+          <w:szCs w:val="32"/>
+          <w:cs/>
+          <w:lang w:bidi="th-TH"/>
+        </w:rPr>
+        <w:t>อัพเกรดระบบ และจะแสดงผลว่าการอัพเกรดระบบสำเร็จ</w:t>
+      </w:r>
+      <w:r>
+        <w:rPr>
+          <w:rFonts w:ascii="TH SarabunPSK" w:hAnsi="TH SarabunPSK" w:cs="TH SarabunPSK" w:hint="cs"/>
+          <w:sz w:val="32"/>
+          <w:szCs w:val="32"/>
+          <w:cs/>
+          <w:lang w:bidi="th-TH"/>
+        </w:rPr>
+        <w:t xml:space="preserve">หรือไม่ โดยการทำงานของ ดังรูปที่ </w:t>
+      </w:r>
+      <w:r>
+        <w:rPr>
+          <w:rFonts w:ascii="TH SarabunPSK" w:hAnsi="TH SarabunPSK" w:cs="TH SarabunPSK" w:hint="cs"/>
+          <w:sz w:val="32"/>
+          <w:szCs w:val="32"/>
+          <w:cs/>
+          <w:lang w:bidi="th-TH"/>
+        </w:rPr>
+        <w:t>4.10</w:t>
+      </w:r>
+    </w:p>
+    <w:p>
+      <w:pPr>
+        <w:ind w:left="720"/>
+        <w:jc w:val="center"/>
+        <w:rPr>
+          <w:rFonts w:ascii="TH SarabunPSK" w:hAnsi="TH SarabunPSK" w:cs="TH SarabunPSK"/>
+          <w:sz w:val="32"/>
+          <w:szCs w:val="32"/>
+          <w:lang w:bidi="th-TH"/>
+        </w:rPr>
+      </w:pPr>
+      <w:r>
+        <w:rPr>
+          <w:rFonts w:ascii="TH SarabunPSK" w:hAnsi="TH SarabunPSK" w:cs="TH SarabunPSK" w:hint="cs"/>
+          <w:noProof/>
+          <w:sz w:val="32"/>
+          <w:szCs w:val="32"/>
+          <w:rtl/>
+          <w:lang w:bidi="th-TH"/>
+        </w:rPr>
+        <w:lastRenderedPageBreak/>
+        <w:drawing>
+          <wp:inline distT="0" distB="0" distL="0" distR="0">
+            <wp:extent cx="5600700" cy="3949065"/>
+            <wp:effectExtent l="19050" t="0" r="0" b="0"/>
+            <wp:docPr id="7" name="Picture 6" descr="4.8_install_console.PNG"/>
+            <wp:cNvGraphicFramePr>
+              <a:graphicFrameLocks xmlns:a="http://schemas.openxmlformats.org/drawingml/2006/main" noChangeAspect="1"/>
+            </wp:cNvGraphicFramePr>
+            <a:graphic xmlns:a="http://schemas.openxmlformats.org/drawingml/2006/main">
+              <a:graphicData uri="http://schemas.openxmlformats.org/drawingml/2006/picture">
+                <pic:pic xmlns:pic="http://schemas.openxmlformats.org/drawingml/2006/picture">
+                  <pic:nvPicPr>
+                    <pic:cNvPr id="0" name="4.8_install_console.PNG"/>
+                    <pic:cNvPicPr/>
+                  </pic:nvPicPr>
+                  <pic:blipFill>
+                    <a:blip r:embed="rId14" cstate="print"/>
+                    <a:stretch>
+                      <a:fillRect/>
+                    </a:stretch>
+                  </pic:blipFill>
+                  <pic:spPr>
+                    <a:xfrm>
+                      <a:off x="0" y="0"/>
+                      <a:ext cx="5600700" cy="3949065"/>
+                    </a:xfrm>
+                    <a:prstGeom prst="rect">
+                      <a:avLst/>
+                    </a:prstGeom>
+                  </pic:spPr>
+                </pic:pic>
+              </a:graphicData>
+            </a:graphic>
+          </wp:inline>
+        </w:drawing>
+      </w:r>
+    </w:p>
+    <w:p>
+      <w:pPr>
+        <w:ind w:left="720"/>
+        <w:jc w:val="center"/>
+        <w:rPr>
+          <w:rFonts w:ascii="TH SarabunPSK" w:hAnsi="TH SarabunPSK" w:cs="TH SarabunPSK" w:hint="cs"/>
+          <w:sz w:val="32"/>
+          <w:szCs w:val="32"/>
+          <w:lang w:bidi="th-TH"/>
+        </w:rPr>
+      </w:pPr>
+      <w:r>
+        <w:rPr>
+          <w:rFonts w:ascii="TH SarabunPSK" w:hAnsi="TH SarabunPSK" w:cs="TH SarabunPSK" w:hint="cs"/>
+          <w:b/>
+          <w:bCs/>
+          <w:sz w:val="32"/>
+          <w:szCs w:val="32"/>
+          <w:cs/>
+          <w:lang w:bidi="th-TH"/>
+        </w:rPr>
+        <w:t xml:space="preserve">รูปที่ </w:t>
+      </w:r>
+      <w:r>
+        <w:rPr>
+          <w:rFonts w:ascii="TH SarabunPSK" w:hAnsi="TH SarabunPSK" w:cs="TH SarabunPSK" w:hint="cs"/>
+          <w:b/>
+          <w:bCs/>
+          <w:sz w:val="32"/>
+          <w:szCs w:val="32"/>
+          <w:cs/>
+          <w:lang w:bidi="th-TH"/>
+        </w:rPr>
+        <w:t>4.10</w:t>
+      </w:r>
+      <w:r>
+        <w:rPr>
+          <w:rFonts w:ascii="TH SarabunPSK" w:hAnsi="TH SarabunPSK" w:cs="TH SarabunPSK" w:hint="cs"/>
+          <w:sz w:val="32"/>
+          <w:szCs w:val="32"/>
+          <w:cs/>
+          <w:lang w:bidi="th-TH"/>
+        </w:rPr>
+        <w:t xml:space="preserve"> หน้าจอแสดง Console</w:t>
+      </w:r>
+    </w:p>
+    <w:p>
+      <w:pPr>
+        <w:pStyle w:val="ListParagraph"/>
+        <w:numPr>
+          <w:ilvl w:val="0"/>
+          <w:numId w:val="2"/>
+        </w:numPr>
+        <w:spacing w:before="0" w:beforeAutospacing="0" w:after="0" w:afterAutospacing="0" w:line="276" w:lineRule="auto"/>
+        <w:ind w:left="1800"/>
+        <w:jc w:val="thaiDistribute"/>
+        <w:rPr>
+          <w:rFonts w:ascii="TH SarabunPSK" w:hAnsi="TH SarabunPSK" w:cs="TH SarabunPSK"/>
+          <w:b/>
+          <w:bCs/>
+          <w:sz w:val="32"/>
+          <w:szCs w:val="32"/>
+          <w:lang w:bidi="th-TH"/>
+        </w:rPr>
+      </w:pPr>
+      <w:r>
+        <w:rPr>
+          <w:rFonts w:ascii="TH SarabunPSK" w:hAnsi="TH SarabunPSK" w:cs="TH SarabunPSK" w:hint="cs"/>
+          <w:b/>
+          <w:bCs/>
+          <w:sz w:val="32"/>
+          <w:szCs w:val="32"/>
+          <w:cs/>
+          <w:lang w:bidi="th-TH"/>
+        </w:rPr>
+        <w:t>อีเมลแสดง</w:t>
+      </w:r>
+      <w:r>
+        <w:rPr>
+          <w:rFonts w:ascii="TH SarabunPSK" w:hAnsi="TH SarabunPSK" w:cs="TH SarabunPSK" w:hint="cs"/>
+          <w:b/>
+          <w:bCs/>
+          <w:sz w:val="32"/>
+          <w:szCs w:val="32"/>
+          <w:cs/>
+          <w:lang w:bidi="th-TH"/>
+        </w:rPr>
+        <w:t>ผลลัพธ์การทำงาน</w:t>
+      </w:r>
+    </w:p>
+    <w:p>
+      <w:pPr>
+        <w:pStyle w:val="HTMLPreformatted"/>
+        <w:spacing w:line="276" w:lineRule="auto"/>
+        <w:ind w:firstLine="1800"/>
+        <w:jc w:val="thaiDistribute"/>
+        <w:rPr>
+          <w:rFonts w:ascii="TH SarabunPSK" w:hAnsi="TH SarabunPSK" w:cs="TH SarabunPSK" w:hint="cs"/>
+          <w:sz w:val="32"/>
+          <w:szCs w:val="32"/>
+        </w:rPr>
+      </w:pPr>
+      <w:r>
+        <w:rPr>
+          <w:rFonts w:ascii="TH SarabunPSK" w:hAnsi="TH SarabunPSK" w:cs="TH SarabunPSK" w:hint="cs"/>
+          <w:sz w:val="32"/>
+          <w:szCs w:val="32"/>
+          <w:cs/>
+        </w:rPr>
+        <w:t xml:space="preserve">จะเป็นการแสดงผลการทำงานว่า </w:t>
+      </w:r>
+      <w:r>
+        <w:rPr>
+          <w:rFonts w:ascii="TH SarabunPSK" w:hAnsi="TH SarabunPSK" w:cs="TH SarabunPSK"/>
+          <w:sz w:val="32"/>
+          <w:szCs w:val="32"/>
+        </w:rPr>
+        <w:t xml:space="preserve">Success </w:t>
+      </w:r>
+      <w:r>
+        <w:rPr>
+          <w:rFonts w:ascii="TH SarabunPSK" w:hAnsi="TH SarabunPSK" w:cs="TH SarabunPSK" w:hint="cs"/>
+          <w:sz w:val="32"/>
+          <w:szCs w:val="32"/>
+          <w:cs/>
+        </w:rPr>
+        <w:t>หรือว่า</w:t>
+      </w:r>
+      <w:r>
+        <w:rPr>
+          <w:rFonts w:ascii="TH SarabunPSK" w:hAnsi="TH SarabunPSK" w:cs="TH SarabunPSK"/>
+          <w:sz w:val="32"/>
+          <w:szCs w:val="32"/>
+        </w:rPr>
+        <w:t xml:space="preserve"> Failure </w:t>
+      </w:r>
+      <w:r>
+        <w:rPr>
+          <w:rFonts w:ascii="TH SarabunPSK" w:hAnsi="TH SarabunPSK" w:cs="TH SarabunPSK" w:hint="cs"/>
+          <w:sz w:val="32"/>
+          <w:szCs w:val="32"/>
+          <w:cs/>
+        </w:rPr>
+        <w:t>ผ่านทางอีเมล โดยจะแสดงออกมาในดังรูป</w:t>
+      </w:r>
+      <w:r>
+        <w:rPr>
+          <w:rFonts w:ascii="TH SarabunPSK" w:hAnsi="TH SarabunPSK" w:cs="TH SarabunPSK" w:hint="cs"/>
+          <w:sz w:val="32"/>
+          <w:szCs w:val="32"/>
+          <w:cs/>
+        </w:rPr>
+        <w:t>ที่ 4.11 และรูปที่ 4.12</w:t>
+      </w:r>
+    </w:p>
+    <w:p>
+      <w:pPr>
+        <w:pStyle w:val="HTMLPreformatted"/>
+        <w:spacing w:line="276" w:lineRule="auto"/>
+        <w:ind w:left="720" w:firstLine="1080"/>
+        <w:jc w:val="thaiDistribute"/>
+        <w:rPr>
+          <w:rFonts w:ascii="TH SarabunPSK" w:hAnsi="TH SarabunPSK" w:cs="TH SarabunPSK" w:hint="cs"/>
+          <w:sz w:val="32"/>
+          <w:szCs w:val="32"/>
+        </w:rPr>
+      </w:pPr>
+    </w:p>
+    <w:p>
+      <w:pPr>
+        <w:pStyle w:val="HTMLPreformatted"/>
+        <w:spacing w:line="276" w:lineRule="auto"/>
+        <w:ind w:left="720"/>
+        <w:jc w:val="center"/>
+        <w:rPr>
+          <w:rFonts w:ascii="TH SarabunPSK" w:hAnsi="TH SarabunPSK" w:cs="TH SarabunPSK" w:hint="cs"/>
+          <w:sz w:val="32"/>
+          <w:szCs w:val="32"/>
+        </w:rPr>
+      </w:pPr>
+      <w:r>
+        <w:rPr>
+          <w:rFonts w:ascii="TH SarabunPSK" w:hAnsi="TH SarabunPSK" w:cs="TH SarabunPSK" w:hint="cs"/>
+          <w:noProof/>
+          <w:sz w:val="32"/>
+          <w:szCs w:val="32"/>
+        </w:rPr>
+        <w:drawing>
+          <wp:inline distT="0" distB="0" distL="0" distR="0">
+            <wp:extent cx="4277322" cy="2000529"/>
+            <wp:effectExtent l="19050" t="0" r="8928" b="0"/>
+            <wp:docPr id="10" name="Picture 9" descr="4.10_email_success_install.PNG"/>
+            <wp:cNvGraphicFramePr>
+              <a:graphicFrameLocks xmlns:a="http://schemas.openxmlformats.org/drawingml/2006/main" noChangeAspect="1"/>
+            </wp:cNvGraphicFramePr>
+            <a:graphic xmlns:a="http://schemas.openxmlformats.org/drawingml/2006/main">
+              <a:graphicData uri="http://schemas.openxmlformats.org/drawingml/2006/picture">
+                <pic:pic xmlns:pic="http://schemas.openxmlformats.org/drawingml/2006/picture">
+                  <pic:nvPicPr>
+                    <pic:cNvPr id="0" name="4.10_email_success_install.PNG"/>
+                    <pic:cNvPicPr/>
+                  </pic:nvPicPr>
+                  <pic:blipFill>
+                    <a:blip r:embed="rId15" cstate="print"/>
+                    <a:stretch>
+                      <a:fillRect/>
+                    </a:stretch>
+                  </pic:blipFill>
+                  <pic:spPr>
+                    <a:xfrm>
+                      <a:off x="0" y="0"/>
+                      <a:ext cx="4277322" cy="2000529"/>
+                    </a:xfrm>
+                    <a:prstGeom prst="rect">
+                      <a:avLst/>
+                    </a:prstGeom>
+                  </pic:spPr>
+                </pic:pic>
+              </a:graphicData>
+            </a:graphic>
+          </wp:inline>
+        </w:drawing>
+      </w:r>
+    </w:p>
+    <w:p>
+      <w:pPr>
+        <w:pStyle w:val="HTMLPreformatted"/>
+        <w:spacing w:line="276" w:lineRule="auto"/>
+        <w:ind w:left="720"/>
+        <w:jc w:val="center"/>
+        <w:rPr>
+          <w:rFonts w:ascii="TH SarabunPSK" w:hAnsi="TH SarabunPSK" w:cs="TH SarabunPSK" w:hint="cs"/>
+          <w:sz w:val="32"/>
+          <w:szCs w:val="32"/>
+        </w:rPr>
+      </w:pPr>
+    </w:p>
+    <w:p>
+      <w:pPr>
+        <w:pStyle w:val="HTMLPreformatted"/>
+        <w:spacing w:line="276" w:lineRule="auto"/>
+        <w:ind w:left="720"/>
+        <w:jc w:val="center"/>
+        <w:rPr>
+          <w:rFonts w:ascii="TH SarabunPSK" w:hAnsi="TH SarabunPSK" w:cs="TH SarabunPSK" w:hint="cs"/>
+          <w:sz w:val="32"/>
+          <w:szCs w:val="32"/>
+        </w:rPr>
+      </w:pPr>
+      <w:r>
+        <w:rPr>
+          <w:rFonts w:ascii="TH SarabunPSK" w:hAnsi="TH SarabunPSK" w:cs="TH SarabunPSK" w:hint="cs"/>
+          <w:b/>
+          <w:bCs/>
+          <w:sz w:val="32"/>
+          <w:szCs w:val="32"/>
+          <w:cs/>
+        </w:rPr>
+        <w:t>รูปที่ 4.1</w:t>
+      </w:r>
+      <w:r>
+        <w:rPr>
+          <w:rFonts w:ascii="TH SarabunPSK" w:hAnsi="TH SarabunPSK" w:cs="TH SarabunPSK" w:hint="cs"/>
+          <w:b/>
+          <w:bCs/>
+          <w:sz w:val="32"/>
+          <w:szCs w:val="32"/>
+          <w:cs/>
+        </w:rPr>
+        <w:t>1</w:t>
+      </w:r>
+      <w:r>
+        <w:rPr>
+          <w:rFonts w:ascii="TH SarabunPSK" w:hAnsi="TH SarabunPSK" w:cs="TH SarabunPSK" w:hint="cs"/>
+          <w:sz w:val="32"/>
+          <w:szCs w:val="32"/>
+          <w:cs/>
+        </w:rPr>
+        <w:t xml:space="preserve"> อีเมลแสดงผลลัพธ์การทำงานของการอัพเกรดระบบว่าสำเร็จ</w:t>
+      </w:r>
+    </w:p>
+    <w:p>
+      <w:pPr>
+        <w:pStyle w:val="HTMLPreformatted"/>
+        <w:spacing w:line="276" w:lineRule="auto"/>
+        <w:ind w:left="720"/>
+        <w:jc w:val="center"/>
+        <w:rPr>
+          <w:rFonts w:ascii="TH SarabunPSK" w:hAnsi="TH SarabunPSK" w:cs="TH SarabunPSK" w:hint="cs"/>
+          <w:sz w:val="32"/>
+          <w:szCs w:val="32"/>
+        </w:rPr>
+      </w:pPr>
+      <w:r>
+        <w:rPr>
+          <w:rFonts w:ascii="TH SarabunPSK" w:hAnsi="TH SarabunPSK" w:cs="TH SarabunPSK" w:hint="cs"/>
+          <w:noProof/>
+          <w:sz w:val="32"/>
+          <w:szCs w:val="32"/>
+        </w:rPr>
+        <w:lastRenderedPageBreak/>
+        <w:drawing>
+          <wp:inline distT="0" distB="0" distL="0" distR="0">
+            <wp:extent cx="4344007" cy="3296110"/>
+            <wp:effectExtent l="19050" t="0" r="0" b="0"/>
+            <wp:docPr id="11" name="Picture 10" descr="4.11_insatll_FAI.PNG"/>
+            <wp:cNvGraphicFramePr>
+              <a:graphicFrameLocks xmlns:a="http://schemas.openxmlformats.org/drawingml/2006/main" noChangeAspect="1"/>
+            </wp:cNvGraphicFramePr>
+            <a:graphic xmlns:a="http://schemas.openxmlformats.org/drawingml/2006/main">
+              <a:graphicData uri="http://schemas.openxmlformats.org/drawingml/2006/picture">
+                <pic:pic xmlns:pic="http://schemas.openxmlformats.org/drawingml/2006/picture">
+                  <pic:nvPicPr>
+                    <pic:cNvPr id="0" name="4.11_insatll_FAI.PNG"/>
+                    <pic:cNvPicPr/>
+                  </pic:nvPicPr>
+                  <pic:blipFill>
+                    <a:blip r:embed="rId16" cstate="print"/>
+                    <a:stretch>
+                      <a:fillRect/>
+                    </a:stretch>
+                  </pic:blipFill>
+                  <pic:spPr>
+                    <a:xfrm>
+                      <a:off x="0" y="0"/>
+                      <a:ext cx="4344007" cy="3296110"/>
+                    </a:xfrm>
+                    <a:prstGeom prst="rect">
+                      <a:avLst/>
+                    </a:prstGeom>
+                  </pic:spPr>
+                </pic:pic>
+              </a:graphicData>
+            </a:graphic>
+          </wp:inline>
+        </w:drawing>
+      </w:r>
+    </w:p>
+    <w:p>
+      <w:pPr>
+        <w:pStyle w:val="HTMLPreformatted"/>
+        <w:spacing w:line="276" w:lineRule="auto"/>
+        <w:ind w:left="720"/>
+        <w:jc w:val="center"/>
+        <w:rPr>
+          <w:rFonts w:ascii="TH SarabunPSK" w:hAnsi="TH SarabunPSK" w:cs="TH SarabunPSK" w:hint="cs"/>
+          <w:sz w:val="32"/>
+          <w:szCs w:val="32"/>
+        </w:rPr>
+      </w:pPr>
+    </w:p>
+    <w:p>
+      <w:pPr>
+        <w:pStyle w:val="HTMLPreformatted"/>
+        <w:spacing w:line="276" w:lineRule="auto"/>
+        <w:ind w:left="720"/>
+        <w:jc w:val="center"/>
+        <w:rPr>
+          <w:rFonts w:ascii="TH SarabunPSK" w:hAnsi="TH SarabunPSK" w:cs="TH SarabunPSK" w:hint="cs"/>
+          <w:sz w:val="32"/>
+          <w:szCs w:val="32"/>
+        </w:rPr>
+      </w:pPr>
+      <w:r>
+        <w:rPr>
+          <w:rFonts w:ascii="TH SarabunPSK" w:hAnsi="TH SarabunPSK" w:cs="TH SarabunPSK" w:hint="cs"/>
+          <w:b/>
+          <w:bCs/>
+          <w:sz w:val="32"/>
+          <w:szCs w:val="32"/>
+          <w:cs/>
+        </w:rPr>
+        <w:t>รูปที่ 4.1</w:t>
+      </w:r>
+      <w:r>
+        <w:rPr>
+          <w:rFonts w:ascii="TH SarabunPSK" w:hAnsi="TH SarabunPSK" w:cs="TH SarabunPSK" w:hint="cs"/>
+          <w:b/>
+          <w:bCs/>
+          <w:sz w:val="32"/>
+          <w:szCs w:val="32"/>
+          <w:cs/>
+        </w:rPr>
+        <w:t>2</w:t>
+      </w:r>
+      <w:r>
+        <w:rPr>
+          <w:rFonts w:ascii="TH SarabunPSK" w:hAnsi="TH SarabunPSK" w:cs="TH SarabunPSK" w:hint="cs"/>
+          <w:sz w:val="32"/>
+          <w:szCs w:val="32"/>
+          <w:cs/>
+        </w:rPr>
+        <w:t xml:space="preserve"> อีเมลแสดงผลลัพธ์การทำงานของการอัพเกรดระบบว่าไม่สำเร็จ</w:t>
+      </w:r>
+    </w:p>
+    <w:p>
+      <w:pPr>
+        <w:pStyle w:val="Heading1"/>
+        <w:ind w:left="720"/>
+        <w:rPr>
+          <w:rFonts w:hint="cs"/>
+          <w:lang w:bidi="th-TH"/>
+        </w:rPr>
+      </w:pPr>
+      <w:r>
+        <w:rPr>
+          <w:rFonts w:hint="cs"/>
+          <w:cs/>
+        </w:rPr>
+        <w:t>4.</w:t>
+      </w:r>
+      <w:r>
+        <w:rPr>
+          <w:rFonts w:hint="cs"/>
+          <w:cs/>
+          <w:lang w:bidi="th-TH"/>
+        </w:rPr>
+        <w:t>1.</w:t>
+      </w:r>
+      <w:r>
+        <w:rPr>
+          <w:rFonts w:hint="cs"/>
+          <w:cs/>
+        </w:rPr>
+        <w:t>3 ผลการดำเนินงานการปรับปรุงการแสดงผลการควบคุมคุณภาพของซอฟต์แวร์</w:t>
+      </w:r>
+    </w:p>
+    <w:p>
+      <w:pPr>
+        <w:spacing w:before="0" w:beforeAutospacing="0" w:after="0" w:afterAutospacing="0"/>
+        <w:ind w:firstLine="720"/>
+        <w:jc w:val="thaiDistribute"/>
+        <w:rPr>
+          <w:rFonts w:ascii="TH SarabunPSK" w:hAnsi="TH SarabunPSK" w:cs="TH SarabunPSK" w:hint="cs"/>
+          <w:sz w:val="32"/>
+          <w:szCs w:val="32"/>
+          <w:lang w:bidi="th-TH"/>
+        </w:rPr>
+      </w:pPr>
+      <w:r>
+        <w:rPr>
+          <w:rFonts w:ascii="TH SarabunPSK" w:hAnsi="TH SarabunPSK" w:cs="TH SarabunPSK" w:hint="cs"/>
+          <w:sz w:val="32"/>
+          <w:szCs w:val="32"/>
+          <w:cs/>
+          <w:lang w:bidi="th-TH"/>
+        </w:rPr>
+        <w:t xml:space="preserve">จากการทำงานทั้งหมดของปรับปรุงการแสดงผลการควบคุมคุณภาพของซอฟต์แวร์นั้นสามารถอธิบายผลงานการดำเนินงานของระบบได้ดังนี้ </w:t>
+      </w:r>
+    </w:p>
+    <w:p>
+      <w:pPr>
+        <w:spacing w:before="0" w:beforeAutospacing="0" w:after="0" w:afterAutospacing="0"/>
+        <w:ind w:left="720" w:firstLine="720"/>
+        <w:jc w:val="thaiDistribute"/>
+        <w:rPr>
+          <w:rFonts w:ascii="TH SarabunPSK" w:hAnsi="TH SarabunPSK" w:cs="TH SarabunPSK" w:hint="cs"/>
+          <w:sz w:val="32"/>
+          <w:szCs w:val="32"/>
+          <w:lang w:bidi="th-TH"/>
+        </w:rPr>
+      </w:pPr>
+    </w:p>
+    <w:p>
+      <w:pPr>
+        <w:pStyle w:val="ListParagraph"/>
+        <w:numPr>
+          <w:ilvl w:val="0"/>
+          <w:numId w:val="3"/>
+        </w:numPr>
+        <w:spacing w:before="0" w:beforeAutospacing="0" w:after="0" w:afterAutospacing="0"/>
+        <w:ind w:left="1800"/>
+        <w:jc w:val="thaiDistribute"/>
+        <w:rPr>
+          <w:rFonts w:ascii="TH SarabunPSK" w:hAnsi="TH SarabunPSK" w:cs="TH SarabunPSK"/>
+          <w:b/>
+          <w:bCs/>
+          <w:sz w:val="32"/>
+          <w:szCs w:val="32"/>
+          <w:lang w:bidi="th-TH"/>
+        </w:rPr>
+      </w:pPr>
+      <w:r>
+        <w:rPr>
+          <w:rFonts w:ascii="TH SarabunPSK" w:hAnsi="TH SarabunPSK" w:cs="TH SarabunPSK" w:hint="cs"/>
+          <w:b/>
+          <w:bCs/>
+          <w:sz w:val="32"/>
+          <w:szCs w:val="32"/>
+          <w:cs/>
+          <w:lang w:bidi="th-TH"/>
+        </w:rPr>
+        <w:t xml:space="preserve">หน้าจอแสดงการทำงานของเครื่องมือ </w:t>
+      </w:r>
+      <w:r>
+        <w:rPr>
+          <w:rFonts w:ascii="TH SarabunPSK" w:hAnsi="TH SarabunPSK" w:cs="TH SarabunPSK"/>
+          <w:b/>
+          <w:bCs/>
+          <w:sz w:val="32"/>
+          <w:szCs w:val="32"/>
+          <w:lang w:bidi="th-TH"/>
+        </w:rPr>
+        <w:t xml:space="preserve">Jenkins </w:t>
+      </w:r>
+    </w:p>
+    <w:p>
+      <w:pPr>
+        <w:pStyle w:val="ListParagraph"/>
+        <w:spacing w:before="0" w:beforeAutospacing="0" w:after="0" w:afterAutospacing="0"/>
+        <w:ind w:left="0" w:firstLine="1800"/>
+        <w:jc w:val="thaiDistribute"/>
+        <w:rPr>
+          <w:rFonts w:ascii="TH SarabunPSK" w:hAnsi="TH SarabunPSK" w:cs="TH SarabunPSK" w:hint="cs"/>
+          <w:sz w:val="32"/>
+          <w:szCs w:val="32"/>
+          <w:lang w:bidi="th-TH"/>
+        </w:rPr>
+      </w:pPr>
+      <w:r>
+        <w:rPr>
+          <w:rFonts w:ascii="TH SarabunPSK" w:hAnsi="TH SarabunPSK" w:cs="TH SarabunPSK" w:hint="cs"/>
+          <w:sz w:val="32"/>
+          <w:szCs w:val="32"/>
+          <w:cs/>
+          <w:lang w:bidi="th-TH"/>
+        </w:rPr>
+        <w:t>เป็นหน้าจอที่แสดงการทำงานและผลลัพธ์ของการทำงานของการควบคุมคุณภาพซอฟต์แวร์ โดยผลลัพธ์ของการทำงานจะแสดงออกมาที่หน้าจอนี้ ดังรูปที่ 4.13</w:t>
+      </w:r>
+    </w:p>
+    <w:p>
+      <w:pPr>
+        <w:pStyle w:val="ListParagraph"/>
+        <w:spacing w:before="0" w:beforeAutospacing="0" w:after="0" w:afterAutospacing="0"/>
+        <w:ind w:firstLine="1080"/>
+        <w:jc w:val="thaiDistribute"/>
+        <w:rPr>
+          <w:rFonts w:ascii="TH SarabunPSK" w:hAnsi="TH SarabunPSK" w:cs="TH SarabunPSK" w:hint="cs"/>
+          <w:sz w:val="32"/>
+          <w:szCs w:val="32"/>
+          <w:lang w:bidi="th-TH"/>
+        </w:rPr>
+      </w:pPr>
+    </w:p>
+    <w:p>
+      <w:pPr>
+        <w:pStyle w:val="ListParagraph"/>
+        <w:spacing w:before="0" w:beforeAutospacing="0" w:after="0" w:afterAutospacing="0"/>
+        <w:rPr>
+          <w:rFonts w:ascii="TH SarabunPSK" w:hAnsi="TH SarabunPSK" w:cs="TH SarabunPSK" w:hint="cs"/>
+          <w:sz w:val="32"/>
+          <w:szCs w:val="32"/>
+          <w:lang w:bidi="th-TH"/>
+        </w:rPr>
+      </w:pPr>
+      <w:r>
+        <w:rPr>
+          <w:rFonts w:ascii="TH SarabunPSK" w:hAnsi="TH SarabunPSK" w:cs="TH SarabunPSK" w:hint="cs"/>
+          <w:noProof/>
+          <w:sz w:val="32"/>
+          <w:szCs w:val="32"/>
+          <w:lang w:bidi="th-TH"/>
+        </w:rPr>
+        <w:lastRenderedPageBreak/>
+        <w:drawing>
+          <wp:inline distT="0" distB="0" distL="0" distR="0">
+            <wp:extent cx="5600700" cy="5352415"/>
+            <wp:effectExtent l="19050" t="0" r="0" b="0"/>
+            <wp:docPr id="13" name="Picture 12" descr="4.13.PNG"/>
+            <wp:cNvGraphicFramePr>
+              <a:graphicFrameLocks xmlns:a="http://schemas.openxmlformats.org/drawingml/2006/main" noChangeAspect="1"/>
+            </wp:cNvGraphicFramePr>
+            <a:graphic xmlns:a="http://schemas.openxmlformats.org/drawingml/2006/main">
+              <a:graphicData uri="http://schemas.openxmlformats.org/drawingml/2006/picture">
+                <pic:pic xmlns:pic="http://schemas.openxmlformats.org/drawingml/2006/picture">
+                  <pic:nvPicPr>
+                    <pic:cNvPr id="0" name="4.13.PNG"/>
+                    <pic:cNvPicPr/>
+                  </pic:nvPicPr>
+                  <pic:blipFill>
+                    <a:blip r:embed="rId17" cstate="print"/>
+                    <a:stretch>
+                      <a:fillRect/>
+                    </a:stretch>
+                  </pic:blipFill>
+                  <pic:spPr>
+                    <a:xfrm>
+                      <a:off x="0" y="0"/>
+                      <a:ext cx="5600700" cy="5352415"/>
+                    </a:xfrm>
+                    <a:prstGeom prst="rect">
+                      <a:avLst/>
+                    </a:prstGeom>
+                  </pic:spPr>
+                </pic:pic>
+              </a:graphicData>
+            </a:graphic>
+          </wp:inline>
+        </w:drawing>
+      </w:r>
+    </w:p>
+    <w:p>
+      <w:pPr>
+        <w:pStyle w:val="ListParagraph"/>
+        <w:spacing w:before="0" w:beforeAutospacing="0" w:after="0" w:afterAutospacing="0"/>
+        <w:jc w:val="center"/>
+        <w:rPr>
+          <w:rFonts w:ascii="TH SarabunPSK" w:hAnsi="TH SarabunPSK" w:cs="TH SarabunPSK" w:hint="cs"/>
+          <w:sz w:val="32"/>
+          <w:szCs w:val="32"/>
+          <w:lang w:bidi="th-TH"/>
+        </w:rPr>
+      </w:pPr>
+    </w:p>
+    <w:p>
+      <w:pPr>
+        <w:spacing w:before="0" w:beforeAutospacing="0" w:after="0" w:afterAutospacing="0"/>
+        <w:ind w:left="1440"/>
+        <w:jc w:val="center"/>
+        <w:rPr>
+          <w:rFonts w:ascii="TH SarabunPSK" w:hAnsi="TH SarabunPSK" w:cs="TH SarabunPSK"/>
+          <w:sz w:val="32"/>
+          <w:szCs w:val="32"/>
+          <w:lang w:bidi="th-TH"/>
+        </w:rPr>
+      </w:pPr>
+      <w:r>
+        <w:rPr>
+          <w:rFonts w:ascii="TH SarabunPSK" w:hAnsi="TH SarabunPSK" w:cs="TH SarabunPSK" w:hint="cs"/>
+          <w:b/>
+          <w:bCs/>
+          <w:sz w:val="32"/>
+          <w:szCs w:val="32"/>
+          <w:cs/>
+          <w:lang w:bidi="th-TH"/>
+        </w:rPr>
+        <w:t>รูปที่ 4.13</w:t>
+      </w:r>
+      <w:r>
+        <w:rPr>
+          <w:rFonts w:ascii="TH SarabunPSK" w:hAnsi="TH SarabunPSK" w:cs="TH SarabunPSK" w:hint="cs"/>
+          <w:sz w:val="32"/>
+          <w:szCs w:val="32"/>
+          <w:cs/>
+          <w:lang w:bidi="th-TH"/>
+        </w:rPr>
+        <w:t xml:space="preserve"> </w:t>
+      </w:r>
+      <w:r>
+        <w:rPr>
+          <w:rFonts w:ascii="TH SarabunPSK" w:hAnsi="TH SarabunPSK" w:cs="TH SarabunPSK" w:hint="cs"/>
+          <w:sz w:val="32"/>
+          <w:szCs w:val="32"/>
+          <w:cs/>
+          <w:lang w:bidi="th-TH"/>
+        </w:rPr>
+        <w:t>หน้าจอแสดง</w:t>
+      </w:r>
+      <w:r>
+        <w:rPr>
+          <w:rFonts w:ascii="TH SarabunPSK" w:hAnsi="TH SarabunPSK" w:cs="TH SarabunPSK" w:hint="cs"/>
+          <w:sz w:val="32"/>
+          <w:szCs w:val="32"/>
+          <w:cs/>
+          <w:lang w:bidi="th-TH"/>
+        </w:rPr>
+        <w:t xml:space="preserve">ผลของการควบคุมคุณภาพของซอฟต์แวร์ ผ่านทางหน้าจอ </w:t>
+      </w:r>
+      <w:r>
+        <w:rPr>
+          <w:rFonts w:ascii="TH SarabunPSK" w:hAnsi="TH SarabunPSK" w:cs="TH SarabunPSK"/>
+          <w:sz w:val="32"/>
+          <w:szCs w:val="32"/>
+          <w:lang w:bidi="th-TH"/>
+        </w:rPr>
+        <w:t>Console ของเครื่องมือ Jenkins</w:t>
+      </w:r>
+    </w:p>
+    <w:p>
+      <w:pPr>
+        <w:spacing w:before="0" w:beforeAutospacing="0" w:after="0" w:afterAutospacing="0"/>
+        <w:ind w:left="1440"/>
+        <w:jc w:val="center"/>
+        <w:rPr>
+          <w:rFonts w:ascii="TH SarabunPSK" w:hAnsi="TH SarabunPSK" w:cs="TH SarabunPSK"/>
+          <w:sz w:val="32"/>
+          <w:szCs w:val="32"/>
+          <w:lang w:bidi="th-TH"/>
+        </w:rPr>
+      </w:pPr>
+    </w:p>
+    <w:p>
+      <w:pPr>
+        <w:pStyle w:val="ListParagraph"/>
+        <w:numPr>
+          <w:ilvl w:val="0"/>
+          <w:numId w:val="3"/>
+        </w:numPr>
+        <w:spacing w:before="0" w:beforeAutospacing="0" w:after="0" w:afterAutospacing="0" w:line="276" w:lineRule="auto"/>
+        <w:ind w:left="1800"/>
+        <w:jc w:val="thaiDistribute"/>
+        <w:rPr>
+          <w:rFonts w:ascii="TH SarabunPSK" w:hAnsi="TH SarabunPSK" w:cs="TH SarabunPSK" w:hint="cs"/>
+          <w:b/>
+          <w:bCs/>
+          <w:sz w:val="32"/>
+          <w:szCs w:val="32"/>
+          <w:lang w:bidi="th-TH"/>
+        </w:rPr>
+      </w:pPr>
+      <w:r>
+        <w:rPr>
+          <w:rFonts w:ascii="TH SarabunPSK" w:hAnsi="TH SarabunPSK" w:cs="TH SarabunPSK" w:hint="cs"/>
+          <w:b/>
+          <w:bCs/>
+          <w:sz w:val="32"/>
+          <w:szCs w:val="32"/>
+          <w:cs/>
+          <w:lang w:bidi="th-TH"/>
+        </w:rPr>
+        <w:t>อีเมลแสดงผลลัพธ์</w:t>
+      </w:r>
+      <w:r>
+        <w:rPr>
+          <w:rFonts w:ascii="TH SarabunPSK" w:hAnsi="TH SarabunPSK" w:cs="TH SarabunPSK" w:hint="cs"/>
+          <w:b/>
+          <w:bCs/>
+          <w:sz w:val="32"/>
+          <w:szCs w:val="32"/>
+          <w:cs/>
+          <w:lang w:bidi="th-TH"/>
+        </w:rPr>
+        <w:t>ของการควบคุมคุณภาพของซอฟต์แวร์</w:t>
+      </w:r>
+    </w:p>
+    <w:p>
+      <w:pPr>
+        <w:pStyle w:val="ListParagraph"/>
+        <w:tabs>
+          <w:tab w:val="left" w:pos="990"/>
+        </w:tabs>
+        <w:spacing w:before="0" w:beforeAutospacing="0" w:after="0" w:afterAutospacing="0" w:line="276" w:lineRule="auto"/>
+        <w:ind w:left="0" w:firstLine="1800"/>
+        <w:jc w:val="thaiDistribute"/>
+        <w:rPr>
+          <w:rFonts w:ascii="TH SarabunPSK" w:hAnsi="TH SarabunPSK" w:cs="TH SarabunPSK" w:hint="cs"/>
+          <w:sz w:val="32"/>
+          <w:szCs w:val="32"/>
+          <w:lang w:bidi="th-TH"/>
+        </w:rPr>
+      </w:pPr>
+      <w:r>
+        <w:rPr>
+          <w:rFonts w:ascii="TH SarabunPSK" w:hAnsi="TH SarabunPSK" w:cs="TH SarabunPSK" w:hint="cs"/>
+          <w:sz w:val="32"/>
+          <w:szCs w:val="32"/>
+          <w:cs/>
+        </w:rPr>
+        <w:t>จะเป็นการแสดงผล</w:t>
+      </w:r>
+      <w:r>
+        <w:rPr>
+          <w:rFonts w:ascii="TH SarabunPSK" w:hAnsi="TH SarabunPSK" w:cs="TH SarabunPSK" w:hint="cs"/>
+          <w:sz w:val="32"/>
+          <w:szCs w:val="32"/>
+          <w:cs/>
+          <w:lang w:bidi="th-TH"/>
+        </w:rPr>
+        <w:t>ของการควบคุมคุณภาพของซอฟต์แวร์ โดยจะส่งผลลัพธืของการทดสอบมายังอีเมลของผู้พัฒนาระบบ ดังรูปที่ 4.14</w:t>
+      </w:r>
+    </w:p>
+    <w:p>
+      <w:pPr>
+        <w:pStyle w:val="ListParagraph"/>
+        <w:tabs>
+          <w:tab w:val="left" w:pos="990"/>
+        </w:tabs>
+        <w:spacing w:before="0" w:beforeAutospacing="0" w:after="0" w:afterAutospacing="0" w:line="276" w:lineRule="auto"/>
+        <w:ind w:firstLine="1080"/>
+        <w:jc w:val="thaiDistribute"/>
+        <w:rPr>
+          <w:rFonts w:ascii="TH SarabunPSK" w:hAnsi="TH SarabunPSK" w:cs="TH SarabunPSK" w:hint="cs"/>
+          <w:sz w:val="32"/>
+          <w:szCs w:val="32"/>
+          <w:lang w:bidi="th-TH"/>
+        </w:rPr>
+      </w:pPr>
+    </w:p>
+    <w:p>
+      <w:pPr>
+        <w:pStyle w:val="ListParagraph"/>
+        <w:tabs>
+          <w:tab w:val="left" w:pos="990"/>
+        </w:tabs>
+        <w:spacing w:before="0" w:beforeAutospacing="0" w:after="0" w:afterAutospacing="0" w:line="276" w:lineRule="auto"/>
+        <w:ind w:firstLine="1080"/>
+        <w:jc w:val="thaiDistribute"/>
+        <w:rPr>
+          <w:rFonts w:ascii="TH SarabunPSK" w:hAnsi="TH SarabunPSK" w:cs="TH SarabunPSK" w:hint="cs"/>
+          <w:sz w:val="32"/>
+          <w:szCs w:val="32"/>
+          <w:lang w:bidi="th-TH"/>
+        </w:rPr>
+      </w:pPr>
+    </w:p>
+    <w:p>
+      <w:pPr>
+        <w:pStyle w:val="ListParagraph"/>
+        <w:tabs>
+          <w:tab w:val="left" w:pos="990"/>
+        </w:tabs>
+        <w:spacing w:before="0" w:beforeAutospacing="0" w:after="0" w:afterAutospacing="0" w:line="276" w:lineRule="auto"/>
+        <w:ind w:firstLine="1080"/>
+        <w:jc w:val="thaiDistribute"/>
+        <w:rPr>
+          <w:rFonts w:ascii="TH SarabunPSK" w:hAnsi="TH SarabunPSK" w:cs="TH SarabunPSK" w:hint="cs"/>
+          <w:sz w:val="32"/>
+          <w:szCs w:val="32"/>
+          <w:lang w:bidi="th-TH"/>
+        </w:rPr>
+      </w:pPr>
+    </w:p>
+    <w:p>
+      <w:pPr>
+        <w:pStyle w:val="ListParagraph"/>
+        <w:tabs>
+          <w:tab w:val="left" w:pos="990"/>
+        </w:tabs>
+        <w:spacing w:before="0" w:beforeAutospacing="0" w:after="0" w:afterAutospacing="0" w:line="276" w:lineRule="auto"/>
+        <w:ind w:firstLine="1080"/>
+        <w:jc w:val="thaiDistribute"/>
+        <w:rPr>
+          <w:rFonts w:ascii="TH SarabunPSK" w:hAnsi="TH SarabunPSK" w:cs="TH SarabunPSK" w:hint="cs"/>
+          <w:sz w:val="32"/>
+          <w:szCs w:val="32"/>
+          <w:lang w:bidi="th-TH"/>
+        </w:rPr>
+      </w:pPr>
+    </w:p>
+    <w:p>
+      <w:pPr>
+        <w:pStyle w:val="ListParagraph"/>
+        <w:tabs>
+          <w:tab w:val="left" w:pos="990"/>
+        </w:tabs>
+        <w:spacing w:before="0" w:beforeAutospacing="0" w:after="0" w:afterAutospacing="0" w:line="276" w:lineRule="auto"/>
+        <w:ind w:left="0"/>
+        <w:jc w:val="center"/>
+        <w:rPr>
+          <w:rFonts w:ascii="TH SarabunPSK" w:hAnsi="TH SarabunPSK" w:cs="TH SarabunPSK"/>
+          <w:sz w:val="32"/>
+          <w:szCs w:val="32"/>
+          <w:lang w:bidi="th-TH"/>
+        </w:rPr>
+      </w:pPr>
+      <w:r>
+        <w:rPr>
+          <w:rFonts w:ascii="TH SarabunPSK" w:hAnsi="TH SarabunPSK" w:cs="TH SarabunPSK"/>
+          <w:noProof/>
+          <w:sz w:val="32"/>
+          <w:szCs w:val="32"/>
+          <w:lang w:bidi="th-TH"/>
+        </w:rPr>
+        <w:lastRenderedPageBreak/>
+        <w:drawing>
+          <wp:inline distT="0" distB="0" distL="0" distR="0">
+            <wp:extent cx="5600700" cy="3322955"/>
+            <wp:effectExtent l="19050" t="0" r="0" b="0"/>
+            <wp:docPr id="14" name="Picture 13" descr="4.14.PNG"/>
+            <wp:cNvGraphicFramePr>
+              <a:graphicFrameLocks xmlns:a="http://schemas.openxmlformats.org/drawingml/2006/main" noChangeAspect="1"/>
+            </wp:cNvGraphicFramePr>
+            <a:graphic xmlns:a="http://schemas.openxmlformats.org/drawingml/2006/main">
+              <a:graphicData uri="http://schemas.openxmlformats.org/drawingml/2006/picture">
+                <pic:pic xmlns:pic="http://schemas.openxmlformats.org/drawingml/2006/picture">
+                  <pic:nvPicPr>
+                    <pic:cNvPr id="0" name="4.14.PNG"/>
+                    <pic:cNvPicPr/>
+                  </pic:nvPicPr>
+                  <pic:blipFill>
+                    <a:blip r:embed="rId18" cstate="print"/>
+                    <a:stretch>
+                      <a:fillRect/>
+                    </a:stretch>
+                  </pic:blipFill>
+                  <pic:spPr>
+                    <a:xfrm>
+                      <a:off x="0" y="0"/>
+                      <a:ext cx="5600700" cy="3322955"/>
+                    </a:xfrm>
+                    <a:prstGeom prst="rect">
+                      <a:avLst/>
+                    </a:prstGeom>
+                  </pic:spPr>
+                </pic:pic>
+              </a:graphicData>
+            </a:graphic>
+          </wp:inline>
+        </w:drawing>
+      </w:r>
+    </w:p>
+    <w:p>
+      <w:pPr>
+        <w:pStyle w:val="ListParagraph"/>
+        <w:spacing w:before="0" w:beforeAutospacing="0" w:after="0" w:afterAutospacing="0"/>
+        <w:ind w:left="1800"/>
+        <w:rPr>
+          <w:rFonts w:ascii="TH SarabunPSK" w:hAnsi="TH SarabunPSK" w:cs="TH SarabunPSK"/>
+          <w:sz w:val="32"/>
+          <w:szCs w:val="32"/>
+          <w:lang w:bidi="th-TH"/>
+        </w:rPr>
+      </w:pPr>
+    </w:p>
+    <w:p>
+      <w:pPr>
+        <w:pStyle w:val="ListParagraph"/>
+        <w:spacing w:before="0" w:beforeAutospacing="0" w:after="0" w:afterAutospacing="0"/>
+        <w:jc w:val="center"/>
+        <w:rPr>
+          <w:rFonts w:ascii="TH SarabunPSK" w:hAnsi="TH SarabunPSK" w:cs="TH SarabunPSK" w:hint="cs"/>
+          <w:sz w:val="32"/>
+          <w:szCs w:val="32"/>
+          <w:lang w:bidi="th-TH"/>
+        </w:rPr>
+      </w:pPr>
+      <w:r>
+        <w:rPr>
+          <w:rFonts w:ascii="TH SarabunPSK" w:hAnsi="TH SarabunPSK" w:cs="TH SarabunPSK" w:hint="cs"/>
+          <w:b/>
+          <w:bCs/>
+          <w:sz w:val="32"/>
+          <w:szCs w:val="32"/>
+          <w:cs/>
+          <w:lang w:bidi="th-TH"/>
+        </w:rPr>
+        <w:t>รูปที่ 4.14</w:t>
+      </w:r>
+      <w:r>
+        <w:rPr>
+          <w:rFonts w:ascii="TH SarabunPSK" w:hAnsi="TH SarabunPSK" w:cs="TH SarabunPSK" w:hint="cs"/>
+          <w:sz w:val="32"/>
+          <w:szCs w:val="32"/>
+          <w:cs/>
+          <w:lang w:bidi="th-TH"/>
+        </w:rPr>
+        <w:t xml:space="preserve"> ผลลัพธ์ของการควบคุมคุณภาพของซอฟต์แวร์ที่แสดงในอีเมล</w:t>
+      </w:r>
+    </w:p>
+    <w:p>
+      <w:pPr>
+        <w:pStyle w:val="Heading1"/>
+        <w:ind w:firstLine="720"/>
+        <w:rPr>
+          <w:rFonts w:hint="cs"/>
+          <w:lang w:bidi="th-TH"/>
+        </w:rPr>
+      </w:pPr>
+      <w:r>
+        <w:rPr>
+          <w:rFonts w:hint="cs"/>
+          <w:cs/>
+          <w:lang w:bidi="th-TH"/>
+        </w:rPr>
+        <w:t>4</w:t>
+      </w:r>
+      <w:r>
+        <w:rPr>
+          <w:rFonts w:hint="cs"/>
+          <w:cs/>
+          <w:lang w:bidi="th-TH"/>
+        </w:rPr>
+        <w:t xml:space="preserve">.1.4 </w:t>
+      </w:r>
+      <w:r>
+        <w:rPr>
+          <w:rFonts w:hint="cs"/>
+          <w:cs/>
+          <w:lang w:bidi="th-TH"/>
+        </w:rPr>
+        <w:t>ผลการดำเนินงาน</w:t>
+      </w:r>
+      <w:r>
+        <w:rPr>
+          <w:rFonts w:hint="cs"/>
+          <w:cs/>
+          <w:lang w:bidi="th-TH"/>
+        </w:rPr>
+        <w:t xml:space="preserve">การปรับปรุงการแสดงผลของ </w:t>
+      </w:r>
+      <w:r>
+        <w:rPr>
+          <w:lang w:bidi="th-TH"/>
+        </w:rPr>
+        <w:t>Release notes ของซอฟต์แวร์</w:t>
+      </w:r>
+    </w:p>
+    <w:p>
+      <w:pPr>
+        <w:spacing w:before="0" w:beforeAutospacing="0" w:after="0" w:afterAutospacing="0"/>
+        <w:ind w:firstLine="720"/>
+        <w:jc w:val="thaiDistribute"/>
+        <w:rPr>
+          <w:rFonts w:ascii="TH SarabunPSK" w:hAnsi="TH SarabunPSK" w:cs="TH SarabunPSK"/>
+          <w:sz w:val="32"/>
+          <w:szCs w:val="32"/>
+          <w:lang w:bidi="th-TH"/>
+        </w:rPr>
+      </w:pPr>
+      <w:r>
+        <w:rPr>
+          <w:rFonts w:ascii="TH SarabunPSK" w:hAnsi="TH SarabunPSK" w:cs="TH SarabunPSK" w:hint="cs"/>
+          <w:sz w:val="32"/>
+          <w:szCs w:val="32"/>
+          <w:cs/>
+          <w:lang w:bidi="th-TH"/>
+        </w:rPr>
+        <w:t xml:space="preserve">จากการทำงานทั้งหมดของการปรับปรุงการแสดงผลของ </w:t>
+      </w:r>
+      <w:r>
+        <w:rPr>
+          <w:rFonts w:ascii="TH SarabunPSK" w:hAnsi="TH SarabunPSK" w:cs="TH SarabunPSK"/>
+          <w:sz w:val="32"/>
+          <w:szCs w:val="32"/>
+          <w:lang w:bidi="th-TH"/>
+        </w:rPr>
+        <w:t xml:space="preserve">Release notes </w:t>
+      </w:r>
+      <w:r>
+        <w:rPr>
+          <w:rFonts w:ascii="TH SarabunPSK" w:hAnsi="TH SarabunPSK" w:cs="TH SarabunPSK" w:hint="cs"/>
+          <w:sz w:val="32"/>
+          <w:szCs w:val="32"/>
+          <w:cs/>
+          <w:lang w:bidi="th-TH"/>
+        </w:rPr>
+        <w:t xml:space="preserve">ของซอฟต์แวร์นั้นสามารถอธิบายผลงานการดำเนินงานของระบบได้ดังนี้ </w:t>
+      </w:r>
+    </w:p>
+    <w:p>
+      <w:pPr>
+        <w:spacing w:before="0" w:beforeAutospacing="0" w:after="0" w:afterAutospacing="0"/>
+        <w:ind w:firstLine="720"/>
+        <w:jc w:val="thaiDistribute"/>
+        <w:rPr>
+          <w:rFonts w:ascii="TH SarabunPSK" w:hAnsi="TH SarabunPSK" w:cs="TH SarabunPSK"/>
+          <w:sz w:val="32"/>
+          <w:szCs w:val="32"/>
+          <w:lang w:bidi="th-TH"/>
+        </w:rPr>
+      </w:pPr>
+    </w:p>
+    <w:p>
+      <w:pPr>
+        <w:pStyle w:val="ListParagraph"/>
+        <w:numPr>
+          <w:ilvl w:val="0"/>
+          <w:numId w:val="5"/>
+        </w:numPr>
+        <w:spacing w:before="0" w:beforeAutospacing="0" w:after="0" w:afterAutospacing="0"/>
+        <w:jc w:val="thaiDistribute"/>
+        <w:rPr>
+          <w:rFonts w:ascii="TH SarabunPSK" w:hAnsi="TH SarabunPSK" w:cs="TH SarabunPSK"/>
+          <w:sz w:val="32"/>
+          <w:szCs w:val="32"/>
+          <w:lang w:bidi="th-TH"/>
+        </w:rPr>
+      </w:pPr>
+      <w:r>
+        <w:rPr>
+          <w:rFonts w:ascii="TH SarabunPSK" w:hAnsi="TH SarabunPSK" w:cs="TH SarabunPSK"/>
+          <w:sz w:val="32"/>
+          <w:szCs w:val="32"/>
+          <w:cs/>
+          <w:lang w:bidi="th-TH"/>
+        </w:rPr>
+        <w:t>ไฟล์</w:t>
+      </w:r>
+      <w:r>
+        <w:rPr>
+          <w:rFonts w:ascii="TH SarabunPSK" w:hAnsi="TH SarabunPSK" w:cs="TH SarabunPSK"/>
+          <w:sz w:val="32"/>
+          <w:szCs w:val="32"/>
+        </w:rPr>
+        <w:t xml:space="preserve"> R</w:t>
+      </w:r>
+      <w:r>
+        <w:rPr>
+          <w:rFonts w:ascii="TH SarabunPSK" w:hAnsi="TH SarabunPSK" w:cs="TH SarabunPSK"/>
+          <w:sz w:val="32"/>
+          <w:szCs w:val="32"/>
+        </w:rPr>
+        <w:t xml:space="preserve">elease notes </w:t>
+      </w:r>
+      <w:r>
+        <w:rPr>
+          <w:rFonts w:ascii="TH SarabunPSK" w:hAnsi="TH SarabunPSK" w:cs="TH SarabunPSK"/>
+          <w:sz w:val="32"/>
+          <w:szCs w:val="32"/>
+          <w:cs/>
+          <w:lang w:bidi="th-TH"/>
+        </w:rPr>
+        <w:t>ของแต่ละ Binary file</w:t>
+      </w:r>
+    </w:p>
+    <w:p>
+      <w:pPr>
+        <w:spacing w:before="0" w:beforeAutospacing="0" w:after="0" w:afterAutospacing="0"/>
+        <w:ind w:left="1800"/>
+        <w:jc w:val="thaiDistribute"/>
+        <w:rPr>
+          <w:rFonts w:ascii="TH SarabunPSK" w:hAnsi="TH SarabunPSK" w:cs="TH SarabunPSK" w:hint="cs"/>
+          <w:color w:val="FF0000"/>
+          <w:sz w:val="32"/>
+          <w:szCs w:val="32"/>
+          <w:cs/>
+          <w:lang w:bidi="th-TH"/>
+        </w:rPr>
+      </w:pPr>
+      <w:r>
+        <w:rPr>
+          <w:rFonts w:ascii="TH SarabunPSK" w:hAnsi="TH SarabunPSK" w:cs="TH SarabunPSK" w:hint="cs"/>
+          <w:color w:val="FF0000"/>
+          <w:sz w:val="32"/>
+          <w:szCs w:val="32"/>
+          <w:cs/>
+          <w:lang w:bidi="th-TH"/>
+        </w:rPr>
+        <w:t>แสดงผลออกมาเป็นไฟล์ - -</w:t>
+      </w:r>
+    </w:p>
+    <w:p>
+      <w:pPr>
+        <w:spacing w:before="0" w:beforeAutospacing="0" w:after="0" w:afterAutospacing="0" w:line="276" w:lineRule="auto"/>
+        <w:rPr>
+          <w:rFonts w:ascii="TH SarabunPSK" w:hAnsi="TH SarabunPSK" w:cs="TH SarabunPSK"/>
+          <w:sz w:val="32"/>
+          <w:szCs w:val="32"/>
+          <w:cs/>
+          <w:lang w:bidi="th-TH"/>
+        </w:rPr>
+      </w:pPr>
+    </w:p>
+    <w:p>
+      <w:pPr>
+        <w:pStyle w:val="ListParagraph"/>
+        <w:spacing w:before="0" w:beforeAutospacing="0" w:after="0" w:afterAutospacing="0"/>
+        <w:jc w:val="center"/>
+        <w:rPr>
+          <w:rFonts w:ascii="TH SarabunPSK" w:hAnsi="TH SarabunPSK" w:cs="TH SarabunPSK" w:hint="cs"/>
+          <w:sz w:val="32"/>
+          <w:szCs w:val="32"/>
+          <w:lang w:bidi="th-TH"/>
+        </w:rPr>
+      </w:pPr>
+    </w:p>
+    <w:p>
+      <w:pPr>
+        <w:spacing w:before="0" w:beforeAutospacing="0" w:after="0" w:afterAutospacing="0"/>
+        <w:rPr>
+          <w:rFonts w:ascii="TH SarabunPSK" w:hAnsi="TH SarabunPSK" w:cs="TH SarabunPSK" w:hint="cs"/>
+          <w:b/>
+          <w:bCs/>
+          <w:sz w:val="36"/>
+          <w:szCs w:val="36"/>
+          <w:lang w:bidi="th-TH"/>
+        </w:rPr>
+      </w:pPr>
+      <w:r>
+        <w:rPr>
+          <w:rFonts w:ascii="TH SarabunPSK" w:hAnsi="TH SarabunPSK" w:cs="TH SarabunPSK" w:hint="cs"/>
+          <w:b/>
+          <w:bCs/>
+          <w:sz w:val="36"/>
+          <w:szCs w:val="36"/>
+          <w:cs/>
+          <w:lang w:bidi="th-TH"/>
+        </w:rPr>
+        <w:t>4.2 ผลการทดสอบระบบ</w:t>
+      </w:r>
+    </w:p>
+    <w:p>
+      <w:pPr>
+        <w:spacing w:before="0" w:beforeAutospacing="0" w:after="0" w:afterAutospacing="0"/>
+        <w:ind w:firstLine="720"/>
+        <w:rPr>
+          <w:rFonts w:ascii="TH SarabunPSK" w:hAnsi="TH SarabunPSK" w:cs="TH SarabunPSK" w:hint="cs"/>
+          <w:b/>
+          <w:bCs/>
+          <w:sz w:val="32"/>
+          <w:szCs w:val="32"/>
+          <w:lang w:bidi="th-TH"/>
+        </w:rPr>
+      </w:pPr>
+      <w:r>
+        <w:rPr>
+          <w:rFonts w:ascii="TH SarabunPSK" w:hAnsi="TH SarabunPSK" w:cs="TH SarabunPSK" w:hint="cs"/>
+          <w:b/>
+          <w:bCs/>
+          <w:sz w:val="32"/>
+          <w:szCs w:val="32"/>
+          <w:cs/>
+          <w:lang w:bidi="th-TH"/>
+        </w:rPr>
+        <w:t>4.2.1 ผลการทดสอบของการพัฒนาการคอมไพล์ระบบจำลองการแลกเปลี่ยนเงินตราระหว่างประเทศ</w:t>
+      </w:r>
+    </w:p>
+    <w:p>
+      <w:pPr>
+        <w:spacing w:before="0" w:beforeAutospacing="0" w:after="0" w:afterAutospacing="0"/>
+        <w:ind w:firstLine="720"/>
+        <w:rPr>
+          <w:rFonts w:ascii="TH SarabunPSK" w:hAnsi="TH SarabunPSK" w:cs="TH SarabunPSK" w:hint="cs"/>
+          <w:color w:val="FF0000"/>
+          <w:sz w:val="32"/>
+          <w:szCs w:val="32"/>
+          <w:lang w:bidi="th-TH"/>
+        </w:rPr>
+      </w:pPr>
+      <w:r>
+        <w:rPr>
+          <w:rFonts w:ascii="TH SarabunPSK" w:hAnsi="TH SarabunPSK" w:cs="TH SarabunPSK" w:hint="cs"/>
+          <w:sz w:val="32"/>
+          <w:szCs w:val="32"/>
+          <w:cs/>
+          <w:lang w:bidi="th-TH"/>
+        </w:rPr>
+        <w:t>ผู้</w:t>
+      </w:r>
+      <w:r>
+        <w:rPr>
+          <w:rFonts w:ascii="TH SarabunPSK" w:hAnsi="TH SarabunPSK" w:cs="TH SarabunPSK" w:hint="cs"/>
+          <w:sz w:val="32"/>
+          <w:szCs w:val="32"/>
+          <w:cs/>
+          <w:lang w:bidi="th-TH"/>
+        </w:rPr>
+        <w:t>ทดสอบระบบการคอมไพล์ระบบจำลองการแลกเปลี่ยนเงินตราระหว่าประเทศ คือ</w:t>
+      </w:r>
+      <w:r>
+        <w:rPr>
+          <w:rFonts w:ascii="TH SarabunPSK" w:hAnsi="TH SarabunPSK" w:cs="TH SarabunPSK" w:hint="cs"/>
+          <w:color w:val="FF0000"/>
+          <w:sz w:val="32"/>
+          <w:szCs w:val="32"/>
+          <w:cs/>
+          <w:lang w:bidi="th-TH"/>
+        </w:rPr>
+        <w:t xml:space="preserve"> พนักงาน</w:t>
+      </w:r>
+    </w:p>
+    <w:p>
+      <w:pPr>
+        <w:spacing w:before="0" w:beforeAutospacing="0" w:after="0" w:afterAutospacing="0"/>
+        <w:ind w:firstLine="720"/>
+        <w:rPr>
+          <w:rFonts w:ascii="TH SarabunPSK" w:hAnsi="TH SarabunPSK" w:cs="TH SarabunPSK" w:hint="cs"/>
+          <w:color w:val="FF0000"/>
+          <w:sz w:val="32"/>
+          <w:szCs w:val="32"/>
+          <w:lang w:bidi="th-TH"/>
+        </w:rPr>
+      </w:pPr>
+    </w:p>
+    <w:p>
+      <w:pPr>
+        <w:spacing w:before="0" w:beforeAutospacing="0" w:after="0" w:afterAutospacing="0"/>
+        <w:ind w:firstLine="720"/>
+        <w:rPr>
+          <w:rFonts w:ascii="TH SarabunPSK" w:hAnsi="TH SarabunPSK" w:cs="TH SarabunPSK" w:hint="cs"/>
+          <w:sz w:val="32"/>
+          <w:szCs w:val="32"/>
+          <w:lang w:bidi="th-TH"/>
+        </w:rPr>
+      </w:pPr>
+    </w:p>
+    <w:p>
+      <w:pPr>
+        <w:spacing w:before="0" w:beforeAutospacing="0" w:after="0" w:afterAutospacing="0"/>
+        <w:rPr>
+          <w:rFonts w:ascii="TH SarabunPSK" w:hAnsi="TH SarabunPSK" w:cs="TH SarabunPSK" w:hint="cs"/>
+          <w:sz w:val="32"/>
+          <w:szCs w:val="32"/>
+          <w:lang w:bidi="th-TH"/>
+        </w:rPr>
+      </w:pPr>
+    </w:p>
+    <w:p>
+      <w:pPr>
+        <w:pStyle w:val="ListParagraph"/>
+        <w:spacing w:before="0" w:beforeAutospacing="0" w:after="0" w:afterAutospacing="0"/>
+        <w:jc w:val="center"/>
+        <w:rPr>
+          <w:rFonts w:ascii="TH SarabunPSK" w:hAnsi="TH SarabunPSK" w:cs="TH SarabunPSK" w:hint="cs"/>
+          <w:sz w:val="32"/>
+          <w:szCs w:val="32"/>
+          <w:lang w:bidi="th-TH"/>
+        </w:rPr>
+      </w:pPr>
+    </w:p>
+    <w:p>
+      <w:pPr>
+        <w:pStyle w:val="ListParagraph"/>
+        <w:spacing w:before="0" w:beforeAutospacing="0" w:after="0" w:afterAutospacing="0"/>
+        <w:jc w:val="center"/>
+        <w:rPr>
+          <w:rFonts w:ascii="TH SarabunPSK" w:hAnsi="TH SarabunPSK" w:cs="TH SarabunPSK" w:hint="cs"/>
+          <w:sz w:val="32"/>
+          <w:szCs w:val="32"/>
+          <w:cs/>
+          <w:lang w:bidi="th-TH"/>
+        </w:rPr>
+      </w:pPr>
+    </w:p>
+    <w:p>
+      <w:pPr>
+        <w:spacing w:before="0" w:beforeAutospacing="0" w:after="0" w:afterAutospacing="0"/>
+        <w:jc w:val="thaiDistribute"/>
+        <w:rPr>
+          <w:rFonts w:ascii="TH SarabunPSK" w:hAnsi="TH SarabunPSK" w:cs="TH SarabunPSK" w:hint="cs"/>
+          <w:sz w:val="32"/>
+          <w:szCs w:val="32"/>
+          <w:lang w:bidi="th-TH"/>
+        </w:rPr>
+      </w:pPr>
+    </w:p>
+    <w:p>
+      <w:pPr>
+        <w:rPr>
+          <w:rFonts w:cstheme="minorBidi" w:hint="cs"/>
+          <w:lang w:bidi="th-TH"/>
+        </w:rPr>
+      </w:pPr>
+    </w:p>
+    <w:p>
+      <w:pPr>
+        <w:pStyle w:val="HTMLPreformatted"/>
+        <w:spacing w:line="276" w:lineRule="auto"/>
+        <w:jc w:val="center"/>
+        <w:rPr>
+          <w:rFonts w:ascii="TH SarabunPSK" w:hAnsi="TH SarabunPSK" w:cs="TH SarabunPSK" w:hint="cs"/>
+          <w:sz w:val="32"/>
+          <w:szCs w:val="32"/>
+        </w:rPr>
+      </w:pPr>
+    </w:p>
+    <w:p>
+      <w:pPr>
+        <w:pStyle w:val="HTMLPreformatted"/>
+        <w:spacing w:line="276" w:lineRule="auto"/>
+        <w:rPr>
+          <w:rFonts w:ascii="TH SarabunPSK" w:hAnsi="TH SarabunPSK" w:cs="TH SarabunPSK" w:hint="cs"/>
+          <w:sz w:val="32"/>
+          <w:szCs w:val="32"/>
+        </w:rPr>
+      </w:pPr>
+    </w:p>
+    <w:p>
+      <w:pPr>
+        <w:pStyle w:val="HTMLPreformatted"/>
+        <w:spacing w:line="276" w:lineRule="auto"/>
+        <w:ind w:firstLine="1080"/>
+        <w:jc w:val="thaiDistribute"/>
+        <w:rPr>
+          <w:rFonts w:ascii="TH SarabunPSK" w:hAnsi="TH SarabunPSK" w:cs="TH SarabunPSK"/>
+          <w:sz w:val="32"/>
+          <w:szCs w:val="32"/>
+        </w:rPr>
+      </w:pPr>
+    </w:p>
+    <w:p>
+      <w:pPr>
+        <w:spacing w:before="0" w:beforeAutospacing="0" w:after="0" w:afterAutospacing="0" w:line="276" w:lineRule="auto"/>
+        <w:ind w:left="720"/>
+        <w:jc w:val="thaiDistribute"/>
+        <w:rPr>
+          <w:rFonts w:ascii="TH SarabunPSK" w:hAnsi="TH SarabunPSK" w:cs="TH SarabunPSK" w:hint="cs"/>
+          <w:sz w:val="32"/>
+          <w:szCs w:val="32"/>
+          <w:rtl/>
+          <w:cs/>
           <w:lang w:bidi="th-TH"/>
         </w:rPr>
       </w:pPr>
     </w:p>
     <w:sectPr>
       <w:pgSz w:w="12240" w:h="15840"/>
-      <w:pgMar w:top="1440" w:right="1800" w:bottom="1440" w:left="1800" w:header="720" w:footer="720" w:gutter="0"/>
+      <w:pgMar w:top="1440" w:right="1620" w:bottom="1440" w:left="1800" w:header="720" w:footer="720" w:gutter="0"/>
       <w:cols w:space="720"/>
       <w:docGrid w:linePitch="360"/>
     </w:sectPr>
@@ -1762,10 +4618,188 @@
 <file path=word/numbering.xml><?xml version="1.0" encoding="utf-8"?>
 <w:numbering xmlns:ve="http://schemas.openxmlformats.org/markup-compatibility/2006" xmlns:o="urn:schemas-microsoft-com:office:office" xmlns:r="http://schemas.openxmlformats.org/officeDocument/2006/relationships" xmlns:m="http://schemas.openxmlformats.org/officeDocument/2006/math" xmlns:v="urn:schemas-microsoft-com:vml" xmlns:wp="http://schemas.openxmlformats.org/drawingml/2006/wordprocessingDrawing" xmlns:w10="urn:schemas-microsoft-com:office:word" xmlns:w="http://schemas.openxmlformats.org/wordprocessingml/2006/main" xmlns:wne="http://schemas.microsoft.com/office/word/2006/wordml">
   <w:abstractNum w:abstractNumId="0">
-    <w:nsid w:val="6F236F40"/>
+    <w:nsid w:val="03B020EF"/>
     <w:multiLevelType w:val="hybridMultilevel"/>
-    <w:tmpl w:val="0CBAA2AA"/>
-    <w:lvl w:ilvl="0" w:tplc="E1AAB862">
+    <w:tmpl w:val="A1944E16"/>
+    <w:lvl w:ilvl="0" w:tplc="D4C88F16">
+      <w:start w:val="1"/>
+      <w:numFmt w:val="decimal"/>
+      <w:lvlText w:val="%1)"/>
+      <w:lvlJc w:val="left"/>
+      <w:pPr>
+        <w:ind w:left="1800" w:hanging="360"/>
+      </w:pPr>
+      <w:rPr>
+        <w:rFonts w:hint="default"/>
+      </w:rPr>
+    </w:lvl>
+    <w:lvl w:ilvl="1" w:tplc="04090019" w:tentative="1">
+      <w:start w:val="1"/>
+      <w:numFmt w:val="lowerLetter"/>
+      <w:lvlText w:val="%2."/>
+      <w:lvlJc w:val="left"/>
+      <w:pPr>
+        <w:ind w:left="2520" w:hanging="360"/>
+      </w:pPr>
+    </w:lvl>
+    <w:lvl w:ilvl="2" w:tplc="0409001B" w:tentative="1">
+      <w:start w:val="1"/>
+      <w:numFmt w:val="lowerRoman"/>
+      <w:lvlText w:val="%3."/>
+      <w:lvlJc w:val="right"/>
+      <w:pPr>
+        <w:ind w:left="3240" w:hanging="180"/>
+      </w:pPr>
+    </w:lvl>
+    <w:lvl w:ilvl="3" w:tplc="0409000F" w:tentative="1">
+      <w:start w:val="1"/>
+      <w:numFmt w:val="decimal"/>
+      <w:lvlText w:val="%4."/>
+      <w:lvlJc w:val="left"/>
+      <w:pPr>
+        <w:ind w:left="3960" w:hanging="360"/>
+      </w:pPr>
+    </w:lvl>
+    <w:lvl w:ilvl="4" w:tplc="04090019" w:tentative="1">
+      <w:start w:val="1"/>
+      <w:numFmt w:val="lowerLetter"/>
+      <w:lvlText w:val="%5."/>
+      <w:lvlJc w:val="left"/>
+      <w:pPr>
+        <w:ind w:left="4680" w:hanging="360"/>
+      </w:pPr>
+    </w:lvl>
+    <w:lvl w:ilvl="5" w:tplc="0409001B" w:tentative="1">
+      <w:start w:val="1"/>
+      <w:numFmt w:val="lowerRoman"/>
+      <w:lvlText w:val="%6."/>
+      <w:lvlJc w:val="right"/>
+      <w:pPr>
+        <w:ind w:left="5400" w:hanging="180"/>
+      </w:pPr>
+    </w:lvl>
+    <w:lvl w:ilvl="6" w:tplc="0409000F" w:tentative="1">
+      <w:start w:val="1"/>
+      <w:numFmt w:val="decimal"/>
+      <w:lvlText w:val="%7."/>
+      <w:lvlJc w:val="left"/>
+      <w:pPr>
+        <w:ind w:left="6120" w:hanging="360"/>
+      </w:pPr>
+    </w:lvl>
+    <w:lvl w:ilvl="7" w:tplc="04090019" w:tentative="1">
+      <w:start w:val="1"/>
+      <w:numFmt w:val="lowerLetter"/>
+      <w:lvlText w:val="%8."/>
+      <w:lvlJc w:val="left"/>
+      <w:pPr>
+        <w:ind w:left="6840" w:hanging="360"/>
+      </w:pPr>
+    </w:lvl>
+    <w:lvl w:ilvl="8" w:tplc="0409001B" w:tentative="1">
+      <w:start w:val="1"/>
+      <w:numFmt w:val="lowerRoman"/>
+      <w:lvlText w:val="%9."/>
+      <w:lvlJc w:val="right"/>
+      <w:pPr>
+        <w:ind w:left="7560" w:hanging="180"/>
+      </w:pPr>
+    </w:lvl>
+  </w:abstractNum>
+  <w:abstractNum w:abstractNumId="1">
+    <w:nsid w:val="19C8500D"/>
+    <w:multiLevelType w:val="hybridMultilevel"/>
+    <w:tmpl w:val="CF7E98DC"/>
+    <w:lvl w:ilvl="0" w:tplc="D4C88F16">
+      <w:start w:val="1"/>
+      <w:numFmt w:val="decimal"/>
+      <w:lvlText w:val="%1)"/>
+      <w:lvlJc w:val="left"/>
+      <w:pPr>
+        <w:ind w:left="1080" w:hanging="360"/>
+      </w:pPr>
+      <w:rPr>
+        <w:rFonts w:hint="default"/>
+      </w:rPr>
+    </w:lvl>
+    <w:lvl w:ilvl="1" w:tplc="04090019" w:tentative="1">
+      <w:start w:val="1"/>
+      <w:numFmt w:val="lowerLetter"/>
+      <w:lvlText w:val="%2."/>
+      <w:lvlJc w:val="left"/>
+      <w:pPr>
+        <w:ind w:left="1800" w:hanging="360"/>
+      </w:pPr>
+    </w:lvl>
+    <w:lvl w:ilvl="2" w:tplc="0409001B" w:tentative="1">
+      <w:start w:val="1"/>
+      <w:numFmt w:val="lowerRoman"/>
+      <w:lvlText w:val="%3."/>
+      <w:lvlJc w:val="right"/>
+      <w:pPr>
+        <w:ind w:left="2520" w:hanging="180"/>
+      </w:pPr>
+    </w:lvl>
+    <w:lvl w:ilvl="3" w:tplc="0409000F" w:tentative="1">
+      <w:start w:val="1"/>
+      <w:numFmt w:val="decimal"/>
+      <w:lvlText w:val="%4."/>
+      <w:lvlJc w:val="left"/>
+      <w:pPr>
+        <w:ind w:left="3240" w:hanging="360"/>
+      </w:pPr>
+    </w:lvl>
+    <w:lvl w:ilvl="4" w:tplc="04090019" w:tentative="1">
+      <w:start w:val="1"/>
+      <w:numFmt w:val="lowerLetter"/>
+      <w:lvlText w:val="%5."/>
+      <w:lvlJc w:val="left"/>
+      <w:pPr>
+        <w:ind w:left="3960" w:hanging="360"/>
+      </w:pPr>
+    </w:lvl>
+    <w:lvl w:ilvl="5" w:tplc="0409001B" w:tentative="1">
+      <w:start w:val="1"/>
+      <w:numFmt w:val="lowerRoman"/>
+      <w:lvlText w:val="%6."/>
+      <w:lvlJc w:val="right"/>
+      <w:pPr>
+        <w:ind w:left="4680" w:hanging="180"/>
+      </w:pPr>
+    </w:lvl>
+    <w:lvl w:ilvl="6" w:tplc="0409000F" w:tentative="1">
+      <w:start w:val="1"/>
+      <w:numFmt w:val="decimal"/>
+      <w:lvlText w:val="%7."/>
+      <w:lvlJc w:val="left"/>
+      <w:pPr>
+        <w:ind w:left="5400" w:hanging="360"/>
+      </w:pPr>
+    </w:lvl>
+    <w:lvl w:ilvl="7" w:tplc="04090019" w:tentative="1">
+      <w:start w:val="1"/>
+      <w:numFmt w:val="lowerLetter"/>
+      <w:lvlText w:val="%8."/>
+      <w:lvlJc w:val="left"/>
+      <w:pPr>
+        <w:ind w:left="6120" w:hanging="360"/>
+      </w:pPr>
+    </w:lvl>
+    <w:lvl w:ilvl="8" w:tplc="0409001B" w:tentative="1">
+      <w:start w:val="1"/>
+      <w:numFmt w:val="lowerRoman"/>
+      <w:lvlText w:val="%9."/>
+      <w:lvlJc w:val="right"/>
+      <w:pPr>
+        <w:ind w:left="6840" w:hanging="180"/>
+      </w:pPr>
+    </w:lvl>
+  </w:abstractNum>
+  <w:abstractNum w:abstractNumId="2">
+    <w:nsid w:val="26293D05"/>
+    <w:multiLevelType w:val="hybridMultilevel"/>
+    <w:tmpl w:val="D9424E62"/>
+    <w:lvl w:ilvl="0" w:tplc="04090011">
       <w:start w:val="1"/>
       <w:numFmt w:val="decimal"/>
       <w:lvlText w:val="%1)"/>
@@ -1850,7 +4884,197 @@
       </w:pPr>
     </w:lvl>
   </w:abstractNum>
+  <w:abstractNum w:abstractNumId="3">
+    <w:nsid w:val="6F236F40"/>
+    <w:multiLevelType w:val="hybridMultilevel"/>
+    <w:tmpl w:val="0CBAA2AA"/>
+    <w:lvl w:ilvl="0" w:tplc="E1AAB862">
+      <w:start w:val="1"/>
+      <w:numFmt w:val="decimal"/>
+      <w:lvlText w:val="%1)"/>
+      <w:lvlJc w:val="left"/>
+      <w:pPr>
+        <w:ind w:left="1080" w:hanging="360"/>
+      </w:pPr>
+      <w:rPr>
+        <w:rFonts w:hint="default"/>
+      </w:rPr>
+    </w:lvl>
+    <w:lvl w:ilvl="1" w:tplc="04090019">
+      <w:start w:val="1"/>
+      <w:numFmt w:val="lowerLetter"/>
+      <w:lvlText w:val="%2."/>
+      <w:lvlJc w:val="left"/>
+      <w:pPr>
+        <w:ind w:left="1800" w:hanging="360"/>
+      </w:pPr>
+    </w:lvl>
+    <w:lvl w:ilvl="2" w:tplc="0409001B" w:tentative="1">
+      <w:start w:val="1"/>
+      <w:numFmt w:val="lowerRoman"/>
+      <w:lvlText w:val="%3."/>
+      <w:lvlJc w:val="right"/>
+      <w:pPr>
+        <w:ind w:left="2520" w:hanging="180"/>
+      </w:pPr>
+    </w:lvl>
+    <w:lvl w:ilvl="3" w:tplc="0409000F" w:tentative="1">
+      <w:start w:val="1"/>
+      <w:numFmt w:val="decimal"/>
+      <w:lvlText w:val="%4."/>
+      <w:lvlJc w:val="left"/>
+      <w:pPr>
+        <w:ind w:left="3240" w:hanging="360"/>
+      </w:pPr>
+    </w:lvl>
+    <w:lvl w:ilvl="4" w:tplc="04090019" w:tentative="1">
+      <w:start w:val="1"/>
+      <w:numFmt w:val="lowerLetter"/>
+      <w:lvlText w:val="%5."/>
+      <w:lvlJc w:val="left"/>
+      <w:pPr>
+        <w:ind w:left="3960" w:hanging="360"/>
+      </w:pPr>
+    </w:lvl>
+    <w:lvl w:ilvl="5" w:tplc="0409001B" w:tentative="1">
+      <w:start w:val="1"/>
+      <w:numFmt w:val="lowerRoman"/>
+      <w:lvlText w:val="%6."/>
+      <w:lvlJc w:val="right"/>
+      <w:pPr>
+        <w:ind w:left="4680" w:hanging="180"/>
+      </w:pPr>
+    </w:lvl>
+    <w:lvl w:ilvl="6" w:tplc="0409000F" w:tentative="1">
+      <w:start w:val="1"/>
+      <w:numFmt w:val="decimal"/>
+      <w:lvlText w:val="%7."/>
+      <w:lvlJc w:val="left"/>
+      <w:pPr>
+        <w:ind w:left="5400" w:hanging="360"/>
+      </w:pPr>
+    </w:lvl>
+    <w:lvl w:ilvl="7" w:tplc="04090019" w:tentative="1">
+      <w:start w:val="1"/>
+      <w:numFmt w:val="lowerLetter"/>
+      <w:lvlText w:val="%8."/>
+      <w:lvlJc w:val="left"/>
+      <w:pPr>
+        <w:ind w:left="6120" w:hanging="360"/>
+      </w:pPr>
+    </w:lvl>
+    <w:lvl w:ilvl="8" w:tplc="0409001B" w:tentative="1">
+      <w:start w:val="1"/>
+      <w:numFmt w:val="lowerRoman"/>
+      <w:lvlText w:val="%9."/>
+      <w:lvlJc w:val="right"/>
+      <w:pPr>
+        <w:ind w:left="6840" w:hanging="180"/>
+      </w:pPr>
+    </w:lvl>
+  </w:abstractNum>
+  <w:abstractNum w:abstractNumId="4">
+    <w:nsid w:val="70A36DBF"/>
+    <w:multiLevelType w:val="hybridMultilevel"/>
+    <w:tmpl w:val="CF7E98DC"/>
+    <w:lvl w:ilvl="0" w:tplc="D4C88F16">
+      <w:start w:val="1"/>
+      <w:numFmt w:val="decimal"/>
+      <w:lvlText w:val="%1)"/>
+      <w:lvlJc w:val="left"/>
+      <w:pPr>
+        <w:ind w:left="1080" w:hanging="360"/>
+      </w:pPr>
+      <w:rPr>
+        <w:rFonts w:hint="default"/>
+      </w:rPr>
+    </w:lvl>
+    <w:lvl w:ilvl="1" w:tplc="04090019" w:tentative="1">
+      <w:start w:val="1"/>
+      <w:numFmt w:val="lowerLetter"/>
+      <w:lvlText w:val="%2."/>
+      <w:lvlJc w:val="left"/>
+      <w:pPr>
+        <w:ind w:left="1800" w:hanging="360"/>
+      </w:pPr>
+    </w:lvl>
+    <w:lvl w:ilvl="2" w:tplc="0409001B" w:tentative="1">
+      <w:start w:val="1"/>
+      <w:numFmt w:val="lowerRoman"/>
+      <w:lvlText w:val="%3."/>
+      <w:lvlJc w:val="right"/>
+      <w:pPr>
+        <w:ind w:left="2520" w:hanging="180"/>
+      </w:pPr>
+    </w:lvl>
+    <w:lvl w:ilvl="3" w:tplc="0409000F" w:tentative="1">
+      <w:start w:val="1"/>
+      <w:numFmt w:val="decimal"/>
+      <w:lvlText w:val="%4."/>
+      <w:lvlJc w:val="left"/>
+      <w:pPr>
+        <w:ind w:left="3240" w:hanging="360"/>
+      </w:pPr>
+    </w:lvl>
+    <w:lvl w:ilvl="4" w:tplc="04090019" w:tentative="1">
+      <w:start w:val="1"/>
+      <w:numFmt w:val="lowerLetter"/>
+      <w:lvlText w:val="%5."/>
+      <w:lvlJc w:val="left"/>
+      <w:pPr>
+        <w:ind w:left="3960" w:hanging="360"/>
+      </w:pPr>
+    </w:lvl>
+    <w:lvl w:ilvl="5" w:tplc="0409001B" w:tentative="1">
+      <w:start w:val="1"/>
+      <w:numFmt w:val="lowerRoman"/>
+      <w:lvlText w:val="%6."/>
+      <w:lvlJc w:val="right"/>
+      <w:pPr>
+        <w:ind w:left="4680" w:hanging="180"/>
+      </w:pPr>
+    </w:lvl>
+    <w:lvl w:ilvl="6" w:tplc="0409000F" w:tentative="1">
+      <w:start w:val="1"/>
+      <w:numFmt w:val="decimal"/>
+      <w:lvlText w:val="%7."/>
+      <w:lvlJc w:val="left"/>
+      <w:pPr>
+        <w:ind w:left="5400" w:hanging="360"/>
+      </w:pPr>
+    </w:lvl>
+    <w:lvl w:ilvl="7" w:tplc="04090019" w:tentative="1">
+      <w:start w:val="1"/>
+      <w:numFmt w:val="lowerLetter"/>
+      <w:lvlText w:val="%8."/>
+      <w:lvlJc w:val="left"/>
+      <w:pPr>
+        <w:ind w:left="6120" w:hanging="360"/>
+      </w:pPr>
+    </w:lvl>
+    <w:lvl w:ilvl="8" w:tplc="0409001B" w:tentative="1">
+      <w:start w:val="1"/>
+      <w:numFmt w:val="lowerRoman"/>
+      <w:lvlText w:val="%9."/>
+      <w:lvlJc w:val="right"/>
+      <w:pPr>
+        <w:ind w:left="6840" w:hanging="180"/>
+      </w:pPr>
+    </w:lvl>
+  </w:abstractNum>
   <w:num w:numId="1">
+    <w:abstractNumId w:val="3"/>
+  </w:num>
+  <w:num w:numId="2">
+    <w:abstractNumId w:val="2"/>
+  </w:num>
+  <w:num w:numId="3">
+    <w:abstractNumId w:val="1"/>
+  </w:num>
+  <w:num w:numId="4">
+    <w:abstractNumId w:val="4"/>
+  </w:num>
+  <w:num w:numId="5">
     <w:abstractNumId w:val="0"/>
   </w:num>
 </w:numbering>
@@ -2057,7 +5281,6 @@
   <w:style w:type="character" w:default="1" w:styleId="DefaultParagraphFont">
     <w:name w:val="Default Paragraph Font"/>
     <w:uiPriority w:val="1"/>
-    <w:semiHidden/>
     <w:unhideWhenUsed/>
   </w:style>
   <w:style w:type="table" w:default="1" w:styleId="TableNormal">

</xml_diff>